<commit_message>
updated project report. Project Requirements.xlsx renamed to Project Appendix.xlsx
</commit_message>
<xml_diff>
--- a/Project Report.docx
+++ b/Project Report.docx
@@ -108,13 +108,27 @@
         <w:rPr>
           <w:lang w:val="en-US"/>
         </w:rPr>
-        <w:t xml:space="preserve"> Ju</w:t>
-      </w:r>
-      <w:r>
-        <w:rPr>
-          <w:lang w:val="en-US"/>
-        </w:rPr>
-        <w:t>ne, 2021</w:t>
+        <w:t xml:space="preserve"> </w:t>
+      </w:r>
+      <w:proofErr w:type="gramStart"/>
+      <w:r>
+        <w:rPr>
+          <w:lang w:val="en-US"/>
+        </w:rPr>
+        <w:t>Ju</w:t>
+      </w:r>
+      <w:r>
+        <w:rPr>
+          <w:lang w:val="en-US"/>
+        </w:rPr>
+        <w:t>ne,</w:t>
+      </w:r>
+      <w:proofErr w:type="gramEnd"/>
+      <w:r>
+        <w:rPr>
+          <w:lang w:val="en-US"/>
+        </w:rPr>
+        <w:t xml:space="preserve"> 2021</w:t>
       </w:r>
     </w:p>
     <w:p>
@@ -1876,7 +1890,6 @@
     </w:p>
     <w:p>
       <w:pPr>
-        <w:pStyle w:val="ListParagraph"/>
         <w:rPr>
           <w:lang w:val="en-US"/>
         </w:rPr>
@@ -1884,7 +1897,6 @@
     </w:p>
     <w:p>
       <w:pPr>
-        <w:ind w:left="360"/>
         <w:rPr>
           <w:lang w:val="en-US"/>
         </w:rPr>
@@ -1899,6 +1911,4929 @@
     </w:p>
     <w:p>
       <w:pPr>
+        <w:rPr>
+          <w:lang w:val="en-US"/>
+        </w:rPr>
+      </w:pPr>
+    </w:p>
+    <w:p>
+      <w:pPr>
+        <w:rPr>
+          <w:lang w:val="en-US"/>
+        </w:rPr>
+      </w:pPr>
+    </w:p>
+    <w:p>
+      <w:pPr>
+        <w:rPr>
+          <w:lang w:val="en-US"/>
+        </w:rPr>
+      </w:pPr>
+    </w:p>
+    <w:p>
+      <w:pPr>
+        <w:rPr>
+          <w:lang w:val="en-US"/>
+        </w:rPr>
+      </w:pPr>
+    </w:p>
+    <w:p>
+      <w:pPr>
+        <w:rPr>
+          <w:lang w:val="en-US"/>
+        </w:rPr>
+      </w:pPr>
+    </w:p>
+    <w:p>
+      <w:pPr>
+        <w:rPr>
+          <w:lang w:val="en-US"/>
+        </w:rPr>
+      </w:pPr>
+    </w:p>
+    <w:p>
+      <w:pPr>
+        <w:rPr>
+          <w:lang w:val="en-US"/>
+        </w:rPr>
+      </w:pPr>
+    </w:p>
+    <w:p>
+      <w:pPr>
+        <w:rPr>
+          <w:lang w:val="en-US"/>
+        </w:rPr>
+      </w:pPr>
+    </w:p>
+    <w:p>
+      <w:pPr>
+        <w:rPr>
+          <w:lang w:val="en-US"/>
+        </w:rPr>
+      </w:pPr>
+    </w:p>
+    <w:p>
+      <w:pPr>
+        <w:rPr>
+          <w:lang w:val="en-US"/>
+        </w:rPr>
+      </w:pPr>
+    </w:p>
+    <w:p>
+      <w:pPr>
+        <w:rPr>
+          <w:lang w:val="en-US"/>
+        </w:rPr>
+      </w:pPr>
+    </w:p>
+    <w:p>
+      <w:pPr>
+        <w:pStyle w:val="Heading2"/>
+        <w:rPr>
+          <w:b/>
+          <w:bCs/>
+          <w:color w:val="auto"/>
+          <w:lang w:val="en-US"/>
+        </w:rPr>
+      </w:pPr>
+      <w:r>
+        <w:rPr>
+          <w:b/>
+          <w:bCs/>
+          <w:color w:val="auto"/>
+          <w:lang w:val="en-US"/>
+        </w:rPr>
+        <w:lastRenderedPageBreak/>
+        <w:t>Appendix</w:t>
+      </w:r>
+      <w:r>
+        <w:rPr>
+          <w:b/>
+          <w:bCs/>
+          <w:color w:val="auto"/>
+          <w:lang w:val="en-US"/>
+        </w:rPr>
+        <w:t xml:space="preserve"> 1</w:t>
+      </w:r>
+    </w:p>
+    <w:p>
+      <w:pPr>
+        <w:pStyle w:val="NoSpacing"/>
+        <w:rPr>
+          <w:lang w:val="en-US"/>
+        </w:rPr>
+      </w:pPr>
+    </w:p>
+    <w:tbl>
+      <w:tblPr>
+        <w:tblW w:w="0" w:type="auto"/>
+        <w:tblLook w:val="04A0" w:firstRow="1" w:lastRow="0" w:firstColumn="1" w:lastColumn="0" w:noHBand="0" w:noVBand="1"/>
+      </w:tblPr>
+      <w:tblGrid>
+        <w:gridCol w:w="525"/>
+        <w:gridCol w:w="1002"/>
+        <w:gridCol w:w="3713"/>
+        <w:gridCol w:w="5387"/>
+      </w:tblGrid>
+      <w:tr>
+        <w:trPr>
+          <w:trHeight w:val="20"/>
+        </w:trPr>
+        <w:tc>
+          <w:tcPr>
+            <w:tcW w:w="525" w:type="dxa"/>
+            <w:tcBorders>
+              <w:top w:val="single" w:sz="4" w:space="0" w:color="auto"/>
+              <w:left w:val="single" w:sz="4" w:space="0" w:color="auto"/>
+              <w:bottom w:val="single" w:sz="4" w:space="0" w:color="auto"/>
+              <w:right w:val="single" w:sz="4" w:space="0" w:color="auto"/>
+            </w:tcBorders>
+            <w:shd w:val="clear" w:color="auto" w:fill="7F7F7F" w:themeFill="text1" w:themeFillTint="80"/>
+            <w:vAlign w:val="center"/>
+            <w:hideMark/>
+          </w:tcPr>
+          <w:p>
+            <w:pPr>
+              <w:spacing w:after="0" w:line="240" w:lineRule="auto"/>
+              <w:jc w:val="center"/>
+              <w:rPr>
+                <w:rFonts w:ascii="Calibri" w:eastAsia="Times New Roman" w:hAnsi="Calibri" w:cs="Calibri"/>
+                <w:b/>
+                <w:bCs/>
+                <w:color w:val="FFFFFF" w:themeColor="background1"/>
+                <w:sz w:val="16"/>
+                <w:szCs w:val="16"/>
+                <w:lang w:eastAsia="en-CA"/>
+              </w:rPr>
+            </w:pPr>
+            <w:r>
+              <w:rPr>
+                <w:rFonts w:ascii="Calibri" w:eastAsia="Times New Roman" w:hAnsi="Calibri" w:cs="Calibri"/>
+                <w:b/>
+                <w:bCs/>
+                <w:color w:val="FFFFFF" w:themeColor="background1"/>
+                <w:sz w:val="16"/>
+                <w:szCs w:val="16"/>
+                <w:lang w:eastAsia="en-CA"/>
+              </w:rPr>
+              <w:t>Item</w:t>
+            </w:r>
+          </w:p>
+        </w:tc>
+        <w:tc>
+          <w:tcPr>
+            <w:tcW w:w="1002" w:type="dxa"/>
+            <w:tcBorders>
+              <w:top w:val="single" w:sz="4" w:space="0" w:color="auto"/>
+              <w:left w:val="nil"/>
+              <w:bottom w:val="single" w:sz="4" w:space="0" w:color="auto"/>
+              <w:right w:val="single" w:sz="4" w:space="0" w:color="auto"/>
+            </w:tcBorders>
+            <w:shd w:val="clear" w:color="auto" w:fill="7F7F7F" w:themeFill="text1" w:themeFillTint="80"/>
+            <w:vAlign w:val="center"/>
+            <w:hideMark/>
+          </w:tcPr>
+          <w:p>
+            <w:pPr>
+              <w:spacing w:after="0" w:line="240" w:lineRule="auto"/>
+              <w:jc w:val="center"/>
+              <w:rPr>
+                <w:rFonts w:ascii="Calibri" w:eastAsia="Times New Roman" w:hAnsi="Calibri" w:cs="Calibri"/>
+                <w:b/>
+                <w:bCs/>
+                <w:color w:val="FFFFFF" w:themeColor="background1"/>
+                <w:sz w:val="16"/>
+                <w:szCs w:val="16"/>
+                <w:lang w:eastAsia="en-CA"/>
+              </w:rPr>
+            </w:pPr>
+            <w:r>
+              <w:rPr>
+                <w:rFonts w:ascii="Calibri" w:eastAsia="Times New Roman" w:hAnsi="Calibri" w:cs="Calibri"/>
+                <w:b/>
+                <w:bCs/>
+                <w:color w:val="FFFFFF" w:themeColor="background1"/>
+                <w:sz w:val="16"/>
+                <w:szCs w:val="16"/>
+                <w:lang w:eastAsia="en-CA"/>
+              </w:rPr>
+              <w:t>Stages</w:t>
+            </w:r>
+          </w:p>
+        </w:tc>
+        <w:tc>
+          <w:tcPr>
+            <w:tcW w:w="3713" w:type="dxa"/>
+            <w:tcBorders>
+              <w:top w:val="single" w:sz="4" w:space="0" w:color="auto"/>
+              <w:left w:val="nil"/>
+              <w:bottom w:val="single" w:sz="4" w:space="0" w:color="auto"/>
+              <w:right w:val="single" w:sz="4" w:space="0" w:color="auto"/>
+            </w:tcBorders>
+            <w:shd w:val="clear" w:color="auto" w:fill="7F7F7F" w:themeFill="text1" w:themeFillTint="80"/>
+            <w:vAlign w:val="center"/>
+            <w:hideMark/>
+          </w:tcPr>
+          <w:p>
+            <w:pPr>
+              <w:spacing w:after="0" w:line="240" w:lineRule="auto"/>
+              <w:jc w:val="center"/>
+              <w:rPr>
+                <w:rFonts w:ascii="Calibri" w:eastAsia="Times New Roman" w:hAnsi="Calibri" w:cs="Calibri"/>
+                <w:b/>
+                <w:bCs/>
+                <w:color w:val="FFFFFF" w:themeColor="background1"/>
+                <w:sz w:val="16"/>
+                <w:szCs w:val="16"/>
+                <w:lang w:eastAsia="en-CA"/>
+              </w:rPr>
+            </w:pPr>
+            <w:r>
+              <w:rPr>
+                <w:rFonts w:ascii="Calibri" w:eastAsia="Times New Roman" w:hAnsi="Calibri" w:cs="Calibri"/>
+                <w:b/>
+                <w:bCs/>
+                <w:color w:val="FFFFFF" w:themeColor="background1"/>
+                <w:sz w:val="16"/>
+                <w:szCs w:val="16"/>
+                <w:lang w:eastAsia="en-CA"/>
+              </w:rPr>
+              <w:t>Objective</w:t>
+            </w:r>
+          </w:p>
+        </w:tc>
+        <w:tc>
+          <w:tcPr>
+            <w:tcW w:w="5387" w:type="dxa"/>
+            <w:tcBorders>
+              <w:top w:val="single" w:sz="4" w:space="0" w:color="auto"/>
+              <w:left w:val="nil"/>
+              <w:bottom w:val="single" w:sz="4" w:space="0" w:color="auto"/>
+              <w:right w:val="single" w:sz="4" w:space="0" w:color="auto"/>
+            </w:tcBorders>
+            <w:shd w:val="clear" w:color="auto" w:fill="7F7F7F" w:themeFill="text1" w:themeFillTint="80"/>
+            <w:vAlign w:val="center"/>
+            <w:hideMark/>
+          </w:tcPr>
+          <w:p>
+            <w:pPr>
+              <w:spacing w:after="0" w:line="240" w:lineRule="auto"/>
+              <w:jc w:val="center"/>
+              <w:rPr>
+                <w:rFonts w:ascii="Calibri" w:eastAsia="Times New Roman" w:hAnsi="Calibri" w:cs="Calibri"/>
+                <w:b/>
+                <w:bCs/>
+                <w:color w:val="FFFFFF" w:themeColor="background1"/>
+                <w:sz w:val="16"/>
+                <w:szCs w:val="16"/>
+                <w:lang w:eastAsia="en-CA"/>
+              </w:rPr>
+            </w:pPr>
+            <w:r>
+              <w:rPr>
+                <w:rFonts w:ascii="Calibri" w:eastAsia="Times New Roman" w:hAnsi="Calibri" w:cs="Calibri"/>
+                <w:b/>
+                <w:bCs/>
+                <w:color w:val="FFFFFF" w:themeColor="background1"/>
+                <w:sz w:val="16"/>
+                <w:szCs w:val="16"/>
+                <w:lang w:eastAsia="en-CA"/>
+              </w:rPr>
+              <w:t>Notes</w:t>
+            </w:r>
+          </w:p>
+        </w:tc>
+      </w:tr>
+      <w:tr>
+        <w:trPr>
+          <w:trHeight w:val="20"/>
+        </w:trPr>
+        <w:tc>
+          <w:tcPr>
+            <w:tcW w:w="525" w:type="dxa"/>
+            <w:tcBorders>
+              <w:top w:val="nil"/>
+              <w:left w:val="single" w:sz="4" w:space="0" w:color="auto"/>
+              <w:bottom w:val="single" w:sz="4" w:space="0" w:color="auto"/>
+              <w:right w:val="single" w:sz="4" w:space="0" w:color="auto"/>
+            </w:tcBorders>
+            <w:shd w:val="clear" w:color="auto" w:fill="auto"/>
+            <w:vAlign w:val="center"/>
+            <w:hideMark/>
+          </w:tcPr>
+          <w:p>
+            <w:pPr>
+              <w:spacing w:after="0" w:line="240" w:lineRule="auto"/>
+              <w:jc w:val="center"/>
+              <w:rPr>
+                <w:rFonts w:ascii="Calibri" w:eastAsia="Times New Roman" w:hAnsi="Calibri" w:cs="Calibri"/>
+                <w:color w:val="000000"/>
+                <w:sz w:val="16"/>
+                <w:szCs w:val="16"/>
+                <w:lang w:eastAsia="en-CA"/>
+              </w:rPr>
+            </w:pPr>
+            <w:r>
+              <w:rPr>
+                <w:rFonts w:ascii="Calibri" w:eastAsia="Times New Roman" w:hAnsi="Calibri" w:cs="Calibri"/>
+                <w:color w:val="000000"/>
+                <w:sz w:val="16"/>
+                <w:szCs w:val="16"/>
+                <w:lang w:eastAsia="en-CA"/>
+              </w:rPr>
+              <w:t>1</w:t>
+            </w:r>
+          </w:p>
+        </w:tc>
+        <w:tc>
+          <w:tcPr>
+            <w:tcW w:w="1002" w:type="dxa"/>
+            <w:vMerge w:val="restart"/>
+            <w:tcBorders>
+              <w:top w:val="nil"/>
+              <w:left w:val="single" w:sz="4" w:space="0" w:color="auto"/>
+              <w:bottom w:val="single" w:sz="4" w:space="0" w:color="auto"/>
+              <w:right w:val="single" w:sz="4" w:space="0" w:color="auto"/>
+            </w:tcBorders>
+            <w:shd w:val="clear" w:color="auto" w:fill="auto"/>
+            <w:vAlign w:val="center"/>
+            <w:hideMark/>
+          </w:tcPr>
+          <w:p>
+            <w:pPr>
+              <w:spacing w:after="0" w:line="240" w:lineRule="auto"/>
+              <w:jc w:val="center"/>
+              <w:rPr>
+                <w:rFonts w:ascii="Calibri" w:eastAsia="Times New Roman" w:hAnsi="Calibri" w:cs="Calibri"/>
+                <w:color w:val="000000"/>
+                <w:sz w:val="16"/>
+                <w:szCs w:val="16"/>
+                <w:lang w:eastAsia="en-CA"/>
+              </w:rPr>
+            </w:pPr>
+            <w:r>
+              <w:rPr>
+                <w:rFonts w:ascii="Calibri" w:eastAsia="Times New Roman" w:hAnsi="Calibri" w:cs="Calibri"/>
+                <w:color w:val="000000"/>
+                <w:sz w:val="16"/>
+                <w:szCs w:val="16"/>
+                <w:lang w:eastAsia="en-CA"/>
+              </w:rPr>
+              <w:t>Stage 1: Dataset Selection</w:t>
+            </w:r>
+          </w:p>
+        </w:tc>
+        <w:tc>
+          <w:tcPr>
+            <w:tcW w:w="3713" w:type="dxa"/>
+            <w:tcBorders>
+              <w:top w:val="nil"/>
+              <w:left w:val="nil"/>
+              <w:bottom w:val="single" w:sz="4" w:space="0" w:color="auto"/>
+              <w:right w:val="single" w:sz="4" w:space="0" w:color="auto"/>
+            </w:tcBorders>
+            <w:shd w:val="clear" w:color="auto" w:fill="auto"/>
+            <w:vAlign w:val="center"/>
+            <w:hideMark/>
+          </w:tcPr>
+          <w:p>
+            <w:pPr>
+              <w:spacing w:after="0" w:line="240" w:lineRule="auto"/>
+              <w:rPr>
+                <w:rFonts w:ascii="Calibri" w:eastAsia="Times New Roman" w:hAnsi="Calibri" w:cs="Calibri"/>
+                <w:color w:val="000000"/>
+                <w:sz w:val="16"/>
+                <w:szCs w:val="16"/>
+                <w:lang w:eastAsia="en-CA"/>
+              </w:rPr>
+            </w:pPr>
+            <w:r>
+              <w:rPr>
+                <w:rFonts w:ascii="Calibri" w:eastAsia="Times New Roman" w:hAnsi="Calibri" w:cs="Calibri"/>
+                <w:color w:val="000000"/>
+                <w:sz w:val="16"/>
+                <w:szCs w:val="16"/>
+                <w:lang w:eastAsia="en-CA"/>
+              </w:rPr>
+              <w:t>Several suggested datasets are included in the project repository. You may use the provide data or select datasets of your own choosing.</w:t>
+            </w:r>
+          </w:p>
+        </w:tc>
+        <w:tc>
+          <w:tcPr>
+            <w:tcW w:w="5387" w:type="dxa"/>
+            <w:tcBorders>
+              <w:top w:val="nil"/>
+              <w:left w:val="nil"/>
+              <w:bottom w:val="single" w:sz="4" w:space="0" w:color="auto"/>
+              <w:right w:val="single" w:sz="4" w:space="0" w:color="auto"/>
+            </w:tcBorders>
+            <w:shd w:val="clear" w:color="auto" w:fill="auto"/>
+            <w:vAlign w:val="center"/>
+            <w:hideMark/>
+          </w:tcPr>
+          <w:p>
+            <w:pPr>
+              <w:spacing w:after="0" w:line="240" w:lineRule="auto"/>
+              <w:rPr>
+                <w:rFonts w:ascii="Calibri" w:eastAsia="Times New Roman" w:hAnsi="Calibri" w:cs="Calibri"/>
+                <w:color w:val="000000"/>
+                <w:sz w:val="16"/>
+                <w:szCs w:val="16"/>
+                <w:lang w:eastAsia="en-CA"/>
+              </w:rPr>
+            </w:pPr>
+            <w:r>
+              <w:rPr>
+                <w:rFonts w:ascii="Calibri" w:eastAsia="Times New Roman" w:hAnsi="Calibri" w:cs="Calibri"/>
+                <w:color w:val="000000"/>
+                <w:sz w:val="16"/>
+                <w:szCs w:val="16"/>
+                <w:lang w:eastAsia="en-CA"/>
+              </w:rPr>
+              <w:t>See folders "UN Population Datasets" and "</w:t>
+            </w:r>
+            <w:proofErr w:type="spellStart"/>
+            <w:r>
+              <w:rPr>
+                <w:rFonts w:ascii="Calibri" w:eastAsia="Times New Roman" w:hAnsi="Calibri" w:cs="Calibri"/>
+                <w:color w:val="000000"/>
+                <w:sz w:val="16"/>
+                <w:szCs w:val="16"/>
+                <w:lang w:eastAsia="en-CA"/>
+              </w:rPr>
+              <w:t>CustomUNData</w:t>
+            </w:r>
+            <w:proofErr w:type="spellEnd"/>
+            <w:r>
+              <w:rPr>
+                <w:rFonts w:ascii="Calibri" w:eastAsia="Times New Roman" w:hAnsi="Calibri" w:cs="Calibri"/>
+                <w:color w:val="000000"/>
+                <w:sz w:val="16"/>
+                <w:szCs w:val="16"/>
+                <w:lang w:eastAsia="en-CA"/>
+              </w:rPr>
+              <w:t>" under the project directory</w:t>
+            </w:r>
+          </w:p>
+        </w:tc>
+      </w:tr>
+      <w:tr>
+        <w:trPr>
+          <w:trHeight w:val="20"/>
+        </w:trPr>
+        <w:tc>
+          <w:tcPr>
+            <w:tcW w:w="525" w:type="dxa"/>
+            <w:tcBorders>
+              <w:top w:val="nil"/>
+              <w:left w:val="single" w:sz="4" w:space="0" w:color="auto"/>
+              <w:bottom w:val="single" w:sz="4" w:space="0" w:color="auto"/>
+              <w:right w:val="single" w:sz="4" w:space="0" w:color="auto"/>
+            </w:tcBorders>
+            <w:shd w:val="clear" w:color="auto" w:fill="auto"/>
+            <w:vAlign w:val="center"/>
+            <w:hideMark/>
+          </w:tcPr>
+          <w:p>
+            <w:pPr>
+              <w:spacing w:after="0" w:line="240" w:lineRule="auto"/>
+              <w:jc w:val="center"/>
+              <w:rPr>
+                <w:rFonts w:ascii="Calibri" w:eastAsia="Times New Roman" w:hAnsi="Calibri" w:cs="Calibri"/>
+                <w:color w:val="000000"/>
+                <w:sz w:val="16"/>
+                <w:szCs w:val="16"/>
+                <w:lang w:eastAsia="en-CA"/>
+              </w:rPr>
+            </w:pPr>
+            <w:r>
+              <w:rPr>
+                <w:rFonts w:ascii="Calibri" w:eastAsia="Times New Roman" w:hAnsi="Calibri" w:cs="Calibri"/>
+                <w:color w:val="000000"/>
+                <w:sz w:val="16"/>
+                <w:szCs w:val="16"/>
+                <w:lang w:eastAsia="en-CA"/>
+              </w:rPr>
+              <w:t>2</w:t>
+            </w:r>
+          </w:p>
+        </w:tc>
+        <w:tc>
+          <w:tcPr>
+            <w:tcW w:w="1002" w:type="dxa"/>
+            <w:vMerge/>
+            <w:tcBorders>
+              <w:top w:val="nil"/>
+              <w:left w:val="single" w:sz="4" w:space="0" w:color="auto"/>
+              <w:bottom w:val="single" w:sz="4" w:space="0" w:color="auto"/>
+              <w:right w:val="single" w:sz="4" w:space="0" w:color="auto"/>
+            </w:tcBorders>
+            <w:vAlign w:val="center"/>
+            <w:hideMark/>
+          </w:tcPr>
+          <w:p>
+            <w:pPr>
+              <w:spacing w:after="0" w:line="240" w:lineRule="auto"/>
+              <w:rPr>
+                <w:rFonts w:ascii="Calibri" w:eastAsia="Times New Roman" w:hAnsi="Calibri" w:cs="Calibri"/>
+                <w:color w:val="000000"/>
+                <w:sz w:val="16"/>
+                <w:szCs w:val="16"/>
+                <w:lang w:eastAsia="en-CA"/>
+              </w:rPr>
+            </w:pPr>
+          </w:p>
+        </w:tc>
+        <w:tc>
+          <w:tcPr>
+            <w:tcW w:w="3713" w:type="dxa"/>
+            <w:tcBorders>
+              <w:top w:val="nil"/>
+              <w:left w:val="nil"/>
+              <w:bottom w:val="single" w:sz="4" w:space="0" w:color="auto"/>
+              <w:right w:val="single" w:sz="4" w:space="0" w:color="auto"/>
+            </w:tcBorders>
+            <w:shd w:val="clear" w:color="auto" w:fill="auto"/>
+            <w:vAlign w:val="center"/>
+            <w:hideMark/>
+          </w:tcPr>
+          <w:p>
+            <w:pPr>
+              <w:spacing w:after="0" w:line="240" w:lineRule="auto"/>
+              <w:rPr>
+                <w:rFonts w:ascii="Calibri" w:eastAsia="Times New Roman" w:hAnsi="Calibri" w:cs="Calibri"/>
+                <w:color w:val="000000"/>
+                <w:sz w:val="16"/>
+                <w:szCs w:val="16"/>
+                <w:lang w:eastAsia="en-CA"/>
+              </w:rPr>
+            </w:pPr>
+            <w:r>
+              <w:rPr>
+                <w:rFonts w:ascii="Calibri" w:eastAsia="Times New Roman" w:hAnsi="Calibri" w:cs="Calibri"/>
+                <w:color w:val="000000"/>
+                <w:sz w:val="16"/>
+                <w:szCs w:val="16"/>
+                <w:lang w:eastAsia="en-CA"/>
+              </w:rPr>
+              <w:t>You must use at least three separate Excel sheets or files that can be related in some way.</w:t>
+            </w:r>
+          </w:p>
+        </w:tc>
+        <w:tc>
+          <w:tcPr>
+            <w:tcW w:w="5387" w:type="dxa"/>
+            <w:tcBorders>
+              <w:top w:val="nil"/>
+              <w:left w:val="nil"/>
+              <w:bottom w:val="single" w:sz="4" w:space="0" w:color="auto"/>
+              <w:right w:val="single" w:sz="4" w:space="0" w:color="auto"/>
+            </w:tcBorders>
+            <w:shd w:val="clear" w:color="auto" w:fill="auto"/>
+            <w:vAlign w:val="center"/>
+            <w:hideMark/>
+          </w:tcPr>
+          <w:p>
+            <w:pPr>
+              <w:spacing w:after="0" w:line="240" w:lineRule="auto"/>
+              <w:rPr>
+                <w:rFonts w:ascii="Calibri" w:eastAsia="Times New Roman" w:hAnsi="Calibri" w:cs="Calibri"/>
+                <w:color w:val="000000"/>
+                <w:sz w:val="16"/>
+                <w:szCs w:val="16"/>
+                <w:lang w:eastAsia="en-CA"/>
+              </w:rPr>
+            </w:pPr>
+            <w:r>
+              <w:rPr>
+                <w:rFonts w:ascii="Calibri" w:eastAsia="Times New Roman" w:hAnsi="Calibri" w:cs="Calibri"/>
+                <w:color w:val="000000"/>
+                <w:sz w:val="16"/>
+                <w:szCs w:val="16"/>
+                <w:lang w:eastAsia="en-CA"/>
+              </w:rPr>
+              <w:t>Four separate Excel sheets are used</w:t>
+            </w:r>
+          </w:p>
+        </w:tc>
+      </w:tr>
+      <w:tr>
+        <w:trPr>
+          <w:trHeight w:val="20"/>
+        </w:trPr>
+        <w:tc>
+          <w:tcPr>
+            <w:tcW w:w="525" w:type="dxa"/>
+            <w:tcBorders>
+              <w:top w:val="nil"/>
+              <w:left w:val="single" w:sz="4" w:space="0" w:color="auto"/>
+              <w:bottom w:val="single" w:sz="4" w:space="0" w:color="auto"/>
+              <w:right w:val="single" w:sz="4" w:space="0" w:color="auto"/>
+            </w:tcBorders>
+            <w:shd w:val="clear" w:color="auto" w:fill="auto"/>
+            <w:vAlign w:val="center"/>
+            <w:hideMark/>
+          </w:tcPr>
+          <w:p>
+            <w:pPr>
+              <w:spacing w:after="0" w:line="240" w:lineRule="auto"/>
+              <w:jc w:val="center"/>
+              <w:rPr>
+                <w:rFonts w:ascii="Calibri" w:eastAsia="Times New Roman" w:hAnsi="Calibri" w:cs="Calibri"/>
+                <w:color w:val="000000"/>
+                <w:sz w:val="16"/>
+                <w:szCs w:val="16"/>
+                <w:lang w:eastAsia="en-CA"/>
+              </w:rPr>
+            </w:pPr>
+            <w:r>
+              <w:rPr>
+                <w:rFonts w:ascii="Calibri" w:eastAsia="Times New Roman" w:hAnsi="Calibri" w:cs="Calibri"/>
+                <w:color w:val="000000"/>
+                <w:sz w:val="16"/>
+                <w:szCs w:val="16"/>
+                <w:lang w:eastAsia="en-CA"/>
+              </w:rPr>
+              <w:t>3</w:t>
+            </w:r>
+          </w:p>
+        </w:tc>
+        <w:tc>
+          <w:tcPr>
+            <w:tcW w:w="1002" w:type="dxa"/>
+            <w:vMerge/>
+            <w:tcBorders>
+              <w:top w:val="nil"/>
+              <w:left w:val="single" w:sz="4" w:space="0" w:color="auto"/>
+              <w:bottom w:val="single" w:sz="4" w:space="0" w:color="auto"/>
+              <w:right w:val="single" w:sz="4" w:space="0" w:color="auto"/>
+            </w:tcBorders>
+            <w:vAlign w:val="center"/>
+            <w:hideMark/>
+          </w:tcPr>
+          <w:p>
+            <w:pPr>
+              <w:spacing w:after="0" w:line="240" w:lineRule="auto"/>
+              <w:rPr>
+                <w:rFonts w:ascii="Calibri" w:eastAsia="Times New Roman" w:hAnsi="Calibri" w:cs="Calibri"/>
+                <w:color w:val="000000"/>
+                <w:sz w:val="16"/>
+                <w:szCs w:val="16"/>
+                <w:lang w:eastAsia="en-CA"/>
+              </w:rPr>
+            </w:pPr>
+          </w:p>
+        </w:tc>
+        <w:tc>
+          <w:tcPr>
+            <w:tcW w:w="3713" w:type="dxa"/>
+            <w:tcBorders>
+              <w:top w:val="nil"/>
+              <w:left w:val="nil"/>
+              <w:bottom w:val="single" w:sz="4" w:space="0" w:color="auto"/>
+              <w:right w:val="single" w:sz="4" w:space="0" w:color="auto"/>
+            </w:tcBorders>
+            <w:shd w:val="clear" w:color="auto" w:fill="auto"/>
+            <w:vAlign w:val="center"/>
+            <w:hideMark/>
+          </w:tcPr>
+          <w:p>
+            <w:pPr>
+              <w:spacing w:after="0" w:line="240" w:lineRule="auto"/>
+              <w:rPr>
+                <w:rFonts w:ascii="Calibri" w:eastAsia="Times New Roman" w:hAnsi="Calibri" w:cs="Calibri"/>
+                <w:color w:val="000000"/>
+                <w:sz w:val="16"/>
+                <w:szCs w:val="16"/>
+                <w:lang w:eastAsia="en-CA"/>
+              </w:rPr>
+            </w:pPr>
+            <w:r>
+              <w:rPr>
+                <w:rFonts w:ascii="Calibri" w:eastAsia="Times New Roman" w:hAnsi="Calibri" w:cs="Calibri"/>
+                <w:color w:val="000000"/>
+                <w:sz w:val="16"/>
+                <w:szCs w:val="16"/>
+                <w:lang w:eastAsia="en-CA"/>
+              </w:rPr>
+              <w:t>Your final combined dataset (see next stage) must have at least ten columns and 200 rows.</w:t>
+            </w:r>
+          </w:p>
+        </w:tc>
+        <w:tc>
+          <w:tcPr>
+            <w:tcW w:w="5387" w:type="dxa"/>
+            <w:tcBorders>
+              <w:top w:val="nil"/>
+              <w:left w:val="nil"/>
+              <w:bottom w:val="single" w:sz="4" w:space="0" w:color="auto"/>
+              <w:right w:val="single" w:sz="4" w:space="0" w:color="auto"/>
+            </w:tcBorders>
+            <w:shd w:val="clear" w:color="auto" w:fill="auto"/>
+            <w:vAlign w:val="center"/>
+            <w:hideMark/>
+          </w:tcPr>
+          <w:p>
+            <w:pPr>
+              <w:spacing w:after="0" w:line="240" w:lineRule="auto"/>
+              <w:rPr>
+                <w:rFonts w:ascii="Calibri" w:eastAsia="Times New Roman" w:hAnsi="Calibri" w:cs="Calibri"/>
+                <w:color w:val="000000"/>
+                <w:sz w:val="16"/>
+                <w:szCs w:val="16"/>
+                <w:lang w:eastAsia="en-CA"/>
+              </w:rPr>
+            </w:pPr>
+            <w:r>
+              <w:rPr>
+                <w:rFonts w:ascii="Calibri" w:eastAsia="Times New Roman" w:hAnsi="Calibri" w:cs="Calibri"/>
+                <w:color w:val="000000"/>
+                <w:sz w:val="16"/>
+                <w:szCs w:val="16"/>
+                <w:lang w:eastAsia="en-CA"/>
+              </w:rPr>
+              <w:t>Before adding additional columns, dataset has 11 columns and 479 rows</w:t>
+            </w:r>
+          </w:p>
+        </w:tc>
+      </w:tr>
+      <w:tr>
+        <w:trPr>
+          <w:trHeight w:val="20"/>
+        </w:trPr>
+        <w:tc>
+          <w:tcPr>
+            <w:tcW w:w="525" w:type="dxa"/>
+            <w:tcBorders>
+              <w:top w:val="nil"/>
+              <w:left w:val="single" w:sz="4" w:space="0" w:color="auto"/>
+              <w:bottom w:val="single" w:sz="4" w:space="0" w:color="auto"/>
+              <w:right w:val="single" w:sz="4" w:space="0" w:color="auto"/>
+            </w:tcBorders>
+            <w:shd w:val="clear" w:color="auto" w:fill="auto"/>
+            <w:vAlign w:val="center"/>
+            <w:hideMark/>
+          </w:tcPr>
+          <w:p>
+            <w:pPr>
+              <w:spacing w:after="0" w:line="240" w:lineRule="auto"/>
+              <w:jc w:val="center"/>
+              <w:rPr>
+                <w:rFonts w:ascii="Calibri" w:eastAsia="Times New Roman" w:hAnsi="Calibri" w:cs="Calibri"/>
+                <w:color w:val="000000"/>
+                <w:sz w:val="16"/>
+                <w:szCs w:val="16"/>
+                <w:lang w:eastAsia="en-CA"/>
+              </w:rPr>
+            </w:pPr>
+            <w:r>
+              <w:rPr>
+                <w:rFonts w:ascii="Calibri" w:eastAsia="Times New Roman" w:hAnsi="Calibri" w:cs="Calibri"/>
+                <w:color w:val="000000"/>
+                <w:sz w:val="16"/>
+                <w:szCs w:val="16"/>
+                <w:lang w:eastAsia="en-CA"/>
+              </w:rPr>
+              <w:t>4</w:t>
+            </w:r>
+          </w:p>
+        </w:tc>
+        <w:tc>
+          <w:tcPr>
+            <w:tcW w:w="1002" w:type="dxa"/>
+            <w:vMerge/>
+            <w:tcBorders>
+              <w:top w:val="nil"/>
+              <w:left w:val="single" w:sz="4" w:space="0" w:color="auto"/>
+              <w:bottom w:val="single" w:sz="4" w:space="0" w:color="auto"/>
+              <w:right w:val="single" w:sz="4" w:space="0" w:color="auto"/>
+            </w:tcBorders>
+            <w:vAlign w:val="center"/>
+            <w:hideMark/>
+          </w:tcPr>
+          <w:p>
+            <w:pPr>
+              <w:spacing w:after="0" w:line="240" w:lineRule="auto"/>
+              <w:rPr>
+                <w:rFonts w:ascii="Calibri" w:eastAsia="Times New Roman" w:hAnsi="Calibri" w:cs="Calibri"/>
+                <w:color w:val="000000"/>
+                <w:sz w:val="16"/>
+                <w:szCs w:val="16"/>
+                <w:lang w:eastAsia="en-CA"/>
+              </w:rPr>
+            </w:pPr>
+          </w:p>
+        </w:tc>
+        <w:tc>
+          <w:tcPr>
+            <w:tcW w:w="3713" w:type="dxa"/>
+            <w:tcBorders>
+              <w:top w:val="nil"/>
+              <w:left w:val="nil"/>
+              <w:bottom w:val="single" w:sz="4" w:space="0" w:color="auto"/>
+              <w:right w:val="single" w:sz="4" w:space="0" w:color="auto"/>
+            </w:tcBorders>
+            <w:shd w:val="clear" w:color="auto" w:fill="auto"/>
+            <w:vAlign w:val="center"/>
+            <w:hideMark/>
+          </w:tcPr>
+          <w:p>
+            <w:pPr>
+              <w:spacing w:after="0" w:line="240" w:lineRule="auto"/>
+              <w:rPr>
+                <w:rFonts w:ascii="Calibri" w:eastAsia="Times New Roman" w:hAnsi="Calibri" w:cs="Calibri"/>
+                <w:color w:val="000000"/>
+                <w:sz w:val="16"/>
+                <w:szCs w:val="16"/>
+                <w:lang w:eastAsia="en-CA"/>
+              </w:rPr>
+            </w:pPr>
+            <w:r>
+              <w:rPr>
+                <w:rFonts w:ascii="Calibri" w:eastAsia="Times New Roman" w:hAnsi="Calibri" w:cs="Calibri"/>
+                <w:color w:val="000000"/>
+                <w:sz w:val="16"/>
+                <w:szCs w:val="16"/>
+                <w:lang w:eastAsia="en-CA"/>
+              </w:rPr>
+              <w:t>You may edit the given datasets before you begin coding, but your program should not modify the Excel files directly.</w:t>
+            </w:r>
+          </w:p>
+        </w:tc>
+        <w:tc>
+          <w:tcPr>
+            <w:tcW w:w="5387" w:type="dxa"/>
+            <w:tcBorders>
+              <w:top w:val="nil"/>
+              <w:left w:val="nil"/>
+              <w:bottom w:val="single" w:sz="4" w:space="0" w:color="auto"/>
+              <w:right w:val="single" w:sz="4" w:space="0" w:color="auto"/>
+            </w:tcBorders>
+            <w:shd w:val="clear" w:color="auto" w:fill="auto"/>
+            <w:vAlign w:val="center"/>
+            <w:hideMark/>
+          </w:tcPr>
+          <w:p>
+            <w:pPr>
+              <w:spacing w:after="0" w:line="240" w:lineRule="auto"/>
+              <w:rPr>
+                <w:rFonts w:ascii="Calibri" w:eastAsia="Times New Roman" w:hAnsi="Calibri" w:cs="Calibri"/>
+                <w:color w:val="000000"/>
+                <w:sz w:val="16"/>
+                <w:szCs w:val="16"/>
+                <w:lang w:eastAsia="en-CA"/>
+              </w:rPr>
+            </w:pPr>
+            <w:r>
+              <w:rPr>
+                <w:rFonts w:ascii="Calibri" w:eastAsia="Times New Roman" w:hAnsi="Calibri" w:cs="Calibri"/>
+                <w:color w:val="000000"/>
+                <w:sz w:val="16"/>
+                <w:szCs w:val="16"/>
+                <w:lang w:eastAsia="en-CA"/>
+              </w:rPr>
+              <w:t>Program does not modify the excel files in any way</w:t>
+            </w:r>
+          </w:p>
+        </w:tc>
+      </w:tr>
+      <w:tr>
+        <w:trPr>
+          <w:trHeight w:val="20"/>
+        </w:trPr>
+        <w:tc>
+          <w:tcPr>
+            <w:tcW w:w="525" w:type="dxa"/>
+            <w:tcBorders>
+              <w:top w:val="nil"/>
+              <w:left w:val="single" w:sz="4" w:space="0" w:color="auto"/>
+              <w:bottom w:val="single" w:sz="4" w:space="0" w:color="auto"/>
+              <w:right w:val="single" w:sz="4" w:space="0" w:color="auto"/>
+            </w:tcBorders>
+            <w:shd w:val="clear" w:color="auto" w:fill="auto"/>
+            <w:vAlign w:val="center"/>
+            <w:hideMark/>
+          </w:tcPr>
+          <w:p>
+            <w:pPr>
+              <w:spacing w:after="0" w:line="240" w:lineRule="auto"/>
+              <w:jc w:val="center"/>
+              <w:rPr>
+                <w:rFonts w:ascii="Calibri" w:eastAsia="Times New Roman" w:hAnsi="Calibri" w:cs="Calibri"/>
+                <w:color w:val="000000"/>
+                <w:sz w:val="16"/>
+                <w:szCs w:val="16"/>
+                <w:lang w:eastAsia="en-CA"/>
+              </w:rPr>
+            </w:pPr>
+            <w:r>
+              <w:rPr>
+                <w:rFonts w:ascii="Calibri" w:eastAsia="Times New Roman" w:hAnsi="Calibri" w:cs="Calibri"/>
+                <w:color w:val="000000"/>
+                <w:sz w:val="16"/>
+                <w:szCs w:val="16"/>
+                <w:lang w:eastAsia="en-CA"/>
+              </w:rPr>
+              <w:t>5</w:t>
+            </w:r>
+          </w:p>
+        </w:tc>
+        <w:tc>
+          <w:tcPr>
+            <w:tcW w:w="1002" w:type="dxa"/>
+            <w:vMerge/>
+            <w:tcBorders>
+              <w:top w:val="nil"/>
+              <w:left w:val="single" w:sz="4" w:space="0" w:color="auto"/>
+              <w:bottom w:val="single" w:sz="4" w:space="0" w:color="auto"/>
+              <w:right w:val="single" w:sz="4" w:space="0" w:color="auto"/>
+            </w:tcBorders>
+            <w:vAlign w:val="center"/>
+            <w:hideMark/>
+          </w:tcPr>
+          <w:p>
+            <w:pPr>
+              <w:spacing w:after="0" w:line="240" w:lineRule="auto"/>
+              <w:rPr>
+                <w:rFonts w:ascii="Calibri" w:eastAsia="Times New Roman" w:hAnsi="Calibri" w:cs="Calibri"/>
+                <w:color w:val="000000"/>
+                <w:sz w:val="16"/>
+                <w:szCs w:val="16"/>
+                <w:lang w:eastAsia="en-CA"/>
+              </w:rPr>
+            </w:pPr>
+          </w:p>
+        </w:tc>
+        <w:tc>
+          <w:tcPr>
+            <w:tcW w:w="3713" w:type="dxa"/>
+            <w:tcBorders>
+              <w:top w:val="nil"/>
+              <w:left w:val="nil"/>
+              <w:bottom w:val="single" w:sz="4" w:space="0" w:color="auto"/>
+              <w:right w:val="single" w:sz="4" w:space="0" w:color="auto"/>
+            </w:tcBorders>
+            <w:shd w:val="clear" w:color="auto" w:fill="auto"/>
+            <w:vAlign w:val="center"/>
+            <w:hideMark/>
+          </w:tcPr>
+          <w:p>
+            <w:pPr>
+              <w:spacing w:after="0" w:line="240" w:lineRule="auto"/>
+              <w:rPr>
+                <w:rFonts w:ascii="Calibri" w:eastAsia="Times New Roman" w:hAnsi="Calibri" w:cs="Calibri"/>
+                <w:color w:val="000000"/>
+                <w:sz w:val="16"/>
+                <w:szCs w:val="16"/>
+                <w:lang w:eastAsia="en-CA"/>
+              </w:rPr>
+            </w:pPr>
+            <w:r>
+              <w:rPr>
+                <w:rFonts w:ascii="Calibri" w:eastAsia="Times New Roman" w:hAnsi="Calibri" w:cs="Calibri"/>
+                <w:color w:val="000000"/>
+                <w:sz w:val="16"/>
+                <w:szCs w:val="16"/>
+                <w:lang w:eastAsia="en-CA"/>
+              </w:rPr>
+              <w:t>You may not hard-code/copy-paste any information into your program except for the Excel column names.</w:t>
+            </w:r>
+          </w:p>
+        </w:tc>
+        <w:tc>
+          <w:tcPr>
+            <w:tcW w:w="5387" w:type="dxa"/>
+            <w:tcBorders>
+              <w:top w:val="nil"/>
+              <w:left w:val="nil"/>
+              <w:bottom w:val="single" w:sz="4" w:space="0" w:color="auto"/>
+              <w:right w:val="single" w:sz="4" w:space="0" w:color="auto"/>
+            </w:tcBorders>
+            <w:shd w:val="clear" w:color="auto" w:fill="auto"/>
+            <w:vAlign w:val="center"/>
+            <w:hideMark/>
+          </w:tcPr>
+          <w:p>
+            <w:pPr>
+              <w:spacing w:after="0" w:line="240" w:lineRule="auto"/>
+              <w:rPr>
+                <w:rFonts w:ascii="Calibri" w:eastAsia="Times New Roman" w:hAnsi="Calibri" w:cs="Calibri"/>
+                <w:color w:val="000000"/>
+                <w:sz w:val="16"/>
+                <w:szCs w:val="16"/>
+                <w:lang w:eastAsia="en-CA"/>
+              </w:rPr>
+            </w:pPr>
+            <w:r>
+              <w:rPr>
+                <w:rFonts w:ascii="Calibri" w:eastAsia="Times New Roman" w:hAnsi="Calibri" w:cs="Calibri"/>
+                <w:color w:val="000000"/>
+                <w:sz w:val="16"/>
+                <w:szCs w:val="16"/>
+                <w:lang w:eastAsia="en-CA"/>
+              </w:rPr>
+              <w:t>No information hard-code or copy-paste within the program except the column names</w:t>
+            </w:r>
+          </w:p>
+        </w:tc>
+      </w:tr>
+      <w:tr>
+        <w:trPr>
+          <w:trHeight w:val="20"/>
+        </w:trPr>
+        <w:tc>
+          <w:tcPr>
+            <w:tcW w:w="525" w:type="dxa"/>
+            <w:tcBorders>
+              <w:top w:val="nil"/>
+              <w:left w:val="single" w:sz="4" w:space="0" w:color="auto"/>
+              <w:bottom w:val="single" w:sz="4" w:space="0" w:color="auto"/>
+              <w:right w:val="single" w:sz="4" w:space="0" w:color="auto"/>
+            </w:tcBorders>
+            <w:shd w:val="clear" w:color="auto" w:fill="auto"/>
+            <w:vAlign w:val="center"/>
+            <w:hideMark/>
+          </w:tcPr>
+          <w:p>
+            <w:pPr>
+              <w:spacing w:after="0" w:line="240" w:lineRule="auto"/>
+              <w:jc w:val="center"/>
+              <w:rPr>
+                <w:rFonts w:ascii="Calibri" w:eastAsia="Times New Roman" w:hAnsi="Calibri" w:cs="Calibri"/>
+                <w:color w:val="000000"/>
+                <w:sz w:val="16"/>
+                <w:szCs w:val="16"/>
+                <w:lang w:eastAsia="en-CA"/>
+              </w:rPr>
+            </w:pPr>
+            <w:r>
+              <w:rPr>
+                <w:rFonts w:ascii="Calibri" w:eastAsia="Times New Roman" w:hAnsi="Calibri" w:cs="Calibri"/>
+                <w:color w:val="000000"/>
+                <w:sz w:val="16"/>
+                <w:szCs w:val="16"/>
+                <w:lang w:eastAsia="en-CA"/>
+              </w:rPr>
+              <w:t>6</w:t>
+            </w:r>
+          </w:p>
+        </w:tc>
+        <w:tc>
+          <w:tcPr>
+            <w:tcW w:w="1002" w:type="dxa"/>
+            <w:vMerge w:val="restart"/>
+            <w:tcBorders>
+              <w:top w:val="nil"/>
+              <w:left w:val="single" w:sz="4" w:space="0" w:color="auto"/>
+              <w:bottom w:val="single" w:sz="4" w:space="0" w:color="auto"/>
+              <w:right w:val="single" w:sz="4" w:space="0" w:color="auto"/>
+            </w:tcBorders>
+            <w:shd w:val="clear" w:color="auto" w:fill="auto"/>
+            <w:vAlign w:val="center"/>
+            <w:hideMark/>
+          </w:tcPr>
+          <w:p>
+            <w:pPr>
+              <w:spacing w:after="0" w:line="240" w:lineRule="auto"/>
+              <w:jc w:val="center"/>
+              <w:rPr>
+                <w:rFonts w:ascii="Calibri" w:eastAsia="Times New Roman" w:hAnsi="Calibri" w:cs="Calibri"/>
+                <w:color w:val="000000"/>
+                <w:sz w:val="16"/>
+                <w:szCs w:val="16"/>
+                <w:lang w:eastAsia="en-CA"/>
+              </w:rPr>
+            </w:pPr>
+            <w:r>
+              <w:rPr>
+                <w:rFonts w:ascii="Calibri" w:eastAsia="Times New Roman" w:hAnsi="Calibri" w:cs="Calibri"/>
+                <w:color w:val="000000"/>
+                <w:sz w:val="16"/>
+                <w:szCs w:val="16"/>
+                <w:lang w:eastAsia="en-CA"/>
+              </w:rPr>
+              <w:t xml:space="preserve">Stage 2: </w:t>
+            </w:r>
+            <w:proofErr w:type="spellStart"/>
+            <w:r>
+              <w:rPr>
+                <w:rFonts w:ascii="Calibri" w:eastAsia="Times New Roman" w:hAnsi="Calibri" w:cs="Calibri"/>
+                <w:color w:val="000000"/>
+                <w:sz w:val="16"/>
+                <w:szCs w:val="16"/>
+                <w:lang w:eastAsia="en-CA"/>
+              </w:rPr>
+              <w:t>DataFrame</w:t>
+            </w:r>
+            <w:proofErr w:type="spellEnd"/>
+            <w:r>
+              <w:rPr>
+                <w:rFonts w:ascii="Calibri" w:eastAsia="Times New Roman" w:hAnsi="Calibri" w:cs="Calibri"/>
+                <w:color w:val="000000"/>
+                <w:sz w:val="16"/>
+                <w:szCs w:val="16"/>
+                <w:lang w:eastAsia="en-CA"/>
+              </w:rPr>
+              <w:t xml:space="preserve"> Creation</w:t>
+            </w:r>
+          </w:p>
+        </w:tc>
+        <w:tc>
+          <w:tcPr>
+            <w:tcW w:w="3713" w:type="dxa"/>
+            <w:tcBorders>
+              <w:top w:val="nil"/>
+              <w:left w:val="nil"/>
+              <w:bottom w:val="single" w:sz="4" w:space="0" w:color="auto"/>
+              <w:right w:val="single" w:sz="4" w:space="0" w:color="auto"/>
+            </w:tcBorders>
+            <w:shd w:val="clear" w:color="auto" w:fill="auto"/>
+            <w:vAlign w:val="center"/>
+            <w:hideMark/>
+          </w:tcPr>
+          <w:p>
+            <w:pPr>
+              <w:spacing w:after="0" w:line="240" w:lineRule="auto"/>
+              <w:rPr>
+                <w:rFonts w:ascii="Calibri" w:eastAsia="Times New Roman" w:hAnsi="Calibri" w:cs="Calibri"/>
+                <w:color w:val="000000"/>
+                <w:sz w:val="16"/>
+                <w:szCs w:val="16"/>
+                <w:lang w:eastAsia="en-CA"/>
+              </w:rPr>
+            </w:pPr>
+            <w:r>
+              <w:rPr>
+                <w:rFonts w:ascii="Calibri" w:eastAsia="Times New Roman" w:hAnsi="Calibri" w:cs="Calibri"/>
+                <w:color w:val="000000"/>
+                <w:sz w:val="16"/>
+                <w:szCs w:val="16"/>
+                <w:lang w:eastAsia="en-CA"/>
+              </w:rPr>
+              <w:t xml:space="preserve">Import your chosen data into a Pandas </w:t>
+            </w:r>
+            <w:proofErr w:type="spellStart"/>
+            <w:r>
+              <w:rPr>
+                <w:rFonts w:ascii="Calibri" w:eastAsia="Times New Roman" w:hAnsi="Calibri" w:cs="Calibri"/>
+                <w:color w:val="000000"/>
+                <w:sz w:val="16"/>
+                <w:szCs w:val="16"/>
+                <w:lang w:eastAsia="en-CA"/>
+              </w:rPr>
+              <w:t>DataFrames</w:t>
+            </w:r>
+            <w:proofErr w:type="spellEnd"/>
+            <w:r>
+              <w:rPr>
+                <w:rFonts w:ascii="Calibri" w:eastAsia="Times New Roman" w:hAnsi="Calibri" w:cs="Calibri"/>
+                <w:color w:val="000000"/>
+                <w:sz w:val="16"/>
+                <w:szCs w:val="16"/>
+                <w:lang w:eastAsia="en-CA"/>
+              </w:rPr>
+              <w:t>.</w:t>
+            </w:r>
+          </w:p>
+        </w:tc>
+        <w:tc>
+          <w:tcPr>
+            <w:tcW w:w="5387" w:type="dxa"/>
+            <w:tcBorders>
+              <w:top w:val="nil"/>
+              <w:left w:val="nil"/>
+              <w:bottom w:val="single" w:sz="4" w:space="0" w:color="auto"/>
+              <w:right w:val="single" w:sz="4" w:space="0" w:color="auto"/>
+            </w:tcBorders>
+            <w:shd w:val="clear" w:color="auto" w:fill="auto"/>
+            <w:vAlign w:val="center"/>
+            <w:hideMark/>
+          </w:tcPr>
+          <w:p>
+            <w:pPr>
+              <w:spacing w:after="0" w:line="240" w:lineRule="auto"/>
+              <w:rPr>
+                <w:rFonts w:ascii="Calibri" w:eastAsia="Times New Roman" w:hAnsi="Calibri" w:cs="Calibri"/>
+                <w:color w:val="000000"/>
+                <w:sz w:val="16"/>
+                <w:szCs w:val="16"/>
+                <w:lang w:eastAsia="en-CA"/>
+              </w:rPr>
+            </w:pPr>
+            <w:r>
+              <w:rPr>
+                <w:rFonts w:ascii="Calibri" w:eastAsia="Times New Roman" w:hAnsi="Calibri" w:cs="Calibri"/>
+                <w:color w:val="000000"/>
+                <w:sz w:val="16"/>
+                <w:szCs w:val="16"/>
+                <w:lang w:eastAsia="en-CA"/>
+              </w:rPr>
+              <w:t xml:space="preserve">Import is done using </w:t>
+            </w:r>
+            <w:r>
+              <w:rPr>
+                <w:rFonts w:ascii="Consolas" w:eastAsia="Times New Roman" w:hAnsi="Consolas" w:cs="Calibri"/>
+                <w:color w:val="ED7D31"/>
+                <w:sz w:val="16"/>
+                <w:szCs w:val="16"/>
+                <w:lang w:eastAsia="en-CA"/>
+              </w:rPr>
+              <w:t>_</w:t>
+            </w:r>
+            <w:proofErr w:type="spellStart"/>
+            <w:r>
+              <w:rPr>
+                <w:rFonts w:ascii="Consolas" w:eastAsia="Times New Roman" w:hAnsi="Consolas" w:cs="Calibri"/>
+                <w:color w:val="ED7D31"/>
+                <w:sz w:val="16"/>
+                <w:szCs w:val="16"/>
+                <w:lang w:eastAsia="en-CA"/>
+              </w:rPr>
+              <w:t>import_data</w:t>
+            </w:r>
+            <w:proofErr w:type="spellEnd"/>
+            <w:r>
+              <w:rPr>
+                <w:rFonts w:ascii="Calibri" w:eastAsia="Times New Roman" w:hAnsi="Calibri" w:cs="Calibri"/>
+                <w:color w:val="000000"/>
+                <w:sz w:val="16"/>
+                <w:szCs w:val="16"/>
+                <w:lang w:eastAsia="en-CA"/>
+              </w:rPr>
+              <w:t xml:space="preserve"> method of the class </w:t>
+            </w:r>
+            <w:proofErr w:type="spellStart"/>
+            <w:r>
+              <w:rPr>
+                <w:rFonts w:ascii="Calibri" w:eastAsia="Times New Roman" w:hAnsi="Calibri" w:cs="Calibri"/>
+                <w:color w:val="000000"/>
+                <w:sz w:val="16"/>
+                <w:szCs w:val="16"/>
+                <w:lang w:eastAsia="en-CA"/>
+              </w:rPr>
+              <w:t>DataAnalysis</w:t>
+            </w:r>
+            <w:proofErr w:type="spellEnd"/>
+          </w:p>
+        </w:tc>
+      </w:tr>
+      <w:tr>
+        <w:trPr>
+          <w:trHeight w:val="20"/>
+        </w:trPr>
+        <w:tc>
+          <w:tcPr>
+            <w:tcW w:w="525" w:type="dxa"/>
+            <w:tcBorders>
+              <w:top w:val="nil"/>
+              <w:left w:val="single" w:sz="4" w:space="0" w:color="auto"/>
+              <w:bottom w:val="single" w:sz="4" w:space="0" w:color="auto"/>
+              <w:right w:val="single" w:sz="4" w:space="0" w:color="auto"/>
+            </w:tcBorders>
+            <w:shd w:val="clear" w:color="auto" w:fill="auto"/>
+            <w:vAlign w:val="center"/>
+            <w:hideMark/>
+          </w:tcPr>
+          <w:p>
+            <w:pPr>
+              <w:spacing w:after="0" w:line="240" w:lineRule="auto"/>
+              <w:jc w:val="center"/>
+              <w:rPr>
+                <w:rFonts w:ascii="Calibri" w:eastAsia="Times New Roman" w:hAnsi="Calibri" w:cs="Calibri"/>
+                <w:color w:val="000000"/>
+                <w:sz w:val="16"/>
+                <w:szCs w:val="16"/>
+                <w:lang w:eastAsia="en-CA"/>
+              </w:rPr>
+            </w:pPr>
+            <w:r>
+              <w:rPr>
+                <w:rFonts w:ascii="Calibri" w:eastAsia="Times New Roman" w:hAnsi="Calibri" w:cs="Calibri"/>
+                <w:color w:val="000000"/>
+                <w:sz w:val="16"/>
+                <w:szCs w:val="16"/>
+                <w:lang w:eastAsia="en-CA"/>
+              </w:rPr>
+              <w:t>7</w:t>
+            </w:r>
+          </w:p>
+        </w:tc>
+        <w:tc>
+          <w:tcPr>
+            <w:tcW w:w="1002" w:type="dxa"/>
+            <w:vMerge/>
+            <w:tcBorders>
+              <w:top w:val="nil"/>
+              <w:left w:val="single" w:sz="4" w:space="0" w:color="auto"/>
+              <w:bottom w:val="single" w:sz="4" w:space="0" w:color="auto"/>
+              <w:right w:val="single" w:sz="4" w:space="0" w:color="auto"/>
+            </w:tcBorders>
+            <w:vAlign w:val="center"/>
+            <w:hideMark/>
+          </w:tcPr>
+          <w:p>
+            <w:pPr>
+              <w:spacing w:after="0" w:line="240" w:lineRule="auto"/>
+              <w:rPr>
+                <w:rFonts w:ascii="Calibri" w:eastAsia="Times New Roman" w:hAnsi="Calibri" w:cs="Calibri"/>
+                <w:color w:val="000000"/>
+                <w:sz w:val="16"/>
+                <w:szCs w:val="16"/>
+                <w:lang w:eastAsia="en-CA"/>
+              </w:rPr>
+            </w:pPr>
+          </w:p>
+        </w:tc>
+        <w:tc>
+          <w:tcPr>
+            <w:tcW w:w="3713" w:type="dxa"/>
+            <w:tcBorders>
+              <w:top w:val="nil"/>
+              <w:left w:val="nil"/>
+              <w:bottom w:val="single" w:sz="4" w:space="0" w:color="auto"/>
+              <w:right w:val="single" w:sz="4" w:space="0" w:color="auto"/>
+            </w:tcBorders>
+            <w:shd w:val="clear" w:color="auto" w:fill="auto"/>
+            <w:vAlign w:val="center"/>
+            <w:hideMark/>
+          </w:tcPr>
+          <w:p>
+            <w:pPr>
+              <w:spacing w:after="0" w:line="240" w:lineRule="auto"/>
+              <w:rPr>
+                <w:rFonts w:ascii="Calibri" w:eastAsia="Times New Roman" w:hAnsi="Calibri" w:cs="Calibri"/>
+                <w:color w:val="000000"/>
+                <w:sz w:val="16"/>
+                <w:szCs w:val="16"/>
+                <w:lang w:eastAsia="en-CA"/>
+              </w:rPr>
+            </w:pPr>
+            <w:r>
+              <w:rPr>
+                <w:rFonts w:ascii="Calibri" w:eastAsia="Times New Roman" w:hAnsi="Calibri" w:cs="Calibri"/>
+                <w:color w:val="000000"/>
+                <w:sz w:val="16"/>
+                <w:szCs w:val="16"/>
+                <w:lang w:eastAsia="en-CA"/>
+              </w:rPr>
+              <w:t>You must use at least two merge/join operations and you must delete any duplicated columns/rows that result from the merge.</w:t>
+            </w:r>
+          </w:p>
+        </w:tc>
+        <w:tc>
+          <w:tcPr>
+            <w:tcW w:w="5387" w:type="dxa"/>
+            <w:tcBorders>
+              <w:top w:val="nil"/>
+              <w:left w:val="nil"/>
+              <w:bottom w:val="single" w:sz="4" w:space="0" w:color="auto"/>
+              <w:right w:val="single" w:sz="4" w:space="0" w:color="auto"/>
+            </w:tcBorders>
+            <w:shd w:val="clear" w:color="auto" w:fill="auto"/>
+            <w:vAlign w:val="center"/>
+            <w:hideMark/>
+          </w:tcPr>
+          <w:p>
+            <w:pPr>
+              <w:spacing w:after="0" w:line="240" w:lineRule="auto"/>
+              <w:rPr>
+                <w:rFonts w:ascii="Calibri" w:eastAsia="Times New Roman" w:hAnsi="Calibri" w:cs="Calibri"/>
+                <w:color w:val="000000"/>
+                <w:sz w:val="16"/>
+                <w:szCs w:val="16"/>
+                <w:lang w:eastAsia="en-CA"/>
+              </w:rPr>
+            </w:pPr>
+            <w:r>
+              <w:rPr>
+                <w:rFonts w:ascii="Calibri" w:eastAsia="Times New Roman" w:hAnsi="Calibri" w:cs="Calibri"/>
+                <w:color w:val="000000"/>
+                <w:sz w:val="16"/>
+                <w:szCs w:val="16"/>
+                <w:lang w:eastAsia="en-CA"/>
+              </w:rPr>
+              <w:t xml:space="preserve">Merge is done in both the methods </w:t>
+            </w:r>
+            <w:r>
+              <w:rPr>
+                <w:rFonts w:ascii="Consolas" w:eastAsia="Times New Roman" w:hAnsi="Consolas" w:cs="Calibri"/>
+                <w:color w:val="ED7D31"/>
+                <w:sz w:val="16"/>
+                <w:szCs w:val="16"/>
+                <w:lang w:eastAsia="en-CA"/>
+              </w:rPr>
+              <w:t>_</w:t>
+            </w:r>
+            <w:proofErr w:type="spellStart"/>
+            <w:r>
+              <w:rPr>
+                <w:rFonts w:ascii="Consolas" w:eastAsia="Times New Roman" w:hAnsi="Consolas" w:cs="Calibri"/>
+                <w:color w:val="ED7D31"/>
+                <w:sz w:val="16"/>
+                <w:szCs w:val="16"/>
+                <w:lang w:eastAsia="en-CA"/>
+              </w:rPr>
+              <w:t>import_data</w:t>
+            </w:r>
+            <w:proofErr w:type="spellEnd"/>
+            <w:r>
+              <w:rPr>
+                <w:rFonts w:ascii="Calibri" w:eastAsia="Times New Roman" w:hAnsi="Calibri" w:cs="Calibri"/>
+                <w:color w:val="000000"/>
+                <w:sz w:val="16"/>
+                <w:szCs w:val="16"/>
+                <w:lang w:eastAsia="en-CA"/>
+              </w:rPr>
+              <w:t xml:space="preserve"> and </w:t>
+            </w:r>
+            <w:r>
+              <w:rPr>
+                <w:rFonts w:ascii="Consolas" w:eastAsia="Times New Roman" w:hAnsi="Consolas" w:cs="Calibri"/>
+                <w:color w:val="ED7D31"/>
+                <w:sz w:val="16"/>
+                <w:szCs w:val="16"/>
+                <w:lang w:eastAsia="en-CA"/>
+              </w:rPr>
+              <w:t>_</w:t>
+            </w:r>
+            <w:proofErr w:type="spellStart"/>
+            <w:r>
+              <w:rPr>
+                <w:rFonts w:ascii="Consolas" w:eastAsia="Times New Roman" w:hAnsi="Consolas" w:cs="Calibri"/>
+                <w:color w:val="ED7D31"/>
+                <w:sz w:val="16"/>
+                <w:szCs w:val="16"/>
+                <w:lang w:eastAsia="en-CA"/>
+              </w:rPr>
+              <w:t>merge_data</w:t>
+            </w:r>
+            <w:proofErr w:type="spellEnd"/>
+            <w:r>
+              <w:rPr>
+                <w:rFonts w:ascii="Calibri" w:eastAsia="Times New Roman" w:hAnsi="Calibri" w:cs="Calibri"/>
+                <w:color w:val="000000"/>
+                <w:sz w:val="16"/>
+                <w:szCs w:val="16"/>
+                <w:lang w:eastAsia="en-CA"/>
+              </w:rPr>
+              <w:t xml:space="preserve"> of the class </w:t>
+            </w:r>
+            <w:proofErr w:type="spellStart"/>
+            <w:r>
+              <w:rPr>
+                <w:rFonts w:ascii="Calibri" w:eastAsia="Times New Roman" w:hAnsi="Calibri" w:cs="Calibri"/>
+                <w:color w:val="000000"/>
+                <w:sz w:val="16"/>
+                <w:szCs w:val="16"/>
+                <w:lang w:eastAsia="en-CA"/>
+              </w:rPr>
+              <w:t>DataAnalysis</w:t>
+            </w:r>
+            <w:proofErr w:type="spellEnd"/>
+          </w:p>
+        </w:tc>
+      </w:tr>
+      <w:tr>
+        <w:trPr>
+          <w:trHeight w:val="20"/>
+        </w:trPr>
+        <w:tc>
+          <w:tcPr>
+            <w:tcW w:w="525" w:type="dxa"/>
+            <w:tcBorders>
+              <w:top w:val="nil"/>
+              <w:left w:val="single" w:sz="4" w:space="0" w:color="auto"/>
+              <w:bottom w:val="single" w:sz="4" w:space="0" w:color="auto"/>
+              <w:right w:val="single" w:sz="4" w:space="0" w:color="auto"/>
+            </w:tcBorders>
+            <w:shd w:val="clear" w:color="auto" w:fill="auto"/>
+            <w:vAlign w:val="center"/>
+            <w:hideMark/>
+          </w:tcPr>
+          <w:p>
+            <w:pPr>
+              <w:spacing w:after="0" w:line="240" w:lineRule="auto"/>
+              <w:jc w:val="center"/>
+              <w:rPr>
+                <w:rFonts w:ascii="Calibri" w:eastAsia="Times New Roman" w:hAnsi="Calibri" w:cs="Calibri"/>
+                <w:color w:val="000000"/>
+                <w:sz w:val="16"/>
+                <w:szCs w:val="16"/>
+                <w:lang w:eastAsia="en-CA"/>
+              </w:rPr>
+            </w:pPr>
+            <w:r>
+              <w:rPr>
+                <w:rFonts w:ascii="Calibri" w:eastAsia="Times New Roman" w:hAnsi="Calibri" w:cs="Calibri"/>
+                <w:color w:val="000000"/>
+                <w:sz w:val="16"/>
+                <w:szCs w:val="16"/>
+                <w:lang w:eastAsia="en-CA"/>
+              </w:rPr>
+              <w:t>8</w:t>
+            </w:r>
+          </w:p>
+        </w:tc>
+        <w:tc>
+          <w:tcPr>
+            <w:tcW w:w="1002" w:type="dxa"/>
+            <w:vMerge/>
+            <w:tcBorders>
+              <w:top w:val="nil"/>
+              <w:left w:val="single" w:sz="4" w:space="0" w:color="auto"/>
+              <w:bottom w:val="single" w:sz="4" w:space="0" w:color="auto"/>
+              <w:right w:val="single" w:sz="4" w:space="0" w:color="auto"/>
+            </w:tcBorders>
+            <w:vAlign w:val="center"/>
+            <w:hideMark/>
+          </w:tcPr>
+          <w:p>
+            <w:pPr>
+              <w:spacing w:after="0" w:line="240" w:lineRule="auto"/>
+              <w:rPr>
+                <w:rFonts w:ascii="Calibri" w:eastAsia="Times New Roman" w:hAnsi="Calibri" w:cs="Calibri"/>
+                <w:color w:val="000000"/>
+                <w:sz w:val="16"/>
+                <w:szCs w:val="16"/>
+                <w:lang w:eastAsia="en-CA"/>
+              </w:rPr>
+            </w:pPr>
+          </w:p>
+        </w:tc>
+        <w:tc>
+          <w:tcPr>
+            <w:tcW w:w="3713" w:type="dxa"/>
+            <w:tcBorders>
+              <w:top w:val="nil"/>
+              <w:left w:val="nil"/>
+              <w:bottom w:val="single" w:sz="4" w:space="0" w:color="auto"/>
+              <w:right w:val="single" w:sz="4" w:space="0" w:color="auto"/>
+            </w:tcBorders>
+            <w:shd w:val="clear" w:color="auto" w:fill="auto"/>
+            <w:vAlign w:val="center"/>
+            <w:hideMark/>
+          </w:tcPr>
+          <w:p>
+            <w:pPr>
+              <w:spacing w:after="0" w:line="240" w:lineRule="auto"/>
+              <w:rPr>
+                <w:rFonts w:ascii="Calibri" w:eastAsia="Times New Roman" w:hAnsi="Calibri" w:cs="Calibri"/>
+                <w:color w:val="000000"/>
+                <w:sz w:val="16"/>
+                <w:szCs w:val="16"/>
+                <w:lang w:eastAsia="en-CA"/>
+              </w:rPr>
+            </w:pPr>
+            <w:r>
+              <w:rPr>
+                <w:rFonts w:ascii="Calibri" w:eastAsia="Times New Roman" w:hAnsi="Calibri" w:cs="Calibri"/>
+                <w:color w:val="000000"/>
+                <w:sz w:val="16"/>
+                <w:szCs w:val="16"/>
+                <w:lang w:eastAsia="en-CA"/>
+              </w:rPr>
+              <w:t>You must create a hierarchical index of at least two levels (row or column).</w:t>
+            </w:r>
+          </w:p>
+        </w:tc>
+        <w:tc>
+          <w:tcPr>
+            <w:tcW w:w="5387" w:type="dxa"/>
+            <w:tcBorders>
+              <w:top w:val="nil"/>
+              <w:left w:val="nil"/>
+              <w:bottom w:val="single" w:sz="4" w:space="0" w:color="auto"/>
+              <w:right w:val="single" w:sz="4" w:space="0" w:color="auto"/>
+            </w:tcBorders>
+            <w:shd w:val="clear" w:color="auto" w:fill="auto"/>
+            <w:vAlign w:val="center"/>
+            <w:hideMark/>
+          </w:tcPr>
+          <w:p>
+            <w:pPr>
+              <w:spacing w:after="0" w:line="240" w:lineRule="auto"/>
+              <w:rPr>
+                <w:rFonts w:ascii="Calibri" w:eastAsia="Times New Roman" w:hAnsi="Calibri" w:cs="Calibri"/>
+                <w:color w:val="000000"/>
+                <w:sz w:val="16"/>
+                <w:szCs w:val="16"/>
+                <w:lang w:eastAsia="en-CA"/>
+              </w:rPr>
+            </w:pPr>
+            <w:r>
+              <w:rPr>
+                <w:rFonts w:ascii="Calibri" w:eastAsia="Times New Roman" w:hAnsi="Calibri" w:cs="Calibri"/>
+                <w:color w:val="000000"/>
+                <w:sz w:val="16"/>
+                <w:szCs w:val="16"/>
+                <w:lang w:eastAsia="en-CA"/>
+              </w:rPr>
+              <w:t xml:space="preserve">A hierarchical index is created in </w:t>
+            </w:r>
+            <w:r>
+              <w:rPr>
+                <w:rFonts w:ascii="Consolas" w:eastAsia="Times New Roman" w:hAnsi="Consolas" w:cs="Calibri"/>
+                <w:color w:val="ED7D31"/>
+                <w:sz w:val="16"/>
+                <w:szCs w:val="16"/>
+                <w:lang w:eastAsia="en-CA"/>
+              </w:rPr>
+              <w:t>_</w:t>
+            </w:r>
+            <w:proofErr w:type="spellStart"/>
+            <w:r>
+              <w:rPr>
+                <w:rFonts w:ascii="Consolas" w:eastAsia="Times New Roman" w:hAnsi="Consolas" w:cs="Calibri"/>
+                <w:color w:val="ED7D31"/>
+                <w:sz w:val="16"/>
+                <w:szCs w:val="16"/>
+                <w:lang w:eastAsia="en-CA"/>
+              </w:rPr>
+              <w:t>merge_data</w:t>
+            </w:r>
+            <w:proofErr w:type="spellEnd"/>
+            <w:r>
+              <w:rPr>
+                <w:rFonts w:ascii="Calibri" w:eastAsia="Times New Roman" w:hAnsi="Calibri" w:cs="Calibri"/>
+                <w:color w:val="000000"/>
+                <w:sz w:val="16"/>
+                <w:szCs w:val="16"/>
+                <w:lang w:eastAsia="en-CA"/>
+              </w:rPr>
+              <w:t xml:space="preserve"> method (lines 192-193) of the class </w:t>
+            </w:r>
+            <w:proofErr w:type="spellStart"/>
+            <w:r>
+              <w:rPr>
+                <w:rFonts w:ascii="Calibri" w:eastAsia="Times New Roman" w:hAnsi="Calibri" w:cs="Calibri"/>
+                <w:color w:val="000000"/>
+                <w:sz w:val="16"/>
+                <w:szCs w:val="16"/>
+                <w:lang w:eastAsia="en-CA"/>
+              </w:rPr>
+              <w:t>DataAnalysis</w:t>
+            </w:r>
+            <w:proofErr w:type="spellEnd"/>
+          </w:p>
+        </w:tc>
+      </w:tr>
+      <w:tr>
+        <w:trPr>
+          <w:trHeight w:val="20"/>
+        </w:trPr>
+        <w:tc>
+          <w:tcPr>
+            <w:tcW w:w="525" w:type="dxa"/>
+            <w:tcBorders>
+              <w:top w:val="nil"/>
+              <w:left w:val="single" w:sz="4" w:space="0" w:color="auto"/>
+              <w:bottom w:val="single" w:sz="4" w:space="0" w:color="auto"/>
+              <w:right w:val="single" w:sz="4" w:space="0" w:color="auto"/>
+            </w:tcBorders>
+            <w:shd w:val="clear" w:color="auto" w:fill="auto"/>
+            <w:vAlign w:val="center"/>
+            <w:hideMark/>
+          </w:tcPr>
+          <w:p>
+            <w:pPr>
+              <w:spacing w:after="0" w:line="240" w:lineRule="auto"/>
+              <w:jc w:val="center"/>
+              <w:rPr>
+                <w:rFonts w:ascii="Calibri" w:eastAsia="Times New Roman" w:hAnsi="Calibri" w:cs="Calibri"/>
+                <w:color w:val="000000"/>
+                <w:sz w:val="16"/>
+                <w:szCs w:val="16"/>
+                <w:lang w:eastAsia="en-CA"/>
+              </w:rPr>
+            </w:pPr>
+            <w:r>
+              <w:rPr>
+                <w:rFonts w:ascii="Calibri" w:eastAsia="Times New Roman" w:hAnsi="Calibri" w:cs="Calibri"/>
+                <w:color w:val="000000"/>
+                <w:sz w:val="16"/>
+                <w:szCs w:val="16"/>
+                <w:lang w:eastAsia="en-CA"/>
+              </w:rPr>
+              <w:t>9</w:t>
+            </w:r>
+          </w:p>
+        </w:tc>
+        <w:tc>
+          <w:tcPr>
+            <w:tcW w:w="1002" w:type="dxa"/>
+            <w:vMerge/>
+            <w:tcBorders>
+              <w:top w:val="nil"/>
+              <w:left w:val="single" w:sz="4" w:space="0" w:color="auto"/>
+              <w:bottom w:val="single" w:sz="4" w:space="0" w:color="auto"/>
+              <w:right w:val="single" w:sz="4" w:space="0" w:color="auto"/>
+            </w:tcBorders>
+            <w:vAlign w:val="center"/>
+            <w:hideMark/>
+          </w:tcPr>
+          <w:p>
+            <w:pPr>
+              <w:spacing w:after="0" w:line="240" w:lineRule="auto"/>
+              <w:rPr>
+                <w:rFonts w:ascii="Calibri" w:eastAsia="Times New Roman" w:hAnsi="Calibri" w:cs="Calibri"/>
+                <w:color w:val="000000"/>
+                <w:sz w:val="16"/>
+                <w:szCs w:val="16"/>
+                <w:lang w:eastAsia="en-CA"/>
+              </w:rPr>
+            </w:pPr>
+          </w:p>
+        </w:tc>
+        <w:tc>
+          <w:tcPr>
+            <w:tcW w:w="3713" w:type="dxa"/>
+            <w:tcBorders>
+              <w:top w:val="nil"/>
+              <w:left w:val="nil"/>
+              <w:bottom w:val="single" w:sz="4" w:space="0" w:color="auto"/>
+              <w:right w:val="single" w:sz="4" w:space="0" w:color="auto"/>
+            </w:tcBorders>
+            <w:shd w:val="clear" w:color="auto" w:fill="auto"/>
+            <w:vAlign w:val="center"/>
+            <w:hideMark/>
+          </w:tcPr>
+          <w:p>
+            <w:pPr>
+              <w:spacing w:after="0" w:line="240" w:lineRule="auto"/>
+              <w:rPr>
+                <w:rFonts w:ascii="Calibri" w:eastAsia="Times New Roman" w:hAnsi="Calibri" w:cs="Calibri"/>
+                <w:color w:val="000000"/>
+                <w:sz w:val="16"/>
+                <w:szCs w:val="16"/>
+                <w:lang w:eastAsia="en-CA"/>
+              </w:rPr>
+            </w:pPr>
+            <w:r>
+              <w:rPr>
+                <w:rFonts w:ascii="Calibri" w:eastAsia="Times New Roman" w:hAnsi="Calibri" w:cs="Calibri"/>
+                <w:color w:val="000000"/>
+                <w:sz w:val="16"/>
+                <w:szCs w:val="16"/>
+                <w:lang w:eastAsia="en-CA"/>
+              </w:rPr>
+              <w:t>All data should be presented in the correctly sorted order, depending on the index.</w:t>
+            </w:r>
+          </w:p>
+        </w:tc>
+        <w:tc>
+          <w:tcPr>
+            <w:tcW w:w="5387" w:type="dxa"/>
+            <w:tcBorders>
+              <w:top w:val="nil"/>
+              <w:left w:val="nil"/>
+              <w:bottom w:val="single" w:sz="4" w:space="0" w:color="auto"/>
+              <w:right w:val="single" w:sz="4" w:space="0" w:color="auto"/>
+            </w:tcBorders>
+            <w:shd w:val="clear" w:color="auto" w:fill="auto"/>
+            <w:vAlign w:val="center"/>
+            <w:hideMark/>
+          </w:tcPr>
+          <w:p>
+            <w:pPr>
+              <w:spacing w:after="0" w:line="240" w:lineRule="auto"/>
+              <w:rPr>
+                <w:rFonts w:ascii="Calibri" w:eastAsia="Times New Roman" w:hAnsi="Calibri" w:cs="Calibri"/>
+                <w:color w:val="000000"/>
+                <w:sz w:val="16"/>
+                <w:szCs w:val="16"/>
+                <w:lang w:eastAsia="en-CA"/>
+              </w:rPr>
+            </w:pPr>
+            <w:r>
+              <w:rPr>
+                <w:rFonts w:ascii="Calibri" w:eastAsia="Times New Roman" w:hAnsi="Calibri" w:cs="Calibri"/>
+                <w:color w:val="000000"/>
+                <w:sz w:val="16"/>
+                <w:szCs w:val="16"/>
+                <w:lang w:eastAsia="en-CA"/>
+              </w:rPr>
+              <w:t xml:space="preserve">The indexes are sorted in </w:t>
+            </w:r>
+            <w:r>
+              <w:rPr>
+                <w:rFonts w:ascii="Consolas" w:eastAsia="Times New Roman" w:hAnsi="Consolas" w:cs="Calibri"/>
+                <w:color w:val="ED7D31"/>
+                <w:sz w:val="16"/>
+                <w:szCs w:val="16"/>
+                <w:lang w:eastAsia="en-CA"/>
+              </w:rPr>
+              <w:t>_</w:t>
+            </w:r>
+            <w:proofErr w:type="spellStart"/>
+            <w:r>
+              <w:rPr>
+                <w:rFonts w:ascii="Consolas" w:eastAsia="Times New Roman" w:hAnsi="Consolas" w:cs="Calibri"/>
+                <w:color w:val="ED7D31"/>
+                <w:sz w:val="16"/>
+                <w:szCs w:val="16"/>
+                <w:lang w:eastAsia="en-CA"/>
+              </w:rPr>
+              <w:t>merge_data</w:t>
+            </w:r>
+            <w:proofErr w:type="spellEnd"/>
+            <w:r>
+              <w:rPr>
+                <w:rFonts w:ascii="Calibri" w:eastAsia="Times New Roman" w:hAnsi="Calibri" w:cs="Calibri"/>
+                <w:color w:val="000000"/>
+                <w:sz w:val="16"/>
+                <w:szCs w:val="16"/>
+                <w:lang w:eastAsia="en-CA"/>
+              </w:rPr>
+              <w:t xml:space="preserve"> method (line 196) of the class </w:t>
+            </w:r>
+            <w:proofErr w:type="spellStart"/>
+            <w:r>
+              <w:rPr>
+                <w:rFonts w:ascii="Calibri" w:eastAsia="Times New Roman" w:hAnsi="Calibri" w:cs="Calibri"/>
+                <w:color w:val="000000"/>
+                <w:sz w:val="16"/>
+                <w:szCs w:val="16"/>
+                <w:lang w:eastAsia="en-CA"/>
+              </w:rPr>
+              <w:t>DataAnalysis</w:t>
+            </w:r>
+            <w:proofErr w:type="spellEnd"/>
+          </w:p>
+        </w:tc>
+      </w:tr>
+      <w:tr>
+        <w:trPr>
+          <w:trHeight w:val="20"/>
+        </w:trPr>
+        <w:tc>
+          <w:tcPr>
+            <w:tcW w:w="525" w:type="dxa"/>
+            <w:tcBorders>
+              <w:top w:val="nil"/>
+              <w:left w:val="single" w:sz="4" w:space="0" w:color="auto"/>
+              <w:bottom w:val="single" w:sz="4" w:space="0" w:color="auto"/>
+              <w:right w:val="single" w:sz="4" w:space="0" w:color="auto"/>
+            </w:tcBorders>
+            <w:shd w:val="clear" w:color="auto" w:fill="auto"/>
+            <w:vAlign w:val="center"/>
+            <w:hideMark/>
+          </w:tcPr>
+          <w:p>
+            <w:pPr>
+              <w:spacing w:after="0" w:line="240" w:lineRule="auto"/>
+              <w:jc w:val="center"/>
+              <w:rPr>
+                <w:rFonts w:ascii="Calibri" w:eastAsia="Times New Roman" w:hAnsi="Calibri" w:cs="Calibri"/>
+                <w:color w:val="000000"/>
+                <w:sz w:val="16"/>
+                <w:szCs w:val="16"/>
+                <w:lang w:eastAsia="en-CA"/>
+              </w:rPr>
+            </w:pPr>
+            <w:r>
+              <w:rPr>
+                <w:rFonts w:ascii="Calibri" w:eastAsia="Times New Roman" w:hAnsi="Calibri" w:cs="Calibri"/>
+                <w:color w:val="000000"/>
+                <w:sz w:val="16"/>
+                <w:szCs w:val="16"/>
+                <w:lang w:eastAsia="en-CA"/>
+              </w:rPr>
+              <w:t>11</w:t>
+            </w:r>
+          </w:p>
+        </w:tc>
+        <w:tc>
+          <w:tcPr>
+            <w:tcW w:w="1002" w:type="dxa"/>
+            <w:vMerge/>
+            <w:tcBorders>
+              <w:top w:val="nil"/>
+              <w:left w:val="single" w:sz="4" w:space="0" w:color="auto"/>
+              <w:bottom w:val="single" w:sz="4" w:space="0" w:color="auto"/>
+              <w:right w:val="single" w:sz="4" w:space="0" w:color="auto"/>
+            </w:tcBorders>
+            <w:vAlign w:val="center"/>
+            <w:hideMark/>
+          </w:tcPr>
+          <w:p>
+            <w:pPr>
+              <w:spacing w:after="0" w:line="240" w:lineRule="auto"/>
+              <w:rPr>
+                <w:rFonts w:ascii="Calibri" w:eastAsia="Times New Roman" w:hAnsi="Calibri" w:cs="Calibri"/>
+                <w:color w:val="000000"/>
+                <w:sz w:val="16"/>
+                <w:szCs w:val="16"/>
+                <w:lang w:eastAsia="en-CA"/>
+              </w:rPr>
+            </w:pPr>
+          </w:p>
+        </w:tc>
+        <w:tc>
+          <w:tcPr>
+            <w:tcW w:w="3713" w:type="dxa"/>
+            <w:tcBorders>
+              <w:top w:val="nil"/>
+              <w:left w:val="nil"/>
+              <w:bottom w:val="single" w:sz="4" w:space="0" w:color="auto"/>
+              <w:right w:val="single" w:sz="4" w:space="0" w:color="auto"/>
+            </w:tcBorders>
+            <w:shd w:val="clear" w:color="auto" w:fill="auto"/>
+            <w:vAlign w:val="center"/>
+            <w:hideMark/>
+          </w:tcPr>
+          <w:p>
+            <w:pPr>
+              <w:spacing w:after="0" w:line="240" w:lineRule="auto"/>
+              <w:rPr>
+                <w:rFonts w:ascii="Calibri" w:eastAsia="Times New Roman" w:hAnsi="Calibri" w:cs="Calibri"/>
+                <w:color w:val="000000"/>
+                <w:sz w:val="16"/>
+                <w:szCs w:val="16"/>
+                <w:lang w:eastAsia="en-CA"/>
+              </w:rPr>
+            </w:pPr>
+            <w:r>
+              <w:rPr>
+                <w:rFonts w:ascii="Calibri" w:eastAsia="Times New Roman" w:hAnsi="Calibri" w:cs="Calibri"/>
+                <w:color w:val="000000"/>
+                <w:sz w:val="16"/>
+                <w:szCs w:val="16"/>
+                <w:lang w:eastAsia="en-CA"/>
+              </w:rPr>
+              <w:t>You may not use global variables. You must import the data within your main function.</w:t>
+            </w:r>
+          </w:p>
+        </w:tc>
+        <w:tc>
+          <w:tcPr>
+            <w:tcW w:w="5387" w:type="dxa"/>
+            <w:tcBorders>
+              <w:top w:val="nil"/>
+              <w:left w:val="nil"/>
+              <w:bottom w:val="single" w:sz="4" w:space="0" w:color="auto"/>
+              <w:right w:val="single" w:sz="4" w:space="0" w:color="auto"/>
+            </w:tcBorders>
+            <w:shd w:val="clear" w:color="auto" w:fill="auto"/>
+            <w:vAlign w:val="center"/>
+            <w:hideMark/>
+          </w:tcPr>
+          <w:p>
+            <w:pPr>
+              <w:spacing w:after="0" w:line="240" w:lineRule="auto"/>
+              <w:rPr>
+                <w:rFonts w:ascii="Calibri" w:eastAsia="Times New Roman" w:hAnsi="Calibri" w:cs="Calibri"/>
+                <w:color w:val="000000"/>
+                <w:sz w:val="16"/>
+                <w:szCs w:val="16"/>
+                <w:lang w:eastAsia="en-CA"/>
+              </w:rPr>
+            </w:pPr>
+            <w:r>
+              <w:rPr>
+                <w:rFonts w:ascii="Calibri" w:eastAsia="Times New Roman" w:hAnsi="Calibri" w:cs="Calibri"/>
+                <w:color w:val="000000"/>
+                <w:sz w:val="16"/>
+                <w:szCs w:val="16"/>
+                <w:lang w:eastAsia="en-CA"/>
+              </w:rPr>
+              <w:t>No global variables are used in the program</w:t>
+            </w:r>
+          </w:p>
+        </w:tc>
+      </w:tr>
+      <w:tr>
+        <w:trPr>
+          <w:trHeight w:val="20"/>
+        </w:trPr>
+        <w:tc>
+          <w:tcPr>
+            <w:tcW w:w="525" w:type="dxa"/>
+            <w:tcBorders>
+              <w:top w:val="nil"/>
+              <w:left w:val="single" w:sz="4" w:space="0" w:color="auto"/>
+              <w:bottom w:val="single" w:sz="4" w:space="0" w:color="auto"/>
+              <w:right w:val="single" w:sz="4" w:space="0" w:color="auto"/>
+            </w:tcBorders>
+            <w:shd w:val="clear" w:color="auto" w:fill="auto"/>
+            <w:vAlign w:val="center"/>
+            <w:hideMark/>
+          </w:tcPr>
+          <w:p>
+            <w:pPr>
+              <w:spacing w:after="0" w:line="240" w:lineRule="auto"/>
+              <w:jc w:val="center"/>
+              <w:rPr>
+                <w:rFonts w:ascii="Calibri" w:eastAsia="Times New Roman" w:hAnsi="Calibri" w:cs="Calibri"/>
+                <w:color w:val="000000"/>
+                <w:sz w:val="16"/>
+                <w:szCs w:val="16"/>
+                <w:lang w:eastAsia="en-CA"/>
+              </w:rPr>
+            </w:pPr>
+            <w:r>
+              <w:rPr>
+                <w:rFonts w:ascii="Calibri" w:eastAsia="Times New Roman" w:hAnsi="Calibri" w:cs="Calibri"/>
+                <w:color w:val="000000"/>
+                <w:sz w:val="16"/>
+                <w:szCs w:val="16"/>
+                <w:lang w:eastAsia="en-CA"/>
+              </w:rPr>
+              <w:t>12</w:t>
+            </w:r>
+          </w:p>
+        </w:tc>
+        <w:tc>
+          <w:tcPr>
+            <w:tcW w:w="1002" w:type="dxa"/>
+            <w:vMerge/>
+            <w:tcBorders>
+              <w:top w:val="nil"/>
+              <w:left w:val="single" w:sz="4" w:space="0" w:color="auto"/>
+              <w:bottom w:val="single" w:sz="4" w:space="0" w:color="auto"/>
+              <w:right w:val="single" w:sz="4" w:space="0" w:color="auto"/>
+            </w:tcBorders>
+            <w:vAlign w:val="center"/>
+            <w:hideMark/>
+          </w:tcPr>
+          <w:p>
+            <w:pPr>
+              <w:spacing w:after="0" w:line="240" w:lineRule="auto"/>
+              <w:rPr>
+                <w:rFonts w:ascii="Calibri" w:eastAsia="Times New Roman" w:hAnsi="Calibri" w:cs="Calibri"/>
+                <w:color w:val="000000"/>
+                <w:sz w:val="16"/>
+                <w:szCs w:val="16"/>
+                <w:lang w:eastAsia="en-CA"/>
+              </w:rPr>
+            </w:pPr>
+          </w:p>
+        </w:tc>
+        <w:tc>
+          <w:tcPr>
+            <w:tcW w:w="3713" w:type="dxa"/>
+            <w:tcBorders>
+              <w:top w:val="nil"/>
+              <w:left w:val="nil"/>
+              <w:bottom w:val="single" w:sz="4" w:space="0" w:color="auto"/>
+              <w:right w:val="single" w:sz="4" w:space="0" w:color="auto"/>
+            </w:tcBorders>
+            <w:shd w:val="clear" w:color="auto" w:fill="auto"/>
+            <w:vAlign w:val="center"/>
+            <w:hideMark/>
+          </w:tcPr>
+          <w:p>
+            <w:pPr>
+              <w:spacing w:after="0" w:line="240" w:lineRule="auto"/>
+              <w:rPr>
+                <w:rFonts w:ascii="Calibri" w:eastAsia="Times New Roman" w:hAnsi="Calibri" w:cs="Calibri"/>
+                <w:color w:val="000000"/>
+                <w:sz w:val="16"/>
+                <w:szCs w:val="16"/>
+                <w:lang w:eastAsia="en-CA"/>
+              </w:rPr>
+            </w:pPr>
+            <w:r>
+              <w:rPr>
+                <w:rFonts w:ascii="Calibri" w:eastAsia="Times New Roman" w:hAnsi="Calibri" w:cs="Calibri"/>
+                <w:color w:val="000000"/>
+                <w:sz w:val="16"/>
+                <w:szCs w:val="16"/>
+                <w:lang w:eastAsia="en-CA"/>
+              </w:rPr>
+              <w:t>Remember to check for null values or data mismatches.</w:t>
+            </w:r>
+          </w:p>
+        </w:tc>
+        <w:tc>
+          <w:tcPr>
+            <w:tcW w:w="5387" w:type="dxa"/>
+            <w:tcBorders>
+              <w:top w:val="nil"/>
+              <w:left w:val="nil"/>
+              <w:bottom w:val="single" w:sz="4" w:space="0" w:color="auto"/>
+              <w:right w:val="single" w:sz="4" w:space="0" w:color="auto"/>
+            </w:tcBorders>
+            <w:shd w:val="clear" w:color="auto" w:fill="auto"/>
+            <w:vAlign w:val="center"/>
+            <w:hideMark/>
+          </w:tcPr>
+          <w:p>
+            <w:pPr>
+              <w:spacing w:after="0" w:line="240" w:lineRule="auto"/>
+              <w:rPr>
+                <w:rFonts w:ascii="Calibri" w:eastAsia="Times New Roman" w:hAnsi="Calibri" w:cs="Calibri"/>
+                <w:color w:val="000000"/>
+                <w:sz w:val="16"/>
+                <w:szCs w:val="16"/>
+                <w:lang w:eastAsia="en-CA"/>
+              </w:rPr>
+            </w:pPr>
+            <w:r>
+              <w:rPr>
+                <w:rFonts w:ascii="Calibri" w:eastAsia="Times New Roman" w:hAnsi="Calibri" w:cs="Calibri"/>
+                <w:color w:val="000000"/>
+                <w:sz w:val="16"/>
+                <w:szCs w:val="16"/>
+                <w:lang w:eastAsia="en-CA"/>
+              </w:rPr>
+              <w:t xml:space="preserve">Method </w:t>
+            </w:r>
+            <w:r>
+              <w:rPr>
+                <w:rFonts w:ascii="Consolas" w:eastAsia="Times New Roman" w:hAnsi="Consolas" w:cs="Calibri"/>
+                <w:color w:val="ED7D31"/>
+                <w:sz w:val="16"/>
+                <w:szCs w:val="16"/>
+                <w:lang w:eastAsia="en-CA"/>
+              </w:rPr>
+              <w:t>_</w:t>
+            </w:r>
+            <w:proofErr w:type="spellStart"/>
+            <w:r>
+              <w:rPr>
+                <w:rFonts w:ascii="Consolas" w:eastAsia="Times New Roman" w:hAnsi="Consolas" w:cs="Calibri"/>
+                <w:color w:val="ED7D31"/>
+                <w:sz w:val="16"/>
+                <w:szCs w:val="16"/>
+                <w:lang w:eastAsia="en-CA"/>
+              </w:rPr>
+              <w:t>check_null</w:t>
+            </w:r>
+            <w:proofErr w:type="spellEnd"/>
+            <w:r>
+              <w:rPr>
+                <w:rFonts w:ascii="Calibri" w:eastAsia="Times New Roman" w:hAnsi="Calibri" w:cs="Calibri"/>
+                <w:color w:val="000000"/>
+                <w:sz w:val="16"/>
+                <w:szCs w:val="16"/>
+                <w:lang w:eastAsia="en-CA"/>
+              </w:rPr>
+              <w:t xml:space="preserve"> checks and prints if any column of the dataset has null values. This is just a formality as null values are dropped using </w:t>
+            </w:r>
+            <w:proofErr w:type="spellStart"/>
+            <w:proofErr w:type="gramStart"/>
+            <w:r>
+              <w:rPr>
+                <w:rFonts w:ascii="Consolas" w:eastAsia="Times New Roman" w:hAnsi="Consolas" w:cs="Calibri"/>
+                <w:color w:val="ED7D31"/>
+                <w:sz w:val="16"/>
+                <w:szCs w:val="16"/>
+                <w:lang w:eastAsia="en-CA"/>
+              </w:rPr>
+              <w:t>dropna</w:t>
+            </w:r>
+            <w:proofErr w:type="spellEnd"/>
+            <w:r>
+              <w:rPr>
+                <w:rFonts w:ascii="Consolas" w:eastAsia="Times New Roman" w:hAnsi="Consolas" w:cs="Calibri"/>
+                <w:color w:val="ED7D31"/>
+                <w:sz w:val="16"/>
+                <w:szCs w:val="16"/>
+                <w:lang w:eastAsia="en-CA"/>
+              </w:rPr>
+              <w:t>(</w:t>
+            </w:r>
+            <w:proofErr w:type="gramEnd"/>
+            <w:r>
+              <w:rPr>
+                <w:rFonts w:ascii="Consolas" w:eastAsia="Times New Roman" w:hAnsi="Consolas" w:cs="Calibri"/>
+                <w:color w:val="ED7D31"/>
+                <w:sz w:val="16"/>
+                <w:szCs w:val="16"/>
+                <w:lang w:eastAsia="en-CA"/>
+              </w:rPr>
+              <w:t>)</w:t>
+            </w:r>
+          </w:p>
+        </w:tc>
+      </w:tr>
+      <w:tr>
+        <w:trPr>
+          <w:trHeight w:val="20"/>
+        </w:trPr>
+        <w:tc>
+          <w:tcPr>
+            <w:tcW w:w="525" w:type="dxa"/>
+            <w:tcBorders>
+              <w:top w:val="nil"/>
+              <w:left w:val="single" w:sz="4" w:space="0" w:color="auto"/>
+              <w:bottom w:val="single" w:sz="4" w:space="0" w:color="auto"/>
+              <w:right w:val="single" w:sz="4" w:space="0" w:color="auto"/>
+            </w:tcBorders>
+            <w:shd w:val="clear" w:color="auto" w:fill="auto"/>
+            <w:vAlign w:val="center"/>
+            <w:hideMark/>
+          </w:tcPr>
+          <w:p>
+            <w:pPr>
+              <w:spacing w:after="0" w:line="240" w:lineRule="auto"/>
+              <w:jc w:val="center"/>
+              <w:rPr>
+                <w:rFonts w:ascii="Calibri" w:eastAsia="Times New Roman" w:hAnsi="Calibri" w:cs="Calibri"/>
+                <w:color w:val="000000"/>
+                <w:sz w:val="16"/>
+                <w:szCs w:val="16"/>
+                <w:lang w:eastAsia="en-CA"/>
+              </w:rPr>
+            </w:pPr>
+            <w:r>
+              <w:rPr>
+                <w:rFonts w:ascii="Calibri" w:eastAsia="Times New Roman" w:hAnsi="Calibri" w:cs="Calibri"/>
+                <w:color w:val="000000"/>
+                <w:sz w:val="16"/>
+                <w:szCs w:val="16"/>
+                <w:lang w:eastAsia="en-CA"/>
+              </w:rPr>
+              <w:t>13</w:t>
+            </w:r>
+          </w:p>
+        </w:tc>
+        <w:tc>
+          <w:tcPr>
+            <w:tcW w:w="1002" w:type="dxa"/>
+            <w:vMerge w:val="restart"/>
+            <w:tcBorders>
+              <w:top w:val="nil"/>
+              <w:left w:val="single" w:sz="4" w:space="0" w:color="auto"/>
+              <w:bottom w:val="single" w:sz="4" w:space="0" w:color="auto"/>
+              <w:right w:val="single" w:sz="4" w:space="0" w:color="auto"/>
+            </w:tcBorders>
+            <w:shd w:val="clear" w:color="auto" w:fill="auto"/>
+            <w:vAlign w:val="center"/>
+            <w:hideMark/>
+          </w:tcPr>
+          <w:p>
+            <w:pPr>
+              <w:spacing w:after="0" w:line="240" w:lineRule="auto"/>
+              <w:jc w:val="center"/>
+              <w:rPr>
+                <w:rFonts w:ascii="Calibri" w:eastAsia="Times New Roman" w:hAnsi="Calibri" w:cs="Calibri"/>
+                <w:color w:val="000000"/>
+                <w:sz w:val="16"/>
+                <w:szCs w:val="16"/>
+                <w:lang w:eastAsia="en-CA"/>
+              </w:rPr>
+            </w:pPr>
+            <w:r>
+              <w:rPr>
+                <w:rFonts w:ascii="Calibri" w:eastAsia="Times New Roman" w:hAnsi="Calibri" w:cs="Calibri"/>
+                <w:color w:val="000000"/>
+                <w:sz w:val="16"/>
+                <w:szCs w:val="16"/>
+                <w:lang w:eastAsia="en-CA"/>
+              </w:rPr>
+              <w:t>Stage 3: User Entry</w:t>
+            </w:r>
+          </w:p>
+        </w:tc>
+        <w:tc>
+          <w:tcPr>
+            <w:tcW w:w="3713" w:type="dxa"/>
+            <w:tcBorders>
+              <w:top w:val="nil"/>
+              <w:left w:val="nil"/>
+              <w:bottom w:val="single" w:sz="4" w:space="0" w:color="auto"/>
+              <w:right w:val="single" w:sz="4" w:space="0" w:color="auto"/>
+            </w:tcBorders>
+            <w:shd w:val="clear" w:color="auto" w:fill="auto"/>
+            <w:vAlign w:val="center"/>
+            <w:hideMark/>
+          </w:tcPr>
+          <w:p>
+            <w:pPr>
+              <w:spacing w:after="0" w:line="240" w:lineRule="auto"/>
+              <w:rPr>
+                <w:rFonts w:ascii="Calibri" w:eastAsia="Times New Roman" w:hAnsi="Calibri" w:cs="Calibri"/>
+                <w:color w:val="000000"/>
+                <w:sz w:val="16"/>
+                <w:szCs w:val="16"/>
+                <w:lang w:eastAsia="en-CA"/>
+              </w:rPr>
+            </w:pPr>
+            <w:r>
+              <w:rPr>
+                <w:rFonts w:ascii="Calibri" w:eastAsia="Times New Roman" w:hAnsi="Calibri" w:cs="Calibri"/>
+                <w:color w:val="000000"/>
+                <w:sz w:val="16"/>
+                <w:szCs w:val="16"/>
+                <w:lang w:eastAsia="en-CA"/>
+              </w:rPr>
+              <w:t>Your application must return useful information. Design an interface that allows users to search based on some sort of criteria or keywords.</w:t>
+            </w:r>
+          </w:p>
+        </w:tc>
+        <w:tc>
+          <w:tcPr>
+            <w:tcW w:w="5387" w:type="dxa"/>
+            <w:tcBorders>
+              <w:top w:val="nil"/>
+              <w:left w:val="nil"/>
+              <w:bottom w:val="single" w:sz="4" w:space="0" w:color="auto"/>
+              <w:right w:val="single" w:sz="4" w:space="0" w:color="auto"/>
+            </w:tcBorders>
+            <w:shd w:val="clear" w:color="auto" w:fill="auto"/>
+            <w:vAlign w:val="center"/>
+            <w:hideMark/>
+          </w:tcPr>
+          <w:p>
+            <w:pPr>
+              <w:spacing w:after="0" w:line="240" w:lineRule="auto"/>
+              <w:rPr>
+                <w:rFonts w:ascii="Calibri" w:eastAsia="Times New Roman" w:hAnsi="Calibri" w:cs="Calibri"/>
+                <w:color w:val="000000"/>
+                <w:sz w:val="16"/>
+                <w:szCs w:val="16"/>
+                <w:lang w:eastAsia="en-CA"/>
+              </w:rPr>
+            </w:pPr>
+            <w:r>
+              <w:rPr>
+                <w:rFonts w:ascii="Calibri" w:eastAsia="Times New Roman" w:hAnsi="Calibri" w:cs="Calibri"/>
+                <w:color w:val="000000"/>
+                <w:sz w:val="16"/>
+                <w:szCs w:val="16"/>
+                <w:lang w:eastAsia="en-CA"/>
+              </w:rPr>
+              <w:t>User can select what information needs to be displayed using menu options, and keying various criteria as program goes along</w:t>
+            </w:r>
+          </w:p>
+        </w:tc>
+      </w:tr>
+      <w:tr>
+        <w:trPr>
+          <w:trHeight w:val="20"/>
+        </w:trPr>
+        <w:tc>
+          <w:tcPr>
+            <w:tcW w:w="525" w:type="dxa"/>
+            <w:tcBorders>
+              <w:top w:val="nil"/>
+              <w:left w:val="single" w:sz="4" w:space="0" w:color="auto"/>
+              <w:bottom w:val="single" w:sz="4" w:space="0" w:color="auto"/>
+              <w:right w:val="single" w:sz="4" w:space="0" w:color="auto"/>
+            </w:tcBorders>
+            <w:shd w:val="clear" w:color="auto" w:fill="auto"/>
+            <w:vAlign w:val="center"/>
+            <w:hideMark/>
+          </w:tcPr>
+          <w:p>
+            <w:pPr>
+              <w:spacing w:after="0" w:line="240" w:lineRule="auto"/>
+              <w:jc w:val="center"/>
+              <w:rPr>
+                <w:rFonts w:ascii="Calibri" w:eastAsia="Times New Roman" w:hAnsi="Calibri" w:cs="Calibri"/>
+                <w:color w:val="000000"/>
+                <w:sz w:val="16"/>
+                <w:szCs w:val="16"/>
+                <w:lang w:eastAsia="en-CA"/>
+              </w:rPr>
+            </w:pPr>
+            <w:r>
+              <w:rPr>
+                <w:rFonts w:ascii="Calibri" w:eastAsia="Times New Roman" w:hAnsi="Calibri" w:cs="Calibri"/>
+                <w:color w:val="000000"/>
+                <w:sz w:val="16"/>
+                <w:szCs w:val="16"/>
+                <w:lang w:eastAsia="en-CA"/>
+              </w:rPr>
+              <w:t>14</w:t>
+            </w:r>
+          </w:p>
+        </w:tc>
+        <w:tc>
+          <w:tcPr>
+            <w:tcW w:w="1002" w:type="dxa"/>
+            <w:vMerge/>
+            <w:tcBorders>
+              <w:top w:val="nil"/>
+              <w:left w:val="single" w:sz="4" w:space="0" w:color="auto"/>
+              <w:bottom w:val="single" w:sz="4" w:space="0" w:color="auto"/>
+              <w:right w:val="single" w:sz="4" w:space="0" w:color="auto"/>
+            </w:tcBorders>
+            <w:vAlign w:val="center"/>
+            <w:hideMark/>
+          </w:tcPr>
+          <w:p>
+            <w:pPr>
+              <w:spacing w:after="0" w:line="240" w:lineRule="auto"/>
+              <w:rPr>
+                <w:rFonts w:ascii="Calibri" w:eastAsia="Times New Roman" w:hAnsi="Calibri" w:cs="Calibri"/>
+                <w:color w:val="000000"/>
+                <w:sz w:val="16"/>
+                <w:szCs w:val="16"/>
+                <w:lang w:eastAsia="en-CA"/>
+              </w:rPr>
+            </w:pPr>
+          </w:p>
+        </w:tc>
+        <w:tc>
+          <w:tcPr>
+            <w:tcW w:w="3713" w:type="dxa"/>
+            <w:tcBorders>
+              <w:top w:val="nil"/>
+              <w:left w:val="nil"/>
+              <w:bottom w:val="single" w:sz="4" w:space="0" w:color="auto"/>
+              <w:right w:val="single" w:sz="4" w:space="0" w:color="auto"/>
+            </w:tcBorders>
+            <w:shd w:val="clear" w:color="auto" w:fill="auto"/>
+            <w:vAlign w:val="center"/>
+            <w:hideMark/>
+          </w:tcPr>
+          <w:p>
+            <w:pPr>
+              <w:spacing w:after="0" w:line="240" w:lineRule="auto"/>
+              <w:rPr>
+                <w:rFonts w:ascii="Calibri" w:eastAsia="Times New Roman" w:hAnsi="Calibri" w:cs="Calibri"/>
+                <w:color w:val="000000"/>
+                <w:sz w:val="16"/>
+                <w:szCs w:val="16"/>
+                <w:lang w:eastAsia="en-CA"/>
+              </w:rPr>
+            </w:pPr>
+            <w:r>
+              <w:rPr>
+                <w:rFonts w:ascii="Calibri" w:eastAsia="Times New Roman" w:hAnsi="Calibri" w:cs="Calibri"/>
+                <w:color w:val="000000"/>
+                <w:sz w:val="16"/>
+                <w:szCs w:val="16"/>
+                <w:lang w:eastAsia="en-CA"/>
+              </w:rPr>
+              <w:t>The user must provide at least two pieces of information/selection (</w:t>
+            </w:r>
+            <w:proofErr w:type="gramStart"/>
+            <w:r>
+              <w:rPr>
+                <w:rFonts w:ascii="Calibri" w:eastAsia="Times New Roman" w:hAnsi="Calibri" w:cs="Calibri"/>
+                <w:color w:val="000000"/>
+                <w:sz w:val="16"/>
+                <w:szCs w:val="16"/>
+                <w:lang w:eastAsia="en-CA"/>
+              </w:rPr>
+              <w:t>e.g.</w:t>
+            </w:r>
+            <w:proofErr w:type="gramEnd"/>
+            <w:r>
+              <w:rPr>
+                <w:rFonts w:ascii="Calibri" w:eastAsia="Times New Roman" w:hAnsi="Calibri" w:cs="Calibri"/>
+                <w:color w:val="000000"/>
+                <w:sz w:val="16"/>
+                <w:szCs w:val="16"/>
+                <w:lang w:eastAsia="en-CA"/>
+              </w:rPr>
+              <w:t xml:space="preserve"> "school name" and "grade")</w:t>
+            </w:r>
+          </w:p>
+        </w:tc>
+        <w:tc>
+          <w:tcPr>
+            <w:tcW w:w="5387" w:type="dxa"/>
+            <w:tcBorders>
+              <w:top w:val="nil"/>
+              <w:left w:val="nil"/>
+              <w:bottom w:val="single" w:sz="4" w:space="0" w:color="auto"/>
+              <w:right w:val="single" w:sz="4" w:space="0" w:color="auto"/>
+            </w:tcBorders>
+            <w:shd w:val="clear" w:color="auto" w:fill="auto"/>
+            <w:vAlign w:val="center"/>
+            <w:hideMark/>
+          </w:tcPr>
+          <w:p>
+            <w:pPr>
+              <w:spacing w:after="0" w:line="240" w:lineRule="auto"/>
+              <w:rPr>
+                <w:rFonts w:ascii="Calibri" w:eastAsia="Times New Roman" w:hAnsi="Calibri" w:cs="Calibri"/>
+                <w:color w:val="000000"/>
+                <w:sz w:val="16"/>
+                <w:szCs w:val="16"/>
+                <w:lang w:eastAsia="en-CA"/>
+              </w:rPr>
+            </w:pPr>
+            <w:r>
+              <w:rPr>
+                <w:rFonts w:ascii="Calibri" w:eastAsia="Times New Roman" w:hAnsi="Calibri" w:cs="Calibri"/>
+                <w:color w:val="000000"/>
+                <w:sz w:val="16"/>
+                <w:szCs w:val="16"/>
+                <w:lang w:eastAsia="en-CA"/>
+              </w:rPr>
+              <w:t xml:space="preserve">The program is completely user driven. For instance, menu option 4 requires user to input three different types of data to get to the </w:t>
+            </w:r>
+            <w:proofErr w:type="spellStart"/>
+            <w:r>
+              <w:rPr>
+                <w:rFonts w:ascii="Calibri" w:eastAsia="Times New Roman" w:hAnsi="Calibri" w:cs="Calibri"/>
+                <w:color w:val="000000"/>
+                <w:sz w:val="16"/>
+                <w:szCs w:val="16"/>
+                <w:lang w:eastAsia="en-CA"/>
+              </w:rPr>
+              <w:t>the</w:t>
+            </w:r>
+            <w:proofErr w:type="spellEnd"/>
+            <w:r>
+              <w:rPr>
+                <w:rFonts w:ascii="Calibri" w:eastAsia="Times New Roman" w:hAnsi="Calibri" w:cs="Calibri"/>
+                <w:color w:val="000000"/>
+                <w:sz w:val="16"/>
+                <w:szCs w:val="16"/>
+                <w:lang w:eastAsia="en-CA"/>
+              </w:rPr>
+              <w:t xml:space="preserve"> results</w:t>
+            </w:r>
+          </w:p>
+        </w:tc>
+      </w:tr>
+      <w:tr>
+        <w:trPr>
+          <w:trHeight w:val="20"/>
+        </w:trPr>
+        <w:tc>
+          <w:tcPr>
+            <w:tcW w:w="525" w:type="dxa"/>
+            <w:tcBorders>
+              <w:top w:val="nil"/>
+              <w:left w:val="single" w:sz="4" w:space="0" w:color="auto"/>
+              <w:bottom w:val="single" w:sz="4" w:space="0" w:color="auto"/>
+              <w:right w:val="single" w:sz="4" w:space="0" w:color="auto"/>
+            </w:tcBorders>
+            <w:shd w:val="clear" w:color="auto" w:fill="auto"/>
+            <w:vAlign w:val="center"/>
+            <w:hideMark/>
+          </w:tcPr>
+          <w:p>
+            <w:pPr>
+              <w:spacing w:after="0" w:line="240" w:lineRule="auto"/>
+              <w:jc w:val="center"/>
+              <w:rPr>
+                <w:rFonts w:ascii="Calibri" w:eastAsia="Times New Roman" w:hAnsi="Calibri" w:cs="Calibri"/>
+                <w:color w:val="000000"/>
+                <w:sz w:val="16"/>
+                <w:szCs w:val="16"/>
+                <w:lang w:eastAsia="en-CA"/>
+              </w:rPr>
+            </w:pPr>
+            <w:r>
+              <w:rPr>
+                <w:rFonts w:ascii="Calibri" w:eastAsia="Times New Roman" w:hAnsi="Calibri" w:cs="Calibri"/>
+                <w:color w:val="000000"/>
+                <w:sz w:val="16"/>
+                <w:szCs w:val="16"/>
+                <w:lang w:eastAsia="en-CA"/>
+              </w:rPr>
+              <w:t>15</w:t>
+            </w:r>
+          </w:p>
+        </w:tc>
+        <w:tc>
+          <w:tcPr>
+            <w:tcW w:w="1002" w:type="dxa"/>
+            <w:vMerge/>
+            <w:tcBorders>
+              <w:top w:val="nil"/>
+              <w:left w:val="single" w:sz="4" w:space="0" w:color="auto"/>
+              <w:bottom w:val="single" w:sz="4" w:space="0" w:color="auto"/>
+              <w:right w:val="single" w:sz="4" w:space="0" w:color="auto"/>
+            </w:tcBorders>
+            <w:vAlign w:val="center"/>
+            <w:hideMark/>
+          </w:tcPr>
+          <w:p>
+            <w:pPr>
+              <w:spacing w:after="0" w:line="240" w:lineRule="auto"/>
+              <w:rPr>
+                <w:rFonts w:ascii="Calibri" w:eastAsia="Times New Roman" w:hAnsi="Calibri" w:cs="Calibri"/>
+                <w:color w:val="000000"/>
+                <w:sz w:val="16"/>
+                <w:szCs w:val="16"/>
+                <w:lang w:eastAsia="en-CA"/>
+              </w:rPr>
+            </w:pPr>
+          </w:p>
+        </w:tc>
+        <w:tc>
+          <w:tcPr>
+            <w:tcW w:w="3713" w:type="dxa"/>
+            <w:tcBorders>
+              <w:top w:val="nil"/>
+              <w:left w:val="nil"/>
+              <w:bottom w:val="single" w:sz="4" w:space="0" w:color="auto"/>
+              <w:right w:val="single" w:sz="4" w:space="0" w:color="auto"/>
+            </w:tcBorders>
+            <w:shd w:val="clear" w:color="auto" w:fill="auto"/>
+            <w:vAlign w:val="center"/>
+            <w:hideMark/>
+          </w:tcPr>
+          <w:p>
+            <w:pPr>
+              <w:spacing w:after="0" w:line="240" w:lineRule="auto"/>
+              <w:rPr>
+                <w:rFonts w:ascii="Calibri" w:eastAsia="Times New Roman" w:hAnsi="Calibri" w:cs="Calibri"/>
+                <w:color w:val="000000"/>
+                <w:sz w:val="16"/>
+                <w:szCs w:val="16"/>
+                <w:lang w:eastAsia="en-CA"/>
+              </w:rPr>
+            </w:pPr>
+            <w:r>
+              <w:rPr>
+                <w:rFonts w:ascii="Calibri" w:eastAsia="Times New Roman" w:hAnsi="Calibri" w:cs="Calibri"/>
+                <w:color w:val="000000"/>
+                <w:sz w:val="16"/>
+                <w:szCs w:val="16"/>
+                <w:lang w:eastAsia="en-CA"/>
+              </w:rPr>
+              <w:t>Give the user clear input instructions. If an invalid entry is given, use try/except statements to handle the error. Your program should not terminate.</w:t>
+            </w:r>
+          </w:p>
+        </w:tc>
+        <w:tc>
+          <w:tcPr>
+            <w:tcW w:w="5387" w:type="dxa"/>
+            <w:tcBorders>
+              <w:top w:val="nil"/>
+              <w:left w:val="nil"/>
+              <w:bottom w:val="single" w:sz="4" w:space="0" w:color="auto"/>
+              <w:right w:val="single" w:sz="4" w:space="0" w:color="auto"/>
+            </w:tcBorders>
+            <w:shd w:val="clear" w:color="auto" w:fill="auto"/>
+            <w:vAlign w:val="center"/>
+            <w:hideMark/>
+          </w:tcPr>
+          <w:p>
+            <w:pPr>
+              <w:spacing w:after="0" w:line="240" w:lineRule="auto"/>
+              <w:rPr>
+                <w:rFonts w:ascii="Calibri" w:eastAsia="Times New Roman" w:hAnsi="Calibri" w:cs="Calibri"/>
+                <w:color w:val="000000"/>
+                <w:sz w:val="16"/>
+                <w:szCs w:val="16"/>
+                <w:lang w:eastAsia="en-CA"/>
+              </w:rPr>
+            </w:pPr>
+            <w:r>
+              <w:rPr>
+                <w:rFonts w:ascii="Calibri" w:eastAsia="Times New Roman" w:hAnsi="Calibri" w:cs="Calibri"/>
+                <w:color w:val="000000"/>
+                <w:sz w:val="16"/>
+                <w:szCs w:val="16"/>
+                <w:lang w:eastAsia="en-CA"/>
+              </w:rPr>
+              <w:t>Try/Except statements are used throughout the program to handle invalid user entries</w:t>
+            </w:r>
+          </w:p>
+        </w:tc>
+      </w:tr>
+      <w:tr>
+        <w:trPr>
+          <w:trHeight w:val="20"/>
+        </w:trPr>
+        <w:tc>
+          <w:tcPr>
+            <w:tcW w:w="525" w:type="dxa"/>
+            <w:tcBorders>
+              <w:top w:val="nil"/>
+              <w:left w:val="single" w:sz="4" w:space="0" w:color="auto"/>
+              <w:bottom w:val="single" w:sz="4" w:space="0" w:color="auto"/>
+              <w:right w:val="single" w:sz="4" w:space="0" w:color="auto"/>
+            </w:tcBorders>
+            <w:shd w:val="clear" w:color="auto" w:fill="auto"/>
+            <w:vAlign w:val="center"/>
+            <w:hideMark/>
+          </w:tcPr>
+          <w:p>
+            <w:pPr>
+              <w:spacing w:after="0" w:line="240" w:lineRule="auto"/>
+              <w:jc w:val="center"/>
+              <w:rPr>
+                <w:rFonts w:ascii="Calibri" w:eastAsia="Times New Roman" w:hAnsi="Calibri" w:cs="Calibri"/>
+                <w:color w:val="000000"/>
+                <w:sz w:val="16"/>
+                <w:szCs w:val="16"/>
+                <w:lang w:eastAsia="en-CA"/>
+              </w:rPr>
+            </w:pPr>
+            <w:r>
+              <w:rPr>
+                <w:rFonts w:ascii="Calibri" w:eastAsia="Times New Roman" w:hAnsi="Calibri" w:cs="Calibri"/>
+                <w:color w:val="000000"/>
+                <w:sz w:val="16"/>
+                <w:szCs w:val="16"/>
+                <w:lang w:eastAsia="en-CA"/>
+              </w:rPr>
+              <w:t>16</w:t>
+            </w:r>
+          </w:p>
+        </w:tc>
+        <w:tc>
+          <w:tcPr>
+            <w:tcW w:w="1002" w:type="dxa"/>
+            <w:vMerge/>
+            <w:tcBorders>
+              <w:top w:val="nil"/>
+              <w:left w:val="single" w:sz="4" w:space="0" w:color="auto"/>
+              <w:bottom w:val="single" w:sz="4" w:space="0" w:color="auto"/>
+              <w:right w:val="single" w:sz="4" w:space="0" w:color="auto"/>
+            </w:tcBorders>
+            <w:vAlign w:val="center"/>
+            <w:hideMark/>
+          </w:tcPr>
+          <w:p>
+            <w:pPr>
+              <w:spacing w:after="0" w:line="240" w:lineRule="auto"/>
+              <w:rPr>
+                <w:rFonts w:ascii="Calibri" w:eastAsia="Times New Roman" w:hAnsi="Calibri" w:cs="Calibri"/>
+                <w:color w:val="000000"/>
+                <w:sz w:val="16"/>
+                <w:szCs w:val="16"/>
+                <w:lang w:eastAsia="en-CA"/>
+              </w:rPr>
+            </w:pPr>
+          </w:p>
+        </w:tc>
+        <w:tc>
+          <w:tcPr>
+            <w:tcW w:w="3713" w:type="dxa"/>
+            <w:tcBorders>
+              <w:top w:val="nil"/>
+              <w:left w:val="nil"/>
+              <w:bottom w:val="single" w:sz="4" w:space="0" w:color="auto"/>
+              <w:right w:val="single" w:sz="4" w:space="0" w:color="auto"/>
+            </w:tcBorders>
+            <w:shd w:val="clear" w:color="auto" w:fill="auto"/>
+            <w:vAlign w:val="center"/>
+            <w:hideMark/>
+          </w:tcPr>
+          <w:p>
+            <w:pPr>
+              <w:spacing w:after="0" w:line="240" w:lineRule="auto"/>
+              <w:rPr>
+                <w:rFonts w:ascii="Calibri" w:eastAsia="Times New Roman" w:hAnsi="Calibri" w:cs="Calibri"/>
+                <w:color w:val="000000"/>
+                <w:sz w:val="16"/>
+                <w:szCs w:val="16"/>
+                <w:lang w:eastAsia="en-CA"/>
+              </w:rPr>
+            </w:pPr>
+            <w:r>
+              <w:rPr>
+                <w:rFonts w:ascii="Calibri" w:eastAsia="Times New Roman" w:hAnsi="Calibri" w:cs="Calibri"/>
+                <w:color w:val="000000"/>
+                <w:sz w:val="16"/>
+                <w:szCs w:val="16"/>
+                <w:lang w:eastAsia="en-CA"/>
+              </w:rPr>
+              <w:t xml:space="preserve">You must not </w:t>
+            </w:r>
+            <w:proofErr w:type="gramStart"/>
+            <w:r>
+              <w:rPr>
+                <w:rFonts w:ascii="Calibri" w:eastAsia="Times New Roman" w:hAnsi="Calibri" w:cs="Calibri"/>
+                <w:color w:val="000000"/>
+                <w:sz w:val="16"/>
+                <w:szCs w:val="16"/>
+                <w:lang w:eastAsia="en-CA"/>
+              </w:rPr>
+              <w:t>hard-code</w:t>
+            </w:r>
+            <w:proofErr w:type="gramEnd"/>
+            <w:r>
+              <w:rPr>
+                <w:rFonts w:ascii="Calibri" w:eastAsia="Times New Roman" w:hAnsi="Calibri" w:cs="Calibri"/>
+                <w:color w:val="000000"/>
+                <w:sz w:val="16"/>
+                <w:szCs w:val="16"/>
+                <w:lang w:eastAsia="en-CA"/>
+              </w:rPr>
+              <w:t xml:space="preserve"> any data values (the data within your spreadsheets could be changed!).</w:t>
+            </w:r>
+          </w:p>
+        </w:tc>
+        <w:tc>
+          <w:tcPr>
+            <w:tcW w:w="5387" w:type="dxa"/>
+            <w:tcBorders>
+              <w:top w:val="nil"/>
+              <w:left w:val="nil"/>
+              <w:bottom w:val="single" w:sz="4" w:space="0" w:color="auto"/>
+              <w:right w:val="single" w:sz="4" w:space="0" w:color="auto"/>
+            </w:tcBorders>
+            <w:shd w:val="clear" w:color="auto" w:fill="auto"/>
+            <w:vAlign w:val="center"/>
+            <w:hideMark/>
+          </w:tcPr>
+          <w:p>
+            <w:pPr>
+              <w:spacing w:after="0" w:line="240" w:lineRule="auto"/>
+              <w:rPr>
+                <w:rFonts w:ascii="Calibri" w:eastAsia="Times New Roman" w:hAnsi="Calibri" w:cs="Calibri"/>
+                <w:color w:val="000000"/>
+                <w:sz w:val="16"/>
+                <w:szCs w:val="16"/>
+                <w:lang w:eastAsia="en-CA"/>
+              </w:rPr>
+            </w:pPr>
+            <w:r>
+              <w:rPr>
+                <w:rFonts w:ascii="Calibri" w:eastAsia="Times New Roman" w:hAnsi="Calibri" w:cs="Calibri"/>
+                <w:color w:val="000000"/>
+                <w:sz w:val="16"/>
+                <w:szCs w:val="16"/>
+                <w:lang w:eastAsia="en-CA"/>
+              </w:rPr>
+              <w:t>Except column names, no other hard-coded values are used. The program should be able to deal if the amount of data contained in spreadsheet changes</w:t>
+            </w:r>
+          </w:p>
+        </w:tc>
+      </w:tr>
+      <w:tr>
+        <w:trPr>
+          <w:trHeight w:val="20"/>
+        </w:trPr>
+        <w:tc>
+          <w:tcPr>
+            <w:tcW w:w="525" w:type="dxa"/>
+            <w:tcBorders>
+              <w:top w:val="nil"/>
+              <w:left w:val="single" w:sz="4" w:space="0" w:color="auto"/>
+              <w:bottom w:val="single" w:sz="4" w:space="0" w:color="auto"/>
+              <w:right w:val="single" w:sz="4" w:space="0" w:color="auto"/>
+            </w:tcBorders>
+            <w:shd w:val="clear" w:color="auto" w:fill="auto"/>
+            <w:vAlign w:val="center"/>
+            <w:hideMark/>
+          </w:tcPr>
+          <w:p>
+            <w:pPr>
+              <w:spacing w:after="0" w:line="240" w:lineRule="auto"/>
+              <w:jc w:val="center"/>
+              <w:rPr>
+                <w:rFonts w:ascii="Calibri" w:eastAsia="Times New Roman" w:hAnsi="Calibri" w:cs="Calibri"/>
+                <w:color w:val="000000"/>
+                <w:sz w:val="16"/>
+                <w:szCs w:val="16"/>
+                <w:lang w:eastAsia="en-CA"/>
+              </w:rPr>
+            </w:pPr>
+            <w:r>
+              <w:rPr>
+                <w:rFonts w:ascii="Calibri" w:eastAsia="Times New Roman" w:hAnsi="Calibri" w:cs="Calibri"/>
+                <w:color w:val="000000"/>
+                <w:sz w:val="16"/>
+                <w:szCs w:val="16"/>
+                <w:lang w:eastAsia="en-CA"/>
+              </w:rPr>
+              <w:t>17</w:t>
+            </w:r>
+          </w:p>
+        </w:tc>
+        <w:tc>
+          <w:tcPr>
+            <w:tcW w:w="1002" w:type="dxa"/>
+            <w:vMerge/>
+            <w:tcBorders>
+              <w:top w:val="nil"/>
+              <w:left w:val="single" w:sz="4" w:space="0" w:color="auto"/>
+              <w:bottom w:val="single" w:sz="4" w:space="0" w:color="auto"/>
+              <w:right w:val="single" w:sz="4" w:space="0" w:color="auto"/>
+            </w:tcBorders>
+            <w:vAlign w:val="center"/>
+            <w:hideMark/>
+          </w:tcPr>
+          <w:p>
+            <w:pPr>
+              <w:spacing w:after="0" w:line="240" w:lineRule="auto"/>
+              <w:rPr>
+                <w:rFonts w:ascii="Calibri" w:eastAsia="Times New Roman" w:hAnsi="Calibri" w:cs="Calibri"/>
+                <w:color w:val="000000"/>
+                <w:sz w:val="16"/>
+                <w:szCs w:val="16"/>
+                <w:lang w:eastAsia="en-CA"/>
+              </w:rPr>
+            </w:pPr>
+          </w:p>
+        </w:tc>
+        <w:tc>
+          <w:tcPr>
+            <w:tcW w:w="3713" w:type="dxa"/>
+            <w:tcBorders>
+              <w:top w:val="nil"/>
+              <w:left w:val="nil"/>
+              <w:bottom w:val="single" w:sz="4" w:space="0" w:color="auto"/>
+              <w:right w:val="single" w:sz="4" w:space="0" w:color="auto"/>
+            </w:tcBorders>
+            <w:shd w:val="clear" w:color="auto" w:fill="auto"/>
+            <w:vAlign w:val="center"/>
+            <w:hideMark/>
+          </w:tcPr>
+          <w:p>
+            <w:pPr>
+              <w:spacing w:after="0" w:line="240" w:lineRule="auto"/>
+              <w:rPr>
+                <w:rFonts w:ascii="Calibri" w:eastAsia="Times New Roman" w:hAnsi="Calibri" w:cs="Calibri"/>
+                <w:color w:val="000000"/>
+                <w:sz w:val="16"/>
+                <w:szCs w:val="16"/>
+                <w:lang w:eastAsia="en-CA"/>
+              </w:rPr>
+            </w:pPr>
+            <w:r>
+              <w:rPr>
+                <w:rFonts w:ascii="Calibri" w:eastAsia="Times New Roman" w:hAnsi="Calibri" w:cs="Calibri"/>
+                <w:color w:val="000000"/>
+                <w:sz w:val="16"/>
+                <w:szCs w:val="16"/>
+                <w:lang w:eastAsia="en-CA"/>
+              </w:rPr>
+              <w:t>Any output information must be clearly defined using printed headers.</w:t>
+            </w:r>
+          </w:p>
+        </w:tc>
+        <w:tc>
+          <w:tcPr>
+            <w:tcW w:w="5387" w:type="dxa"/>
+            <w:tcBorders>
+              <w:top w:val="nil"/>
+              <w:left w:val="nil"/>
+              <w:bottom w:val="single" w:sz="4" w:space="0" w:color="auto"/>
+              <w:right w:val="single" w:sz="4" w:space="0" w:color="auto"/>
+            </w:tcBorders>
+            <w:shd w:val="clear" w:color="auto" w:fill="auto"/>
+            <w:vAlign w:val="center"/>
+            <w:hideMark/>
+          </w:tcPr>
+          <w:p>
+            <w:pPr>
+              <w:spacing w:after="0" w:line="240" w:lineRule="auto"/>
+              <w:rPr>
+                <w:rFonts w:ascii="Calibri" w:eastAsia="Times New Roman" w:hAnsi="Calibri" w:cs="Calibri"/>
+                <w:color w:val="000000"/>
+                <w:sz w:val="16"/>
+                <w:szCs w:val="16"/>
+                <w:lang w:eastAsia="en-CA"/>
+              </w:rPr>
+            </w:pPr>
+            <w:r>
+              <w:rPr>
+                <w:rFonts w:ascii="Calibri" w:eastAsia="Times New Roman" w:hAnsi="Calibri" w:cs="Calibri"/>
+                <w:color w:val="000000"/>
+                <w:sz w:val="16"/>
+                <w:szCs w:val="16"/>
+                <w:lang w:eastAsia="en-CA"/>
+              </w:rPr>
+              <w:t>Colorful headers and sub-headers are always printed for every output</w:t>
+            </w:r>
+          </w:p>
+        </w:tc>
+      </w:tr>
+      <w:tr>
+        <w:trPr>
+          <w:trHeight w:val="20"/>
+        </w:trPr>
+        <w:tc>
+          <w:tcPr>
+            <w:tcW w:w="525" w:type="dxa"/>
+            <w:tcBorders>
+              <w:top w:val="nil"/>
+              <w:left w:val="single" w:sz="4" w:space="0" w:color="auto"/>
+              <w:bottom w:val="single" w:sz="4" w:space="0" w:color="auto"/>
+              <w:right w:val="single" w:sz="4" w:space="0" w:color="auto"/>
+            </w:tcBorders>
+            <w:shd w:val="clear" w:color="auto" w:fill="auto"/>
+            <w:vAlign w:val="center"/>
+            <w:hideMark/>
+          </w:tcPr>
+          <w:p>
+            <w:pPr>
+              <w:spacing w:after="0" w:line="240" w:lineRule="auto"/>
+              <w:jc w:val="center"/>
+              <w:rPr>
+                <w:rFonts w:ascii="Calibri" w:eastAsia="Times New Roman" w:hAnsi="Calibri" w:cs="Calibri"/>
+                <w:color w:val="000000"/>
+                <w:sz w:val="16"/>
+                <w:szCs w:val="16"/>
+                <w:lang w:eastAsia="en-CA"/>
+              </w:rPr>
+            </w:pPr>
+            <w:r>
+              <w:rPr>
+                <w:rFonts w:ascii="Calibri" w:eastAsia="Times New Roman" w:hAnsi="Calibri" w:cs="Calibri"/>
+                <w:color w:val="000000"/>
+                <w:sz w:val="16"/>
+                <w:szCs w:val="16"/>
+                <w:lang w:eastAsia="en-CA"/>
+              </w:rPr>
+              <w:t>18</w:t>
+            </w:r>
+          </w:p>
+        </w:tc>
+        <w:tc>
+          <w:tcPr>
+            <w:tcW w:w="1002" w:type="dxa"/>
+            <w:vMerge w:val="restart"/>
+            <w:tcBorders>
+              <w:top w:val="nil"/>
+              <w:left w:val="single" w:sz="4" w:space="0" w:color="auto"/>
+              <w:bottom w:val="single" w:sz="4" w:space="0" w:color="auto"/>
+              <w:right w:val="single" w:sz="4" w:space="0" w:color="auto"/>
+            </w:tcBorders>
+            <w:shd w:val="clear" w:color="auto" w:fill="auto"/>
+            <w:vAlign w:val="center"/>
+            <w:hideMark/>
+          </w:tcPr>
+          <w:p>
+            <w:pPr>
+              <w:spacing w:after="0" w:line="240" w:lineRule="auto"/>
+              <w:jc w:val="center"/>
+              <w:rPr>
+                <w:rFonts w:ascii="Calibri" w:eastAsia="Times New Roman" w:hAnsi="Calibri" w:cs="Calibri"/>
+                <w:color w:val="000000"/>
+                <w:sz w:val="16"/>
+                <w:szCs w:val="16"/>
+                <w:lang w:eastAsia="en-CA"/>
+              </w:rPr>
+            </w:pPr>
+            <w:r>
+              <w:rPr>
+                <w:rFonts w:ascii="Calibri" w:eastAsia="Times New Roman" w:hAnsi="Calibri" w:cs="Calibri"/>
+                <w:color w:val="000000"/>
+                <w:sz w:val="16"/>
+                <w:szCs w:val="16"/>
+                <w:lang w:eastAsia="en-CA"/>
+              </w:rPr>
+              <w:t>Stage 4: Analysis and Calculations</w:t>
+            </w:r>
+          </w:p>
+        </w:tc>
+        <w:tc>
+          <w:tcPr>
+            <w:tcW w:w="3713" w:type="dxa"/>
+            <w:tcBorders>
+              <w:top w:val="nil"/>
+              <w:left w:val="nil"/>
+              <w:bottom w:val="single" w:sz="4" w:space="0" w:color="auto"/>
+              <w:right w:val="single" w:sz="4" w:space="0" w:color="auto"/>
+            </w:tcBorders>
+            <w:shd w:val="clear" w:color="auto" w:fill="auto"/>
+            <w:vAlign w:val="center"/>
+            <w:hideMark/>
+          </w:tcPr>
+          <w:p>
+            <w:pPr>
+              <w:spacing w:after="0" w:line="240" w:lineRule="auto"/>
+              <w:rPr>
+                <w:rFonts w:ascii="Calibri" w:eastAsia="Times New Roman" w:hAnsi="Calibri" w:cs="Calibri"/>
+                <w:color w:val="000000"/>
+                <w:sz w:val="16"/>
+                <w:szCs w:val="16"/>
+                <w:lang w:eastAsia="en-CA"/>
+              </w:rPr>
+            </w:pPr>
+            <w:r>
+              <w:rPr>
+                <w:rFonts w:ascii="Calibri" w:eastAsia="Times New Roman" w:hAnsi="Calibri" w:cs="Calibri"/>
+                <w:color w:val="000000"/>
+                <w:sz w:val="16"/>
+                <w:szCs w:val="16"/>
+                <w:lang w:eastAsia="en-CA"/>
+              </w:rPr>
+              <w:t xml:space="preserve">You may choose what data trends to </w:t>
+            </w:r>
+            <w:proofErr w:type="gramStart"/>
+            <w:r>
+              <w:rPr>
+                <w:rFonts w:ascii="Calibri" w:eastAsia="Times New Roman" w:hAnsi="Calibri" w:cs="Calibri"/>
+                <w:color w:val="000000"/>
+                <w:sz w:val="16"/>
+                <w:szCs w:val="16"/>
+                <w:lang w:eastAsia="en-CA"/>
+              </w:rPr>
+              <w:t>presents</w:t>
+            </w:r>
+            <w:proofErr w:type="gramEnd"/>
+            <w:r>
+              <w:rPr>
+                <w:rFonts w:ascii="Calibri" w:eastAsia="Times New Roman" w:hAnsi="Calibri" w:cs="Calibri"/>
+                <w:color w:val="000000"/>
+                <w:sz w:val="16"/>
+                <w:szCs w:val="16"/>
+                <w:lang w:eastAsia="en-CA"/>
+              </w:rPr>
+              <w:t xml:space="preserve"> from your data. However, you must meet the following specifications.</w:t>
+            </w:r>
+          </w:p>
+        </w:tc>
+        <w:tc>
+          <w:tcPr>
+            <w:tcW w:w="5387" w:type="dxa"/>
+            <w:tcBorders>
+              <w:top w:val="nil"/>
+              <w:left w:val="nil"/>
+              <w:bottom w:val="single" w:sz="4" w:space="0" w:color="auto"/>
+              <w:right w:val="single" w:sz="4" w:space="0" w:color="auto"/>
+            </w:tcBorders>
+            <w:shd w:val="clear" w:color="auto" w:fill="auto"/>
+            <w:vAlign w:val="center"/>
+            <w:hideMark/>
+          </w:tcPr>
+          <w:p>
+            <w:pPr>
+              <w:spacing w:after="0" w:line="240" w:lineRule="auto"/>
+              <w:rPr>
+                <w:rFonts w:ascii="Calibri" w:eastAsia="Times New Roman" w:hAnsi="Calibri" w:cs="Calibri"/>
+                <w:color w:val="000000"/>
+                <w:sz w:val="16"/>
+                <w:szCs w:val="16"/>
+                <w:lang w:eastAsia="en-CA"/>
+              </w:rPr>
+            </w:pPr>
+            <w:r>
+              <w:rPr>
+                <w:rFonts w:ascii="Calibri" w:eastAsia="Times New Roman" w:hAnsi="Calibri" w:cs="Calibri"/>
+                <w:color w:val="000000"/>
+                <w:sz w:val="16"/>
+                <w:szCs w:val="16"/>
+                <w:lang w:eastAsia="en-CA"/>
+              </w:rPr>
+              <w:t>-</w:t>
+            </w:r>
+          </w:p>
+        </w:tc>
+      </w:tr>
+      <w:tr>
+        <w:trPr>
+          <w:trHeight w:val="20"/>
+        </w:trPr>
+        <w:tc>
+          <w:tcPr>
+            <w:tcW w:w="525" w:type="dxa"/>
+            <w:tcBorders>
+              <w:top w:val="nil"/>
+              <w:left w:val="single" w:sz="4" w:space="0" w:color="auto"/>
+              <w:bottom w:val="single" w:sz="4" w:space="0" w:color="auto"/>
+              <w:right w:val="single" w:sz="4" w:space="0" w:color="auto"/>
+            </w:tcBorders>
+            <w:shd w:val="clear" w:color="auto" w:fill="auto"/>
+            <w:vAlign w:val="center"/>
+            <w:hideMark/>
+          </w:tcPr>
+          <w:p>
+            <w:pPr>
+              <w:spacing w:after="0" w:line="240" w:lineRule="auto"/>
+              <w:jc w:val="center"/>
+              <w:rPr>
+                <w:rFonts w:ascii="Calibri" w:eastAsia="Times New Roman" w:hAnsi="Calibri" w:cs="Calibri"/>
+                <w:color w:val="000000"/>
+                <w:sz w:val="16"/>
+                <w:szCs w:val="16"/>
+                <w:lang w:eastAsia="en-CA"/>
+              </w:rPr>
+            </w:pPr>
+            <w:r>
+              <w:rPr>
+                <w:rFonts w:ascii="Calibri" w:eastAsia="Times New Roman" w:hAnsi="Calibri" w:cs="Calibri"/>
+                <w:color w:val="000000"/>
+                <w:sz w:val="16"/>
+                <w:szCs w:val="16"/>
+                <w:lang w:eastAsia="en-CA"/>
+              </w:rPr>
+              <w:t>19</w:t>
+            </w:r>
+          </w:p>
+        </w:tc>
+        <w:tc>
+          <w:tcPr>
+            <w:tcW w:w="1002" w:type="dxa"/>
+            <w:vMerge/>
+            <w:tcBorders>
+              <w:top w:val="nil"/>
+              <w:left w:val="single" w:sz="4" w:space="0" w:color="auto"/>
+              <w:bottom w:val="single" w:sz="4" w:space="0" w:color="auto"/>
+              <w:right w:val="single" w:sz="4" w:space="0" w:color="auto"/>
+            </w:tcBorders>
+            <w:vAlign w:val="center"/>
+            <w:hideMark/>
+          </w:tcPr>
+          <w:p>
+            <w:pPr>
+              <w:spacing w:after="0" w:line="240" w:lineRule="auto"/>
+              <w:rPr>
+                <w:rFonts w:ascii="Calibri" w:eastAsia="Times New Roman" w:hAnsi="Calibri" w:cs="Calibri"/>
+                <w:color w:val="000000"/>
+                <w:sz w:val="16"/>
+                <w:szCs w:val="16"/>
+                <w:lang w:eastAsia="en-CA"/>
+              </w:rPr>
+            </w:pPr>
+          </w:p>
+        </w:tc>
+        <w:tc>
+          <w:tcPr>
+            <w:tcW w:w="3713" w:type="dxa"/>
+            <w:tcBorders>
+              <w:top w:val="nil"/>
+              <w:left w:val="nil"/>
+              <w:bottom w:val="single" w:sz="4" w:space="0" w:color="auto"/>
+              <w:right w:val="single" w:sz="4" w:space="0" w:color="auto"/>
+            </w:tcBorders>
+            <w:shd w:val="clear" w:color="auto" w:fill="auto"/>
+            <w:vAlign w:val="center"/>
+            <w:hideMark/>
+          </w:tcPr>
+          <w:p>
+            <w:pPr>
+              <w:spacing w:after="0" w:line="240" w:lineRule="auto"/>
+              <w:rPr>
+                <w:rFonts w:ascii="Calibri" w:eastAsia="Times New Roman" w:hAnsi="Calibri" w:cs="Calibri"/>
+                <w:color w:val="000000"/>
+                <w:sz w:val="16"/>
+                <w:szCs w:val="16"/>
+                <w:lang w:eastAsia="en-CA"/>
+              </w:rPr>
+            </w:pPr>
+            <w:r>
+              <w:rPr>
+                <w:rFonts w:ascii="Calibri" w:eastAsia="Times New Roman" w:hAnsi="Calibri" w:cs="Calibri"/>
+                <w:color w:val="000000"/>
+                <w:sz w:val="16"/>
+                <w:szCs w:val="16"/>
+                <w:lang w:eastAsia="en-CA"/>
+              </w:rPr>
+              <w:t>Use the describe method to print aggregate stats for the entire dataset.</w:t>
+            </w:r>
+          </w:p>
+        </w:tc>
+        <w:tc>
+          <w:tcPr>
+            <w:tcW w:w="5387" w:type="dxa"/>
+            <w:tcBorders>
+              <w:top w:val="nil"/>
+              <w:left w:val="nil"/>
+              <w:bottom w:val="single" w:sz="4" w:space="0" w:color="auto"/>
+              <w:right w:val="single" w:sz="4" w:space="0" w:color="auto"/>
+            </w:tcBorders>
+            <w:shd w:val="clear" w:color="auto" w:fill="auto"/>
+            <w:vAlign w:val="center"/>
+            <w:hideMark/>
+          </w:tcPr>
+          <w:p>
+            <w:pPr>
+              <w:spacing w:after="0" w:line="240" w:lineRule="auto"/>
+              <w:rPr>
+                <w:rFonts w:ascii="Calibri" w:eastAsia="Times New Roman" w:hAnsi="Calibri" w:cs="Calibri"/>
+                <w:color w:val="000000"/>
+                <w:sz w:val="16"/>
+                <w:szCs w:val="16"/>
+                <w:lang w:eastAsia="en-CA"/>
+              </w:rPr>
+            </w:pPr>
+            <w:proofErr w:type="gramStart"/>
+            <w:r>
+              <w:rPr>
+                <w:rFonts w:ascii="Consolas" w:eastAsia="Times New Roman" w:hAnsi="Consolas" w:cs="Calibri"/>
+                <w:color w:val="ED7D31"/>
+                <w:sz w:val="16"/>
+                <w:szCs w:val="16"/>
+                <w:lang w:eastAsia="en-CA"/>
+              </w:rPr>
+              <w:t>describe(</w:t>
+            </w:r>
+            <w:proofErr w:type="gramEnd"/>
+            <w:r>
+              <w:rPr>
+                <w:rFonts w:ascii="Consolas" w:eastAsia="Times New Roman" w:hAnsi="Consolas" w:cs="Calibri"/>
+                <w:color w:val="ED7D31"/>
+                <w:sz w:val="16"/>
+                <w:szCs w:val="16"/>
+                <w:lang w:eastAsia="en-CA"/>
+              </w:rPr>
+              <w:t>)</w:t>
+            </w:r>
+            <w:r>
+              <w:rPr>
+                <w:rFonts w:ascii="Calibri" w:eastAsia="Times New Roman" w:hAnsi="Calibri" w:cs="Calibri"/>
+                <w:color w:val="000000"/>
+                <w:sz w:val="16"/>
+                <w:szCs w:val="16"/>
+                <w:lang w:eastAsia="en-CA"/>
+              </w:rPr>
+              <w:t xml:space="preserve"> is used in the method </w:t>
+            </w:r>
+            <w:proofErr w:type="spellStart"/>
+            <w:r>
+              <w:rPr>
+                <w:rFonts w:ascii="Consolas" w:eastAsia="Times New Roman" w:hAnsi="Consolas" w:cs="Calibri"/>
+                <w:color w:val="ED7D31"/>
+                <w:sz w:val="16"/>
+                <w:szCs w:val="16"/>
+                <w:lang w:eastAsia="en-CA"/>
+              </w:rPr>
+              <w:t>print_aggregate_stats</w:t>
+            </w:r>
+            <w:proofErr w:type="spellEnd"/>
+            <w:r>
+              <w:rPr>
+                <w:rFonts w:ascii="Calibri" w:eastAsia="Times New Roman" w:hAnsi="Calibri" w:cs="Calibri"/>
+                <w:color w:val="000000"/>
+                <w:sz w:val="16"/>
+                <w:szCs w:val="16"/>
+                <w:lang w:eastAsia="en-CA"/>
+              </w:rPr>
+              <w:t xml:space="preserve"> (line 360) of the </w:t>
+            </w:r>
+            <w:proofErr w:type="spellStart"/>
+            <w:r>
+              <w:rPr>
+                <w:rFonts w:ascii="Calibri" w:eastAsia="Times New Roman" w:hAnsi="Calibri" w:cs="Calibri"/>
+                <w:color w:val="000000"/>
+                <w:sz w:val="16"/>
+                <w:szCs w:val="16"/>
+                <w:lang w:eastAsia="en-CA"/>
+              </w:rPr>
+              <w:t>DataAnalysis</w:t>
+            </w:r>
+            <w:proofErr w:type="spellEnd"/>
+            <w:r>
+              <w:rPr>
+                <w:rFonts w:ascii="Calibri" w:eastAsia="Times New Roman" w:hAnsi="Calibri" w:cs="Calibri"/>
+                <w:color w:val="000000"/>
+                <w:sz w:val="16"/>
+                <w:szCs w:val="16"/>
+                <w:lang w:eastAsia="en-CA"/>
+              </w:rPr>
+              <w:t xml:space="preserve"> class.</w:t>
+            </w:r>
+          </w:p>
+        </w:tc>
+      </w:tr>
+      <w:tr>
+        <w:trPr>
+          <w:trHeight w:val="20"/>
+        </w:trPr>
+        <w:tc>
+          <w:tcPr>
+            <w:tcW w:w="525" w:type="dxa"/>
+            <w:tcBorders>
+              <w:top w:val="nil"/>
+              <w:left w:val="single" w:sz="4" w:space="0" w:color="auto"/>
+              <w:bottom w:val="single" w:sz="4" w:space="0" w:color="auto"/>
+              <w:right w:val="single" w:sz="4" w:space="0" w:color="auto"/>
+            </w:tcBorders>
+            <w:shd w:val="clear" w:color="auto" w:fill="auto"/>
+            <w:vAlign w:val="center"/>
+            <w:hideMark/>
+          </w:tcPr>
+          <w:p>
+            <w:pPr>
+              <w:spacing w:after="0" w:line="240" w:lineRule="auto"/>
+              <w:jc w:val="center"/>
+              <w:rPr>
+                <w:rFonts w:ascii="Calibri" w:eastAsia="Times New Roman" w:hAnsi="Calibri" w:cs="Calibri"/>
+                <w:color w:val="000000"/>
+                <w:sz w:val="16"/>
+                <w:szCs w:val="16"/>
+                <w:lang w:eastAsia="en-CA"/>
+              </w:rPr>
+            </w:pPr>
+            <w:r>
+              <w:rPr>
+                <w:rFonts w:ascii="Calibri" w:eastAsia="Times New Roman" w:hAnsi="Calibri" w:cs="Calibri"/>
+                <w:color w:val="000000"/>
+                <w:sz w:val="16"/>
+                <w:szCs w:val="16"/>
+                <w:lang w:eastAsia="en-CA"/>
+              </w:rPr>
+              <w:t>20</w:t>
+            </w:r>
+          </w:p>
+        </w:tc>
+        <w:tc>
+          <w:tcPr>
+            <w:tcW w:w="1002" w:type="dxa"/>
+            <w:vMerge/>
+            <w:tcBorders>
+              <w:top w:val="nil"/>
+              <w:left w:val="single" w:sz="4" w:space="0" w:color="auto"/>
+              <w:bottom w:val="single" w:sz="4" w:space="0" w:color="auto"/>
+              <w:right w:val="single" w:sz="4" w:space="0" w:color="auto"/>
+            </w:tcBorders>
+            <w:vAlign w:val="center"/>
+            <w:hideMark/>
+          </w:tcPr>
+          <w:p>
+            <w:pPr>
+              <w:spacing w:after="0" w:line="240" w:lineRule="auto"/>
+              <w:rPr>
+                <w:rFonts w:ascii="Calibri" w:eastAsia="Times New Roman" w:hAnsi="Calibri" w:cs="Calibri"/>
+                <w:color w:val="000000"/>
+                <w:sz w:val="16"/>
+                <w:szCs w:val="16"/>
+                <w:lang w:eastAsia="en-CA"/>
+              </w:rPr>
+            </w:pPr>
+          </w:p>
+        </w:tc>
+        <w:tc>
+          <w:tcPr>
+            <w:tcW w:w="3713" w:type="dxa"/>
+            <w:tcBorders>
+              <w:top w:val="nil"/>
+              <w:left w:val="nil"/>
+              <w:bottom w:val="single" w:sz="4" w:space="0" w:color="auto"/>
+              <w:right w:val="single" w:sz="4" w:space="0" w:color="auto"/>
+            </w:tcBorders>
+            <w:shd w:val="clear" w:color="auto" w:fill="auto"/>
+            <w:vAlign w:val="center"/>
+            <w:hideMark/>
+          </w:tcPr>
+          <w:p>
+            <w:pPr>
+              <w:spacing w:after="0" w:line="240" w:lineRule="auto"/>
+              <w:rPr>
+                <w:rFonts w:ascii="Calibri" w:eastAsia="Times New Roman" w:hAnsi="Calibri" w:cs="Calibri"/>
+                <w:color w:val="000000"/>
+                <w:sz w:val="16"/>
+                <w:szCs w:val="16"/>
+                <w:lang w:eastAsia="en-CA"/>
+              </w:rPr>
+            </w:pPr>
+            <w:r>
+              <w:rPr>
+                <w:rFonts w:ascii="Calibri" w:eastAsia="Times New Roman" w:hAnsi="Calibri" w:cs="Calibri"/>
+                <w:color w:val="000000"/>
+                <w:sz w:val="16"/>
+                <w:szCs w:val="16"/>
+                <w:lang w:eastAsia="en-CA"/>
+              </w:rPr>
+              <w:t>Add at least two columns to the combined dataset.</w:t>
+            </w:r>
+          </w:p>
+        </w:tc>
+        <w:tc>
+          <w:tcPr>
+            <w:tcW w:w="5387" w:type="dxa"/>
+            <w:tcBorders>
+              <w:top w:val="nil"/>
+              <w:left w:val="nil"/>
+              <w:bottom w:val="single" w:sz="4" w:space="0" w:color="auto"/>
+              <w:right w:val="single" w:sz="4" w:space="0" w:color="auto"/>
+            </w:tcBorders>
+            <w:shd w:val="clear" w:color="auto" w:fill="auto"/>
+            <w:vAlign w:val="center"/>
+            <w:hideMark/>
+          </w:tcPr>
+          <w:p>
+            <w:pPr>
+              <w:spacing w:after="0" w:line="240" w:lineRule="auto"/>
+              <w:rPr>
+                <w:rFonts w:ascii="Calibri" w:eastAsia="Times New Roman" w:hAnsi="Calibri" w:cs="Calibri"/>
+                <w:color w:val="000000"/>
+                <w:sz w:val="16"/>
+                <w:szCs w:val="16"/>
+                <w:lang w:eastAsia="en-CA"/>
+              </w:rPr>
+            </w:pPr>
+            <w:r>
+              <w:rPr>
+                <w:rFonts w:ascii="Calibri" w:eastAsia="Times New Roman" w:hAnsi="Calibri" w:cs="Calibri"/>
+                <w:color w:val="000000"/>
+                <w:sz w:val="16"/>
+                <w:szCs w:val="16"/>
+                <w:lang w:eastAsia="en-CA"/>
+              </w:rPr>
+              <w:t xml:space="preserve">Three additional columns are added by the method </w:t>
+            </w:r>
+            <w:r>
+              <w:rPr>
+                <w:rFonts w:ascii="Consolas" w:eastAsia="Times New Roman" w:hAnsi="Consolas" w:cs="Calibri"/>
+                <w:color w:val="ED7D31"/>
+                <w:sz w:val="16"/>
+                <w:szCs w:val="16"/>
+                <w:lang w:eastAsia="en-CA"/>
+              </w:rPr>
+              <w:t>_</w:t>
+            </w:r>
+            <w:proofErr w:type="spellStart"/>
+            <w:r>
+              <w:rPr>
+                <w:rFonts w:ascii="Consolas" w:eastAsia="Times New Roman" w:hAnsi="Consolas" w:cs="Calibri"/>
+                <w:color w:val="ED7D31"/>
+                <w:sz w:val="16"/>
+                <w:szCs w:val="16"/>
+                <w:lang w:eastAsia="en-CA"/>
+              </w:rPr>
+              <w:t>additional_</w:t>
+            </w:r>
+            <w:proofErr w:type="gramStart"/>
+            <w:r>
+              <w:rPr>
+                <w:rFonts w:ascii="Consolas" w:eastAsia="Times New Roman" w:hAnsi="Consolas" w:cs="Calibri"/>
+                <w:color w:val="ED7D31"/>
+                <w:sz w:val="16"/>
+                <w:szCs w:val="16"/>
+                <w:lang w:eastAsia="en-CA"/>
+              </w:rPr>
+              <w:t>statistics</w:t>
+            </w:r>
+            <w:proofErr w:type="spellEnd"/>
+            <w:r>
+              <w:rPr>
+                <w:rFonts w:ascii="Calibri" w:eastAsia="Times New Roman" w:hAnsi="Calibri" w:cs="Calibri"/>
+                <w:color w:val="000000"/>
+                <w:sz w:val="16"/>
+                <w:szCs w:val="16"/>
+                <w:lang w:eastAsia="en-CA"/>
+              </w:rPr>
+              <w:t xml:space="preserve">  of</w:t>
+            </w:r>
+            <w:proofErr w:type="gramEnd"/>
+            <w:r>
+              <w:rPr>
+                <w:rFonts w:ascii="Calibri" w:eastAsia="Times New Roman" w:hAnsi="Calibri" w:cs="Calibri"/>
+                <w:color w:val="000000"/>
+                <w:sz w:val="16"/>
+                <w:szCs w:val="16"/>
+                <w:lang w:eastAsia="en-CA"/>
+              </w:rPr>
+              <w:t xml:space="preserve"> the class </w:t>
+            </w:r>
+            <w:proofErr w:type="spellStart"/>
+            <w:r>
+              <w:rPr>
+                <w:rFonts w:ascii="Calibri" w:eastAsia="Times New Roman" w:hAnsi="Calibri" w:cs="Calibri"/>
+                <w:color w:val="000000"/>
+                <w:sz w:val="16"/>
+                <w:szCs w:val="16"/>
+                <w:lang w:eastAsia="en-CA"/>
+              </w:rPr>
+              <w:t>DataAnalysis</w:t>
+            </w:r>
+            <w:proofErr w:type="spellEnd"/>
+          </w:p>
+        </w:tc>
+      </w:tr>
+      <w:tr>
+        <w:trPr>
+          <w:trHeight w:val="20"/>
+        </w:trPr>
+        <w:tc>
+          <w:tcPr>
+            <w:tcW w:w="525" w:type="dxa"/>
+            <w:tcBorders>
+              <w:top w:val="nil"/>
+              <w:left w:val="single" w:sz="4" w:space="0" w:color="auto"/>
+              <w:bottom w:val="single" w:sz="4" w:space="0" w:color="auto"/>
+              <w:right w:val="single" w:sz="4" w:space="0" w:color="auto"/>
+            </w:tcBorders>
+            <w:shd w:val="clear" w:color="auto" w:fill="auto"/>
+            <w:vAlign w:val="center"/>
+            <w:hideMark/>
+          </w:tcPr>
+          <w:p>
+            <w:pPr>
+              <w:spacing w:after="0" w:line="240" w:lineRule="auto"/>
+              <w:jc w:val="center"/>
+              <w:rPr>
+                <w:rFonts w:ascii="Calibri" w:eastAsia="Times New Roman" w:hAnsi="Calibri" w:cs="Calibri"/>
+                <w:color w:val="000000"/>
+                <w:sz w:val="16"/>
+                <w:szCs w:val="16"/>
+                <w:lang w:eastAsia="en-CA"/>
+              </w:rPr>
+            </w:pPr>
+            <w:r>
+              <w:rPr>
+                <w:rFonts w:ascii="Calibri" w:eastAsia="Times New Roman" w:hAnsi="Calibri" w:cs="Calibri"/>
+                <w:color w:val="000000"/>
+                <w:sz w:val="16"/>
+                <w:szCs w:val="16"/>
+                <w:lang w:eastAsia="en-CA"/>
+              </w:rPr>
+              <w:t>21</w:t>
+            </w:r>
+          </w:p>
+        </w:tc>
+        <w:tc>
+          <w:tcPr>
+            <w:tcW w:w="1002" w:type="dxa"/>
+            <w:vMerge/>
+            <w:tcBorders>
+              <w:top w:val="nil"/>
+              <w:left w:val="single" w:sz="4" w:space="0" w:color="auto"/>
+              <w:bottom w:val="single" w:sz="4" w:space="0" w:color="auto"/>
+              <w:right w:val="single" w:sz="4" w:space="0" w:color="auto"/>
+            </w:tcBorders>
+            <w:vAlign w:val="center"/>
+            <w:hideMark/>
+          </w:tcPr>
+          <w:p>
+            <w:pPr>
+              <w:spacing w:after="0" w:line="240" w:lineRule="auto"/>
+              <w:rPr>
+                <w:rFonts w:ascii="Calibri" w:eastAsia="Times New Roman" w:hAnsi="Calibri" w:cs="Calibri"/>
+                <w:color w:val="000000"/>
+                <w:sz w:val="16"/>
+                <w:szCs w:val="16"/>
+                <w:lang w:eastAsia="en-CA"/>
+              </w:rPr>
+            </w:pPr>
+          </w:p>
+        </w:tc>
+        <w:tc>
+          <w:tcPr>
+            <w:tcW w:w="3713" w:type="dxa"/>
+            <w:tcBorders>
+              <w:top w:val="nil"/>
+              <w:left w:val="nil"/>
+              <w:bottom w:val="single" w:sz="4" w:space="0" w:color="auto"/>
+              <w:right w:val="single" w:sz="4" w:space="0" w:color="auto"/>
+            </w:tcBorders>
+            <w:shd w:val="clear" w:color="auto" w:fill="auto"/>
+            <w:vAlign w:val="center"/>
+            <w:hideMark/>
+          </w:tcPr>
+          <w:p>
+            <w:pPr>
+              <w:spacing w:after="0" w:line="240" w:lineRule="auto"/>
+              <w:rPr>
+                <w:rFonts w:ascii="Calibri" w:eastAsia="Times New Roman" w:hAnsi="Calibri" w:cs="Calibri"/>
+                <w:color w:val="000000"/>
+                <w:sz w:val="16"/>
+                <w:szCs w:val="16"/>
+                <w:lang w:eastAsia="en-CA"/>
+              </w:rPr>
+            </w:pPr>
+            <w:r>
+              <w:rPr>
+                <w:rFonts w:ascii="Calibri" w:eastAsia="Times New Roman" w:hAnsi="Calibri" w:cs="Calibri"/>
+                <w:color w:val="000000"/>
+                <w:sz w:val="16"/>
+                <w:szCs w:val="16"/>
+                <w:lang w:eastAsia="en-CA"/>
+              </w:rPr>
+              <w:t>Use an aggregation computation for a subset of the data.</w:t>
+            </w:r>
+          </w:p>
+        </w:tc>
+        <w:tc>
+          <w:tcPr>
+            <w:tcW w:w="5387" w:type="dxa"/>
+            <w:tcBorders>
+              <w:top w:val="nil"/>
+              <w:left w:val="nil"/>
+              <w:bottom w:val="single" w:sz="4" w:space="0" w:color="auto"/>
+              <w:right w:val="single" w:sz="4" w:space="0" w:color="auto"/>
+            </w:tcBorders>
+            <w:shd w:val="clear" w:color="auto" w:fill="auto"/>
+            <w:vAlign w:val="center"/>
+            <w:hideMark/>
+          </w:tcPr>
+          <w:p>
+            <w:pPr>
+              <w:spacing w:after="0" w:line="240" w:lineRule="auto"/>
+              <w:rPr>
+                <w:rFonts w:ascii="Calibri" w:eastAsia="Times New Roman" w:hAnsi="Calibri" w:cs="Calibri"/>
+                <w:color w:val="000000"/>
+                <w:sz w:val="16"/>
+                <w:szCs w:val="16"/>
+                <w:lang w:eastAsia="en-CA"/>
+              </w:rPr>
+            </w:pPr>
+            <w:r>
+              <w:rPr>
+                <w:rFonts w:ascii="Calibri" w:eastAsia="Times New Roman" w:hAnsi="Calibri" w:cs="Calibri"/>
+                <w:color w:val="000000"/>
+                <w:sz w:val="16"/>
+                <w:szCs w:val="16"/>
+                <w:lang w:eastAsia="en-CA"/>
+              </w:rPr>
+              <w:t xml:space="preserve">Aggregation computations are done on the subset of data in the method </w:t>
+            </w:r>
+            <w:proofErr w:type="spellStart"/>
+            <w:r>
+              <w:rPr>
+                <w:rFonts w:ascii="Consolas" w:eastAsia="Times New Roman" w:hAnsi="Consolas" w:cs="Calibri"/>
+                <w:color w:val="ED7D31"/>
+                <w:sz w:val="16"/>
+                <w:szCs w:val="16"/>
+                <w:lang w:eastAsia="en-CA"/>
+              </w:rPr>
+              <w:t>group_by_stats</w:t>
+            </w:r>
+            <w:proofErr w:type="spellEnd"/>
+            <w:r>
+              <w:rPr>
+                <w:rFonts w:ascii="Calibri" w:eastAsia="Times New Roman" w:hAnsi="Calibri" w:cs="Calibri"/>
+                <w:color w:val="000000"/>
+                <w:sz w:val="16"/>
+                <w:szCs w:val="16"/>
+                <w:lang w:eastAsia="en-CA"/>
+              </w:rPr>
+              <w:t xml:space="preserve"> (lines 451-452) of the class </w:t>
+            </w:r>
+            <w:proofErr w:type="spellStart"/>
+            <w:r>
+              <w:rPr>
+                <w:rFonts w:ascii="Calibri" w:eastAsia="Times New Roman" w:hAnsi="Calibri" w:cs="Calibri"/>
+                <w:color w:val="000000"/>
+                <w:sz w:val="16"/>
+                <w:szCs w:val="16"/>
+                <w:lang w:eastAsia="en-CA"/>
+              </w:rPr>
+              <w:t>DataAnalysis</w:t>
+            </w:r>
+            <w:proofErr w:type="spellEnd"/>
+          </w:p>
+        </w:tc>
+      </w:tr>
+      <w:tr>
+        <w:trPr>
+          <w:trHeight w:val="20"/>
+        </w:trPr>
+        <w:tc>
+          <w:tcPr>
+            <w:tcW w:w="525" w:type="dxa"/>
+            <w:tcBorders>
+              <w:top w:val="nil"/>
+              <w:left w:val="single" w:sz="4" w:space="0" w:color="auto"/>
+              <w:bottom w:val="single" w:sz="4" w:space="0" w:color="auto"/>
+              <w:right w:val="single" w:sz="4" w:space="0" w:color="auto"/>
+            </w:tcBorders>
+            <w:shd w:val="clear" w:color="auto" w:fill="auto"/>
+            <w:vAlign w:val="center"/>
+            <w:hideMark/>
+          </w:tcPr>
+          <w:p>
+            <w:pPr>
+              <w:spacing w:after="0" w:line="240" w:lineRule="auto"/>
+              <w:jc w:val="center"/>
+              <w:rPr>
+                <w:rFonts w:ascii="Calibri" w:eastAsia="Times New Roman" w:hAnsi="Calibri" w:cs="Calibri"/>
+                <w:color w:val="000000"/>
+                <w:sz w:val="16"/>
+                <w:szCs w:val="16"/>
+                <w:lang w:eastAsia="en-CA"/>
+              </w:rPr>
+            </w:pPr>
+            <w:r>
+              <w:rPr>
+                <w:rFonts w:ascii="Calibri" w:eastAsia="Times New Roman" w:hAnsi="Calibri" w:cs="Calibri"/>
+                <w:color w:val="000000"/>
+                <w:sz w:val="16"/>
+                <w:szCs w:val="16"/>
+                <w:lang w:eastAsia="en-CA"/>
+              </w:rPr>
+              <w:t>22</w:t>
+            </w:r>
+          </w:p>
+        </w:tc>
+        <w:tc>
+          <w:tcPr>
+            <w:tcW w:w="1002" w:type="dxa"/>
+            <w:vMerge/>
+            <w:tcBorders>
+              <w:top w:val="nil"/>
+              <w:left w:val="single" w:sz="4" w:space="0" w:color="auto"/>
+              <w:bottom w:val="single" w:sz="4" w:space="0" w:color="auto"/>
+              <w:right w:val="single" w:sz="4" w:space="0" w:color="auto"/>
+            </w:tcBorders>
+            <w:vAlign w:val="center"/>
+            <w:hideMark/>
+          </w:tcPr>
+          <w:p>
+            <w:pPr>
+              <w:spacing w:after="0" w:line="240" w:lineRule="auto"/>
+              <w:rPr>
+                <w:rFonts w:ascii="Calibri" w:eastAsia="Times New Roman" w:hAnsi="Calibri" w:cs="Calibri"/>
+                <w:color w:val="000000"/>
+                <w:sz w:val="16"/>
+                <w:szCs w:val="16"/>
+                <w:lang w:eastAsia="en-CA"/>
+              </w:rPr>
+            </w:pPr>
+          </w:p>
+        </w:tc>
+        <w:tc>
+          <w:tcPr>
+            <w:tcW w:w="3713" w:type="dxa"/>
+            <w:tcBorders>
+              <w:top w:val="nil"/>
+              <w:left w:val="nil"/>
+              <w:bottom w:val="single" w:sz="4" w:space="0" w:color="auto"/>
+              <w:right w:val="single" w:sz="4" w:space="0" w:color="auto"/>
+            </w:tcBorders>
+            <w:shd w:val="clear" w:color="auto" w:fill="auto"/>
+            <w:vAlign w:val="center"/>
+            <w:hideMark/>
+          </w:tcPr>
+          <w:p>
+            <w:pPr>
+              <w:spacing w:after="0" w:line="240" w:lineRule="auto"/>
+              <w:rPr>
+                <w:rFonts w:ascii="Calibri" w:eastAsia="Times New Roman" w:hAnsi="Calibri" w:cs="Calibri"/>
+                <w:color w:val="000000"/>
+                <w:sz w:val="16"/>
+                <w:szCs w:val="16"/>
+                <w:lang w:eastAsia="en-CA"/>
+              </w:rPr>
+            </w:pPr>
+            <w:r>
+              <w:rPr>
+                <w:rFonts w:ascii="Calibri" w:eastAsia="Times New Roman" w:hAnsi="Calibri" w:cs="Calibri"/>
+                <w:color w:val="000000"/>
+                <w:sz w:val="16"/>
+                <w:szCs w:val="16"/>
+                <w:lang w:eastAsia="en-CA"/>
+              </w:rPr>
+              <w:t>Use a masking operation.</w:t>
+            </w:r>
+          </w:p>
+        </w:tc>
+        <w:tc>
+          <w:tcPr>
+            <w:tcW w:w="5387" w:type="dxa"/>
+            <w:tcBorders>
+              <w:top w:val="nil"/>
+              <w:left w:val="nil"/>
+              <w:bottom w:val="single" w:sz="4" w:space="0" w:color="auto"/>
+              <w:right w:val="single" w:sz="4" w:space="0" w:color="auto"/>
+            </w:tcBorders>
+            <w:shd w:val="clear" w:color="auto" w:fill="auto"/>
+            <w:vAlign w:val="center"/>
+            <w:hideMark/>
+          </w:tcPr>
+          <w:p>
+            <w:pPr>
+              <w:spacing w:after="0" w:line="240" w:lineRule="auto"/>
+              <w:rPr>
+                <w:rFonts w:ascii="Calibri" w:eastAsia="Times New Roman" w:hAnsi="Calibri" w:cs="Calibri"/>
+                <w:color w:val="000000"/>
+                <w:sz w:val="16"/>
+                <w:szCs w:val="16"/>
+                <w:lang w:eastAsia="en-CA"/>
+              </w:rPr>
+            </w:pPr>
+            <w:r>
+              <w:rPr>
+                <w:rFonts w:ascii="Calibri" w:eastAsia="Times New Roman" w:hAnsi="Calibri" w:cs="Calibri"/>
+                <w:color w:val="000000"/>
+                <w:sz w:val="16"/>
+                <w:szCs w:val="16"/>
+                <w:lang w:eastAsia="en-CA"/>
+              </w:rPr>
+              <w:t xml:space="preserve">Masking operations are used quite frequently. For example, methods </w:t>
+            </w:r>
+            <w:r>
+              <w:rPr>
+                <w:rFonts w:ascii="Consolas" w:eastAsia="Times New Roman" w:hAnsi="Consolas" w:cs="Calibri"/>
+                <w:color w:val="ED7D31"/>
+                <w:sz w:val="16"/>
+                <w:szCs w:val="16"/>
+                <w:lang w:eastAsia="en-CA"/>
+              </w:rPr>
+              <w:t>_</w:t>
+            </w:r>
+            <w:proofErr w:type="spellStart"/>
+            <w:r>
+              <w:rPr>
+                <w:rFonts w:ascii="Consolas" w:eastAsia="Times New Roman" w:hAnsi="Consolas" w:cs="Calibri"/>
+                <w:color w:val="ED7D31"/>
+                <w:sz w:val="16"/>
+                <w:szCs w:val="16"/>
+                <w:lang w:eastAsia="en-CA"/>
+              </w:rPr>
+              <w:t>import_data</w:t>
+            </w:r>
+            <w:proofErr w:type="spellEnd"/>
+            <w:r>
+              <w:rPr>
+                <w:rFonts w:ascii="Calibri" w:eastAsia="Times New Roman" w:hAnsi="Calibri" w:cs="Calibri"/>
+                <w:color w:val="000000"/>
+                <w:sz w:val="16"/>
+                <w:szCs w:val="16"/>
+                <w:lang w:eastAsia="en-CA"/>
+              </w:rPr>
+              <w:t xml:space="preserve">, </w:t>
+            </w:r>
+            <w:r>
+              <w:rPr>
+                <w:rFonts w:ascii="Consolas" w:eastAsia="Times New Roman" w:hAnsi="Consolas" w:cs="Calibri"/>
+                <w:color w:val="ED7D31"/>
+                <w:sz w:val="16"/>
+                <w:szCs w:val="16"/>
+                <w:lang w:eastAsia="en-CA"/>
+              </w:rPr>
+              <w:t>_</w:t>
+            </w:r>
+            <w:proofErr w:type="spellStart"/>
+            <w:r>
+              <w:rPr>
+                <w:rFonts w:ascii="Consolas" w:eastAsia="Times New Roman" w:hAnsi="Consolas" w:cs="Calibri"/>
+                <w:color w:val="ED7D31"/>
+                <w:sz w:val="16"/>
+                <w:szCs w:val="16"/>
+                <w:lang w:eastAsia="en-CA"/>
+              </w:rPr>
+              <w:t>additional_statistics</w:t>
+            </w:r>
+            <w:proofErr w:type="spellEnd"/>
+            <w:r>
+              <w:rPr>
+                <w:rFonts w:ascii="Calibri" w:eastAsia="Times New Roman" w:hAnsi="Calibri" w:cs="Calibri"/>
+                <w:color w:val="000000"/>
+                <w:sz w:val="16"/>
+                <w:szCs w:val="16"/>
+                <w:lang w:eastAsia="en-CA"/>
+              </w:rPr>
+              <w:t xml:space="preserve">, and </w:t>
+            </w:r>
+            <w:proofErr w:type="spellStart"/>
+            <w:r>
+              <w:rPr>
+                <w:rFonts w:ascii="Consolas" w:eastAsia="Times New Roman" w:hAnsi="Consolas" w:cs="Calibri"/>
+                <w:color w:val="ED7D31"/>
+                <w:sz w:val="16"/>
+                <w:szCs w:val="16"/>
+                <w:lang w:eastAsia="en-CA"/>
+              </w:rPr>
+              <w:t>higher_gdp_than_usa</w:t>
+            </w:r>
+            <w:proofErr w:type="spellEnd"/>
+            <w:r>
+              <w:rPr>
+                <w:rFonts w:ascii="Calibri" w:eastAsia="Times New Roman" w:hAnsi="Calibri" w:cs="Calibri"/>
+                <w:color w:val="000000"/>
+                <w:sz w:val="16"/>
+                <w:szCs w:val="16"/>
+                <w:lang w:eastAsia="en-CA"/>
+              </w:rPr>
+              <w:t xml:space="preserve"> are using masking operations to provide their respective functionalities</w:t>
+            </w:r>
+          </w:p>
+        </w:tc>
+      </w:tr>
+      <w:tr>
+        <w:trPr>
+          <w:trHeight w:val="20"/>
+        </w:trPr>
+        <w:tc>
+          <w:tcPr>
+            <w:tcW w:w="525" w:type="dxa"/>
+            <w:tcBorders>
+              <w:top w:val="nil"/>
+              <w:left w:val="single" w:sz="4" w:space="0" w:color="auto"/>
+              <w:bottom w:val="single" w:sz="4" w:space="0" w:color="auto"/>
+              <w:right w:val="single" w:sz="4" w:space="0" w:color="auto"/>
+            </w:tcBorders>
+            <w:shd w:val="clear" w:color="auto" w:fill="auto"/>
+            <w:vAlign w:val="center"/>
+            <w:hideMark/>
+          </w:tcPr>
+          <w:p>
+            <w:pPr>
+              <w:spacing w:after="0" w:line="240" w:lineRule="auto"/>
+              <w:jc w:val="center"/>
+              <w:rPr>
+                <w:rFonts w:ascii="Calibri" w:eastAsia="Times New Roman" w:hAnsi="Calibri" w:cs="Calibri"/>
+                <w:color w:val="000000"/>
+                <w:sz w:val="16"/>
+                <w:szCs w:val="16"/>
+                <w:lang w:eastAsia="en-CA"/>
+              </w:rPr>
+            </w:pPr>
+            <w:r>
+              <w:rPr>
+                <w:rFonts w:ascii="Calibri" w:eastAsia="Times New Roman" w:hAnsi="Calibri" w:cs="Calibri"/>
+                <w:color w:val="000000"/>
+                <w:sz w:val="16"/>
+                <w:szCs w:val="16"/>
+                <w:lang w:eastAsia="en-CA"/>
+              </w:rPr>
+              <w:t>23</w:t>
+            </w:r>
+          </w:p>
+        </w:tc>
+        <w:tc>
+          <w:tcPr>
+            <w:tcW w:w="1002" w:type="dxa"/>
+            <w:vMerge/>
+            <w:tcBorders>
+              <w:top w:val="nil"/>
+              <w:left w:val="single" w:sz="4" w:space="0" w:color="auto"/>
+              <w:bottom w:val="single" w:sz="4" w:space="0" w:color="auto"/>
+              <w:right w:val="single" w:sz="4" w:space="0" w:color="auto"/>
+            </w:tcBorders>
+            <w:vAlign w:val="center"/>
+            <w:hideMark/>
+          </w:tcPr>
+          <w:p>
+            <w:pPr>
+              <w:spacing w:after="0" w:line="240" w:lineRule="auto"/>
+              <w:rPr>
+                <w:rFonts w:ascii="Calibri" w:eastAsia="Times New Roman" w:hAnsi="Calibri" w:cs="Calibri"/>
+                <w:color w:val="000000"/>
+                <w:sz w:val="16"/>
+                <w:szCs w:val="16"/>
+                <w:lang w:eastAsia="en-CA"/>
+              </w:rPr>
+            </w:pPr>
+          </w:p>
+        </w:tc>
+        <w:tc>
+          <w:tcPr>
+            <w:tcW w:w="3713" w:type="dxa"/>
+            <w:tcBorders>
+              <w:top w:val="nil"/>
+              <w:left w:val="nil"/>
+              <w:bottom w:val="single" w:sz="4" w:space="0" w:color="auto"/>
+              <w:right w:val="single" w:sz="4" w:space="0" w:color="auto"/>
+            </w:tcBorders>
+            <w:shd w:val="clear" w:color="auto" w:fill="auto"/>
+            <w:vAlign w:val="center"/>
+            <w:hideMark/>
+          </w:tcPr>
+          <w:p>
+            <w:pPr>
+              <w:spacing w:after="0" w:line="240" w:lineRule="auto"/>
+              <w:rPr>
+                <w:rFonts w:ascii="Calibri" w:eastAsia="Times New Roman" w:hAnsi="Calibri" w:cs="Calibri"/>
+                <w:color w:val="000000"/>
+                <w:sz w:val="16"/>
+                <w:szCs w:val="16"/>
+                <w:lang w:eastAsia="en-CA"/>
+              </w:rPr>
+            </w:pPr>
+            <w:r>
+              <w:rPr>
+                <w:rFonts w:ascii="Calibri" w:eastAsia="Times New Roman" w:hAnsi="Calibri" w:cs="Calibri"/>
+                <w:color w:val="000000"/>
+                <w:sz w:val="16"/>
+                <w:szCs w:val="16"/>
+                <w:lang w:eastAsia="en-CA"/>
+              </w:rPr>
+              <w:t xml:space="preserve">Use the </w:t>
+            </w:r>
+            <w:proofErr w:type="spellStart"/>
+            <w:r>
+              <w:rPr>
+                <w:rFonts w:ascii="Calibri" w:eastAsia="Times New Roman" w:hAnsi="Calibri" w:cs="Calibri"/>
+                <w:color w:val="000000"/>
+                <w:sz w:val="16"/>
+                <w:szCs w:val="16"/>
+                <w:lang w:eastAsia="en-CA"/>
+              </w:rPr>
+              <w:t>groupby</w:t>
+            </w:r>
+            <w:proofErr w:type="spellEnd"/>
+            <w:r>
+              <w:rPr>
+                <w:rFonts w:ascii="Calibri" w:eastAsia="Times New Roman" w:hAnsi="Calibri" w:cs="Calibri"/>
+                <w:color w:val="000000"/>
+                <w:sz w:val="16"/>
+                <w:szCs w:val="16"/>
+                <w:lang w:eastAsia="en-CA"/>
+              </w:rPr>
+              <w:t xml:space="preserve"> operation at least once.</w:t>
+            </w:r>
+          </w:p>
+        </w:tc>
+        <w:tc>
+          <w:tcPr>
+            <w:tcW w:w="5387" w:type="dxa"/>
+            <w:tcBorders>
+              <w:top w:val="nil"/>
+              <w:left w:val="nil"/>
+              <w:bottom w:val="single" w:sz="4" w:space="0" w:color="auto"/>
+              <w:right w:val="single" w:sz="4" w:space="0" w:color="auto"/>
+            </w:tcBorders>
+            <w:shd w:val="clear" w:color="auto" w:fill="auto"/>
+            <w:vAlign w:val="center"/>
+            <w:hideMark/>
+          </w:tcPr>
+          <w:p>
+            <w:pPr>
+              <w:spacing w:after="0" w:line="240" w:lineRule="auto"/>
+              <w:rPr>
+                <w:rFonts w:ascii="Calibri" w:eastAsia="Times New Roman" w:hAnsi="Calibri" w:cs="Calibri"/>
+                <w:color w:val="000000"/>
+                <w:sz w:val="16"/>
+                <w:szCs w:val="16"/>
+                <w:lang w:eastAsia="en-CA"/>
+              </w:rPr>
+            </w:pPr>
+            <w:proofErr w:type="spellStart"/>
+            <w:r>
+              <w:rPr>
+                <w:rFonts w:ascii="Calibri" w:eastAsia="Times New Roman" w:hAnsi="Calibri" w:cs="Calibri"/>
+                <w:color w:val="000000"/>
+                <w:sz w:val="16"/>
+                <w:szCs w:val="16"/>
+                <w:lang w:eastAsia="en-CA"/>
+              </w:rPr>
+              <w:t>Groupby</w:t>
+            </w:r>
+            <w:proofErr w:type="spellEnd"/>
+            <w:r>
+              <w:rPr>
+                <w:rFonts w:ascii="Calibri" w:eastAsia="Times New Roman" w:hAnsi="Calibri" w:cs="Calibri"/>
+                <w:color w:val="000000"/>
+                <w:sz w:val="16"/>
+                <w:szCs w:val="16"/>
+                <w:lang w:eastAsia="en-CA"/>
+              </w:rPr>
+              <w:t xml:space="preserve"> operation used in the method </w:t>
+            </w:r>
+            <w:proofErr w:type="spellStart"/>
+            <w:r>
+              <w:rPr>
+                <w:rFonts w:ascii="Consolas" w:eastAsia="Times New Roman" w:hAnsi="Consolas" w:cs="Calibri"/>
+                <w:color w:val="ED7D31"/>
+                <w:sz w:val="16"/>
+                <w:szCs w:val="16"/>
+                <w:lang w:eastAsia="en-CA"/>
+              </w:rPr>
+              <w:t>group_by_stats</w:t>
+            </w:r>
+            <w:proofErr w:type="spellEnd"/>
+            <w:r>
+              <w:rPr>
+                <w:rFonts w:ascii="Calibri" w:eastAsia="Times New Roman" w:hAnsi="Calibri" w:cs="Calibri"/>
+                <w:color w:val="000000"/>
+                <w:sz w:val="16"/>
+                <w:szCs w:val="16"/>
+                <w:lang w:eastAsia="en-CA"/>
+              </w:rPr>
+              <w:t xml:space="preserve"> (lines 451-452) of the class </w:t>
+            </w:r>
+            <w:proofErr w:type="spellStart"/>
+            <w:r>
+              <w:rPr>
+                <w:rFonts w:ascii="Calibri" w:eastAsia="Times New Roman" w:hAnsi="Calibri" w:cs="Calibri"/>
+                <w:color w:val="000000"/>
+                <w:sz w:val="16"/>
+                <w:szCs w:val="16"/>
+                <w:lang w:eastAsia="en-CA"/>
+              </w:rPr>
+              <w:t>DataAnalysis</w:t>
+            </w:r>
+            <w:proofErr w:type="spellEnd"/>
+          </w:p>
+        </w:tc>
+      </w:tr>
+      <w:tr>
+        <w:trPr>
+          <w:trHeight w:val="20"/>
+        </w:trPr>
+        <w:tc>
+          <w:tcPr>
+            <w:tcW w:w="525" w:type="dxa"/>
+            <w:tcBorders>
+              <w:top w:val="nil"/>
+              <w:left w:val="single" w:sz="4" w:space="0" w:color="auto"/>
+              <w:bottom w:val="single" w:sz="4" w:space="0" w:color="auto"/>
+              <w:right w:val="single" w:sz="4" w:space="0" w:color="auto"/>
+            </w:tcBorders>
+            <w:shd w:val="clear" w:color="auto" w:fill="auto"/>
+            <w:vAlign w:val="center"/>
+            <w:hideMark/>
+          </w:tcPr>
+          <w:p>
+            <w:pPr>
+              <w:spacing w:after="0" w:line="240" w:lineRule="auto"/>
+              <w:jc w:val="center"/>
+              <w:rPr>
+                <w:rFonts w:ascii="Calibri" w:eastAsia="Times New Roman" w:hAnsi="Calibri" w:cs="Calibri"/>
+                <w:color w:val="000000"/>
+                <w:sz w:val="16"/>
+                <w:szCs w:val="16"/>
+                <w:lang w:eastAsia="en-CA"/>
+              </w:rPr>
+            </w:pPr>
+            <w:r>
+              <w:rPr>
+                <w:rFonts w:ascii="Calibri" w:eastAsia="Times New Roman" w:hAnsi="Calibri" w:cs="Calibri"/>
+                <w:color w:val="000000"/>
+                <w:sz w:val="16"/>
+                <w:szCs w:val="16"/>
+                <w:lang w:eastAsia="en-CA"/>
+              </w:rPr>
+              <w:t>24</w:t>
+            </w:r>
+          </w:p>
+        </w:tc>
+        <w:tc>
+          <w:tcPr>
+            <w:tcW w:w="1002" w:type="dxa"/>
+            <w:vMerge/>
+            <w:tcBorders>
+              <w:top w:val="nil"/>
+              <w:left w:val="single" w:sz="4" w:space="0" w:color="auto"/>
+              <w:bottom w:val="single" w:sz="4" w:space="0" w:color="auto"/>
+              <w:right w:val="single" w:sz="4" w:space="0" w:color="auto"/>
+            </w:tcBorders>
+            <w:vAlign w:val="center"/>
+            <w:hideMark/>
+          </w:tcPr>
+          <w:p>
+            <w:pPr>
+              <w:spacing w:after="0" w:line="240" w:lineRule="auto"/>
+              <w:rPr>
+                <w:rFonts w:ascii="Calibri" w:eastAsia="Times New Roman" w:hAnsi="Calibri" w:cs="Calibri"/>
+                <w:color w:val="000000"/>
+                <w:sz w:val="16"/>
+                <w:szCs w:val="16"/>
+                <w:lang w:eastAsia="en-CA"/>
+              </w:rPr>
+            </w:pPr>
+          </w:p>
+        </w:tc>
+        <w:tc>
+          <w:tcPr>
+            <w:tcW w:w="3713" w:type="dxa"/>
+            <w:tcBorders>
+              <w:top w:val="nil"/>
+              <w:left w:val="nil"/>
+              <w:bottom w:val="single" w:sz="4" w:space="0" w:color="auto"/>
+              <w:right w:val="single" w:sz="4" w:space="0" w:color="auto"/>
+            </w:tcBorders>
+            <w:shd w:val="clear" w:color="auto" w:fill="auto"/>
+            <w:vAlign w:val="center"/>
+            <w:hideMark/>
+          </w:tcPr>
+          <w:p>
+            <w:pPr>
+              <w:spacing w:after="0" w:line="240" w:lineRule="auto"/>
+              <w:rPr>
+                <w:rFonts w:ascii="Calibri" w:eastAsia="Times New Roman" w:hAnsi="Calibri" w:cs="Calibri"/>
+                <w:color w:val="000000"/>
+                <w:sz w:val="16"/>
+                <w:szCs w:val="16"/>
+                <w:lang w:eastAsia="en-CA"/>
+              </w:rPr>
+            </w:pPr>
+            <w:r>
+              <w:rPr>
+                <w:rFonts w:ascii="Calibri" w:eastAsia="Times New Roman" w:hAnsi="Calibri" w:cs="Calibri"/>
+                <w:color w:val="000000"/>
+                <w:sz w:val="16"/>
+                <w:szCs w:val="16"/>
+                <w:lang w:eastAsia="en-CA"/>
+              </w:rPr>
+              <w:t>Create and print a pivot table.</w:t>
+            </w:r>
+          </w:p>
+        </w:tc>
+        <w:tc>
+          <w:tcPr>
+            <w:tcW w:w="5387" w:type="dxa"/>
+            <w:tcBorders>
+              <w:top w:val="nil"/>
+              <w:left w:val="nil"/>
+              <w:bottom w:val="single" w:sz="4" w:space="0" w:color="auto"/>
+              <w:right w:val="single" w:sz="4" w:space="0" w:color="auto"/>
+            </w:tcBorders>
+            <w:shd w:val="clear" w:color="auto" w:fill="auto"/>
+            <w:vAlign w:val="center"/>
+            <w:hideMark/>
+          </w:tcPr>
+          <w:p>
+            <w:pPr>
+              <w:spacing w:after="0" w:line="240" w:lineRule="auto"/>
+              <w:rPr>
+                <w:rFonts w:ascii="Calibri" w:eastAsia="Times New Roman" w:hAnsi="Calibri" w:cs="Calibri"/>
+                <w:color w:val="000000"/>
+                <w:sz w:val="16"/>
+                <w:szCs w:val="16"/>
+                <w:lang w:eastAsia="en-CA"/>
+              </w:rPr>
+            </w:pPr>
+            <w:r>
+              <w:rPr>
+                <w:rFonts w:ascii="Calibri" w:eastAsia="Times New Roman" w:hAnsi="Calibri" w:cs="Calibri"/>
+                <w:color w:val="000000"/>
+                <w:sz w:val="16"/>
+                <w:szCs w:val="16"/>
+                <w:lang w:eastAsia="en-CA"/>
+              </w:rPr>
+              <w:t xml:space="preserve">Pivot Table created by the method </w:t>
+            </w:r>
+            <w:proofErr w:type="spellStart"/>
+            <w:r>
+              <w:rPr>
+                <w:rFonts w:ascii="Consolas" w:eastAsia="Times New Roman" w:hAnsi="Consolas" w:cs="Calibri"/>
+                <w:color w:val="ED7D31"/>
+                <w:sz w:val="16"/>
+                <w:szCs w:val="16"/>
+                <w:lang w:eastAsia="en-CA"/>
+              </w:rPr>
+              <w:t>pivot_plot</w:t>
+            </w:r>
+            <w:proofErr w:type="spellEnd"/>
+            <w:r>
+              <w:rPr>
+                <w:rFonts w:ascii="Calibri" w:eastAsia="Times New Roman" w:hAnsi="Calibri" w:cs="Calibri"/>
+                <w:color w:val="000000"/>
+                <w:sz w:val="16"/>
+                <w:szCs w:val="16"/>
+                <w:lang w:eastAsia="en-CA"/>
+              </w:rPr>
+              <w:t xml:space="preserve"> on line 561 and printed on line 566. </w:t>
+            </w:r>
+            <w:proofErr w:type="spellStart"/>
+            <w:r>
+              <w:rPr>
+                <w:rFonts w:ascii="Consolas" w:eastAsia="Times New Roman" w:hAnsi="Consolas" w:cs="Calibri"/>
+                <w:color w:val="ED7D31"/>
+                <w:sz w:val="16"/>
+                <w:szCs w:val="16"/>
+                <w:lang w:eastAsia="en-CA"/>
+              </w:rPr>
+              <w:t>pivot_plot</w:t>
+            </w:r>
+            <w:proofErr w:type="spellEnd"/>
+            <w:r>
+              <w:rPr>
+                <w:rFonts w:ascii="Calibri" w:eastAsia="Times New Roman" w:hAnsi="Calibri" w:cs="Calibri"/>
+                <w:color w:val="000000"/>
+                <w:sz w:val="16"/>
+                <w:szCs w:val="16"/>
+                <w:lang w:eastAsia="en-CA"/>
+              </w:rPr>
+              <w:t xml:space="preserve"> is a method of the class </w:t>
+            </w:r>
+            <w:proofErr w:type="spellStart"/>
+            <w:r>
+              <w:rPr>
+                <w:rFonts w:ascii="Calibri" w:eastAsia="Times New Roman" w:hAnsi="Calibri" w:cs="Calibri"/>
+                <w:color w:val="000000"/>
+                <w:sz w:val="16"/>
+                <w:szCs w:val="16"/>
+                <w:lang w:eastAsia="en-CA"/>
+              </w:rPr>
+              <w:t>DataAnalysis</w:t>
+            </w:r>
+            <w:proofErr w:type="spellEnd"/>
+          </w:p>
+        </w:tc>
+      </w:tr>
+      <w:tr>
+        <w:trPr>
+          <w:trHeight w:val="20"/>
+        </w:trPr>
+        <w:tc>
+          <w:tcPr>
+            <w:tcW w:w="525" w:type="dxa"/>
+            <w:tcBorders>
+              <w:top w:val="nil"/>
+              <w:left w:val="single" w:sz="4" w:space="0" w:color="auto"/>
+              <w:bottom w:val="single" w:sz="4" w:space="0" w:color="auto"/>
+              <w:right w:val="single" w:sz="4" w:space="0" w:color="auto"/>
+            </w:tcBorders>
+            <w:shd w:val="clear" w:color="auto" w:fill="auto"/>
+            <w:vAlign w:val="center"/>
+            <w:hideMark/>
+          </w:tcPr>
+          <w:p>
+            <w:pPr>
+              <w:spacing w:after="0" w:line="240" w:lineRule="auto"/>
+              <w:jc w:val="center"/>
+              <w:rPr>
+                <w:rFonts w:ascii="Calibri" w:eastAsia="Times New Roman" w:hAnsi="Calibri" w:cs="Calibri"/>
+                <w:color w:val="000000"/>
+                <w:sz w:val="16"/>
+                <w:szCs w:val="16"/>
+                <w:lang w:eastAsia="en-CA"/>
+              </w:rPr>
+            </w:pPr>
+            <w:r>
+              <w:rPr>
+                <w:rFonts w:ascii="Calibri" w:eastAsia="Times New Roman" w:hAnsi="Calibri" w:cs="Calibri"/>
+                <w:color w:val="000000"/>
+                <w:sz w:val="16"/>
+                <w:szCs w:val="16"/>
+                <w:lang w:eastAsia="en-CA"/>
+              </w:rPr>
+              <w:t>25</w:t>
+            </w:r>
+          </w:p>
+        </w:tc>
+        <w:tc>
+          <w:tcPr>
+            <w:tcW w:w="1002" w:type="dxa"/>
+            <w:vMerge/>
+            <w:tcBorders>
+              <w:top w:val="nil"/>
+              <w:left w:val="single" w:sz="4" w:space="0" w:color="auto"/>
+              <w:bottom w:val="single" w:sz="4" w:space="0" w:color="auto"/>
+              <w:right w:val="single" w:sz="4" w:space="0" w:color="auto"/>
+            </w:tcBorders>
+            <w:vAlign w:val="center"/>
+            <w:hideMark/>
+          </w:tcPr>
+          <w:p>
+            <w:pPr>
+              <w:spacing w:after="0" w:line="240" w:lineRule="auto"/>
+              <w:rPr>
+                <w:rFonts w:ascii="Calibri" w:eastAsia="Times New Roman" w:hAnsi="Calibri" w:cs="Calibri"/>
+                <w:color w:val="000000"/>
+                <w:sz w:val="16"/>
+                <w:szCs w:val="16"/>
+                <w:lang w:eastAsia="en-CA"/>
+              </w:rPr>
+            </w:pPr>
+          </w:p>
+        </w:tc>
+        <w:tc>
+          <w:tcPr>
+            <w:tcW w:w="3713" w:type="dxa"/>
+            <w:tcBorders>
+              <w:top w:val="nil"/>
+              <w:left w:val="nil"/>
+              <w:bottom w:val="single" w:sz="4" w:space="0" w:color="auto"/>
+              <w:right w:val="single" w:sz="4" w:space="0" w:color="auto"/>
+            </w:tcBorders>
+            <w:shd w:val="clear" w:color="auto" w:fill="auto"/>
+            <w:vAlign w:val="center"/>
+            <w:hideMark/>
+          </w:tcPr>
+          <w:p>
+            <w:pPr>
+              <w:spacing w:after="0" w:line="240" w:lineRule="auto"/>
+              <w:rPr>
+                <w:rFonts w:ascii="Calibri" w:eastAsia="Times New Roman" w:hAnsi="Calibri" w:cs="Calibri"/>
+                <w:color w:val="000000"/>
+                <w:sz w:val="16"/>
+                <w:szCs w:val="16"/>
+                <w:lang w:eastAsia="en-CA"/>
+              </w:rPr>
+            </w:pPr>
+            <w:r>
+              <w:rPr>
+                <w:rFonts w:ascii="Calibri" w:eastAsia="Times New Roman" w:hAnsi="Calibri" w:cs="Calibri"/>
+                <w:color w:val="000000"/>
+                <w:sz w:val="16"/>
+                <w:szCs w:val="16"/>
+                <w:lang w:eastAsia="en-CA"/>
+              </w:rPr>
+              <w:t>Include at least two user-defined functions or a class that contains two methods.</w:t>
+            </w:r>
+          </w:p>
+        </w:tc>
+        <w:tc>
+          <w:tcPr>
+            <w:tcW w:w="5387" w:type="dxa"/>
+            <w:tcBorders>
+              <w:top w:val="nil"/>
+              <w:left w:val="nil"/>
+              <w:bottom w:val="single" w:sz="4" w:space="0" w:color="auto"/>
+              <w:right w:val="single" w:sz="4" w:space="0" w:color="auto"/>
+            </w:tcBorders>
+            <w:shd w:val="clear" w:color="auto" w:fill="auto"/>
+            <w:vAlign w:val="center"/>
+            <w:hideMark/>
+          </w:tcPr>
+          <w:p>
+            <w:pPr>
+              <w:spacing w:after="0" w:line="240" w:lineRule="auto"/>
+              <w:rPr>
+                <w:rFonts w:ascii="Calibri" w:eastAsia="Times New Roman" w:hAnsi="Calibri" w:cs="Calibri"/>
+                <w:color w:val="000000"/>
+                <w:sz w:val="16"/>
+                <w:szCs w:val="16"/>
+                <w:lang w:eastAsia="en-CA"/>
+              </w:rPr>
+            </w:pPr>
+            <w:r>
+              <w:rPr>
+                <w:rFonts w:ascii="Calibri" w:eastAsia="Times New Roman" w:hAnsi="Calibri" w:cs="Calibri"/>
+                <w:color w:val="000000"/>
+                <w:sz w:val="16"/>
+                <w:szCs w:val="16"/>
+                <w:lang w:eastAsia="en-CA"/>
+              </w:rPr>
+              <w:t>Total number of classes: 4</w:t>
+            </w:r>
+            <w:r>
+              <w:rPr>
+                <w:rFonts w:ascii="Calibri" w:eastAsia="Times New Roman" w:hAnsi="Calibri" w:cs="Calibri"/>
+                <w:color w:val="000000"/>
+                <w:sz w:val="16"/>
+                <w:szCs w:val="16"/>
+                <w:lang w:eastAsia="en-CA"/>
+              </w:rPr>
+              <w:br/>
+              <w:t>Total number of methods in any class: 11</w:t>
+            </w:r>
+            <w:r>
+              <w:rPr>
+                <w:rFonts w:ascii="Calibri" w:eastAsia="Times New Roman" w:hAnsi="Calibri" w:cs="Calibri"/>
+                <w:color w:val="000000"/>
+                <w:sz w:val="16"/>
+                <w:szCs w:val="16"/>
+                <w:lang w:eastAsia="en-CA"/>
+              </w:rPr>
+              <w:br/>
+              <w:t>Total number of functions outside class: 3</w:t>
+            </w:r>
+          </w:p>
+        </w:tc>
+      </w:tr>
+      <w:tr>
+        <w:trPr>
+          <w:trHeight w:val="20"/>
+        </w:trPr>
+        <w:tc>
+          <w:tcPr>
+            <w:tcW w:w="525" w:type="dxa"/>
+            <w:tcBorders>
+              <w:top w:val="nil"/>
+              <w:left w:val="single" w:sz="4" w:space="0" w:color="auto"/>
+              <w:bottom w:val="single" w:sz="4" w:space="0" w:color="auto"/>
+              <w:right w:val="single" w:sz="4" w:space="0" w:color="auto"/>
+            </w:tcBorders>
+            <w:shd w:val="clear" w:color="auto" w:fill="auto"/>
+            <w:vAlign w:val="center"/>
+            <w:hideMark/>
+          </w:tcPr>
+          <w:p>
+            <w:pPr>
+              <w:spacing w:after="0" w:line="240" w:lineRule="auto"/>
+              <w:jc w:val="center"/>
+              <w:rPr>
+                <w:rFonts w:ascii="Calibri" w:eastAsia="Times New Roman" w:hAnsi="Calibri" w:cs="Calibri"/>
+                <w:color w:val="000000"/>
+                <w:sz w:val="16"/>
+                <w:szCs w:val="16"/>
+                <w:lang w:eastAsia="en-CA"/>
+              </w:rPr>
+            </w:pPr>
+            <w:r>
+              <w:rPr>
+                <w:rFonts w:ascii="Calibri" w:eastAsia="Times New Roman" w:hAnsi="Calibri" w:cs="Calibri"/>
+                <w:color w:val="000000"/>
+                <w:sz w:val="16"/>
+                <w:szCs w:val="16"/>
+                <w:lang w:eastAsia="en-CA"/>
+              </w:rPr>
+              <w:t>27</w:t>
+            </w:r>
+          </w:p>
+        </w:tc>
+        <w:tc>
+          <w:tcPr>
+            <w:tcW w:w="1002" w:type="dxa"/>
+            <w:vMerge w:val="restart"/>
+            <w:tcBorders>
+              <w:top w:val="nil"/>
+              <w:left w:val="single" w:sz="4" w:space="0" w:color="auto"/>
+              <w:bottom w:val="single" w:sz="4" w:space="0" w:color="auto"/>
+              <w:right w:val="single" w:sz="4" w:space="0" w:color="auto"/>
+            </w:tcBorders>
+            <w:shd w:val="clear" w:color="auto" w:fill="auto"/>
+            <w:vAlign w:val="center"/>
+            <w:hideMark/>
+          </w:tcPr>
+          <w:p>
+            <w:pPr>
+              <w:spacing w:after="0" w:line="240" w:lineRule="auto"/>
+              <w:jc w:val="center"/>
+              <w:rPr>
+                <w:rFonts w:ascii="Calibri" w:eastAsia="Times New Roman" w:hAnsi="Calibri" w:cs="Calibri"/>
+                <w:color w:val="000000"/>
+                <w:sz w:val="16"/>
+                <w:szCs w:val="16"/>
+                <w:lang w:eastAsia="en-CA"/>
+              </w:rPr>
+            </w:pPr>
+            <w:r>
+              <w:rPr>
+                <w:rFonts w:ascii="Calibri" w:eastAsia="Times New Roman" w:hAnsi="Calibri" w:cs="Calibri"/>
+                <w:color w:val="000000"/>
+                <w:sz w:val="16"/>
+                <w:szCs w:val="16"/>
+                <w:lang w:eastAsia="en-CA"/>
+              </w:rPr>
+              <w:t>Stage 5: Export and Matplotlib</w:t>
+            </w:r>
+          </w:p>
+        </w:tc>
+        <w:tc>
+          <w:tcPr>
+            <w:tcW w:w="3713" w:type="dxa"/>
+            <w:tcBorders>
+              <w:top w:val="nil"/>
+              <w:left w:val="nil"/>
+              <w:bottom w:val="single" w:sz="4" w:space="0" w:color="auto"/>
+              <w:right w:val="single" w:sz="4" w:space="0" w:color="auto"/>
+            </w:tcBorders>
+            <w:shd w:val="clear" w:color="auto" w:fill="auto"/>
+            <w:vAlign w:val="center"/>
+            <w:hideMark/>
+          </w:tcPr>
+          <w:p>
+            <w:pPr>
+              <w:spacing w:after="0" w:line="240" w:lineRule="auto"/>
+              <w:rPr>
+                <w:rFonts w:ascii="Calibri" w:eastAsia="Times New Roman" w:hAnsi="Calibri" w:cs="Calibri"/>
+                <w:color w:val="000000"/>
+                <w:sz w:val="16"/>
+                <w:szCs w:val="16"/>
+                <w:lang w:eastAsia="en-CA"/>
+              </w:rPr>
+            </w:pPr>
+            <w:r>
+              <w:rPr>
+                <w:rFonts w:ascii="Calibri" w:eastAsia="Times New Roman" w:hAnsi="Calibri" w:cs="Calibri"/>
+                <w:color w:val="000000"/>
+                <w:sz w:val="16"/>
+                <w:szCs w:val="16"/>
+                <w:lang w:eastAsia="en-CA"/>
+              </w:rPr>
+              <w:t>Export your entire merged, hierarchical dataset to an Excel file in the working directory. Be sure to include the index and header values. The TAs will use this to verify the structure of your dataset.</w:t>
+            </w:r>
+          </w:p>
+        </w:tc>
+        <w:tc>
+          <w:tcPr>
+            <w:tcW w:w="5387" w:type="dxa"/>
+            <w:tcBorders>
+              <w:top w:val="nil"/>
+              <w:left w:val="nil"/>
+              <w:bottom w:val="single" w:sz="4" w:space="0" w:color="auto"/>
+              <w:right w:val="single" w:sz="4" w:space="0" w:color="auto"/>
+            </w:tcBorders>
+            <w:shd w:val="clear" w:color="auto" w:fill="auto"/>
+            <w:vAlign w:val="center"/>
+            <w:hideMark/>
+          </w:tcPr>
+          <w:p>
+            <w:pPr>
+              <w:spacing w:after="0" w:line="240" w:lineRule="auto"/>
+              <w:rPr>
+                <w:rFonts w:ascii="Calibri" w:eastAsia="Times New Roman" w:hAnsi="Calibri" w:cs="Calibri"/>
+                <w:color w:val="000000"/>
+                <w:sz w:val="16"/>
+                <w:szCs w:val="16"/>
+                <w:lang w:eastAsia="en-CA"/>
+              </w:rPr>
+            </w:pPr>
+            <w:r>
+              <w:rPr>
+                <w:rFonts w:ascii="Calibri" w:eastAsia="Times New Roman" w:hAnsi="Calibri" w:cs="Calibri"/>
+                <w:color w:val="000000"/>
+                <w:sz w:val="16"/>
+                <w:szCs w:val="16"/>
+                <w:lang w:eastAsia="en-CA"/>
+              </w:rPr>
+              <w:t xml:space="preserve">Entire merged hierarchical dataset is exported using </w:t>
+            </w:r>
+            <w:proofErr w:type="spellStart"/>
+            <w:r>
+              <w:rPr>
+                <w:rFonts w:ascii="Consolas" w:eastAsia="Times New Roman" w:hAnsi="Consolas" w:cs="Calibri"/>
+                <w:color w:val="ED7D31"/>
+                <w:sz w:val="16"/>
+                <w:szCs w:val="16"/>
+                <w:lang w:eastAsia="en-CA"/>
+              </w:rPr>
+              <w:t>export_dataset</w:t>
+            </w:r>
+            <w:proofErr w:type="spellEnd"/>
+            <w:r>
+              <w:rPr>
+                <w:rFonts w:ascii="Calibri" w:eastAsia="Times New Roman" w:hAnsi="Calibri" w:cs="Calibri"/>
+                <w:color w:val="000000"/>
+                <w:sz w:val="16"/>
+                <w:szCs w:val="16"/>
+                <w:lang w:eastAsia="en-CA"/>
+              </w:rPr>
+              <w:t xml:space="preserve"> method (line 301) of the class </w:t>
+            </w:r>
+            <w:proofErr w:type="spellStart"/>
+            <w:r>
+              <w:rPr>
+                <w:rFonts w:ascii="Calibri" w:eastAsia="Times New Roman" w:hAnsi="Calibri" w:cs="Calibri"/>
+                <w:color w:val="000000"/>
+                <w:sz w:val="16"/>
+                <w:szCs w:val="16"/>
+                <w:lang w:eastAsia="en-CA"/>
+              </w:rPr>
+              <w:t>DataAnalysis</w:t>
+            </w:r>
+            <w:proofErr w:type="spellEnd"/>
+          </w:p>
+        </w:tc>
+      </w:tr>
+      <w:tr>
+        <w:trPr>
+          <w:trHeight w:val="20"/>
+        </w:trPr>
+        <w:tc>
+          <w:tcPr>
+            <w:tcW w:w="525" w:type="dxa"/>
+            <w:tcBorders>
+              <w:top w:val="nil"/>
+              <w:left w:val="single" w:sz="4" w:space="0" w:color="auto"/>
+              <w:bottom w:val="single" w:sz="4" w:space="0" w:color="auto"/>
+              <w:right w:val="single" w:sz="4" w:space="0" w:color="auto"/>
+            </w:tcBorders>
+            <w:shd w:val="clear" w:color="auto" w:fill="auto"/>
+            <w:vAlign w:val="center"/>
+            <w:hideMark/>
+          </w:tcPr>
+          <w:p>
+            <w:pPr>
+              <w:spacing w:after="0" w:line="240" w:lineRule="auto"/>
+              <w:jc w:val="center"/>
+              <w:rPr>
+                <w:rFonts w:ascii="Calibri" w:eastAsia="Times New Roman" w:hAnsi="Calibri" w:cs="Calibri"/>
+                <w:color w:val="000000"/>
+                <w:sz w:val="16"/>
+                <w:szCs w:val="16"/>
+                <w:lang w:eastAsia="en-CA"/>
+              </w:rPr>
+            </w:pPr>
+            <w:r>
+              <w:rPr>
+                <w:rFonts w:ascii="Calibri" w:eastAsia="Times New Roman" w:hAnsi="Calibri" w:cs="Calibri"/>
+                <w:color w:val="000000"/>
+                <w:sz w:val="16"/>
+                <w:szCs w:val="16"/>
+                <w:lang w:eastAsia="en-CA"/>
+              </w:rPr>
+              <w:t>28</w:t>
+            </w:r>
+          </w:p>
+        </w:tc>
+        <w:tc>
+          <w:tcPr>
+            <w:tcW w:w="1002" w:type="dxa"/>
+            <w:vMerge/>
+            <w:tcBorders>
+              <w:top w:val="nil"/>
+              <w:left w:val="single" w:sz="4" w:space="0" w:color="auto"/>
+              <w:bottom w:val="single" w:sz="4" w:space="0" w:color="auto"/>
+              <w:right w:val="single" w:sz="4" w:space="0" w:color="auto"/>
+            </w:tcBorders>
+            <w:vAlign w:val="center"/>
+            <w:hideMark/>
+          </w:tcPr>
+          <w:p>
+            <w:pPr>
+              <w:spacing w:after="0" w:line="240" w:lineRule="auto"/>
+              <w:rPr>
+                <w:rFonts w:ascii="Calibri" w:eastAsia="Times New Roman" w:hAnsi="Calibri" w:cs="Calibri"/>
+                <w:color w:val="000000"/>
+                <w:sz w:val="16"/>
+                <w:szCs w:val="16"/>
+                <w:lang w:eastAsia="en-CA"/>
+              </w:rPr>
+            </w:pPr>
+          </w:p>
+        </w:tc>
+        <w:tc>
+          <w:tcPr>
+            <w:tcW w:w="3713" w:type="dxa"/>
+            <w:tcBorders>
+              <w:top w:val="nil"/>
+              <w:left w:val="nil"/>
+              <w:bottom w:val="single" w:sz="4" w:space="0" w:color="auto"/>
+              <w:right w:val="single" w:sz="4" w:space="0" w:color="auto"/>
+            </w:tcBorders>
+            <w:shd w:val="clear" w:color="auto" w:fill="auto"/>
+            <w:vAlign w:val="center"/>
+            <w:hideMark/>
+          </w:tcPr>
+          <w:p>
+            <w:pPr>
+              <w:spacing w:after="0" w:line="240" w:lineRule="auto"/>
+              <w:rPr>
+                <w:rFonts w:ascii="Calibri" w:eastAsia="Times New Roman" w:hAnsi="Calibri" w:cs="Calibri"/>
+                <w:color w:val="000000"/>
+                <w:sz w:val="16"/>
+                <w:szCs w:val="16"/>
+                <w:lang w:eastAsia="en-CA"/>
+              </w:rPr>
+            </w:pPr>
+            <w:r>
+              <w:rPr>
+                <w:rFonts w:ascii="Calibri" w:eastAsia="Times New Roman" w:hAnsi="Calibri" w:cs="Calibri"/>
+                <w:color w:val="000000"/>
+                <w:sz w:val="16"/>
+                <w:szCs w:val="16"/>
+                <w:lang w:eastAsia="en-CA"/>
+              </w:rPr>
+              <w:t>Use your data to create at least one plot using Matplotlib. Save the plot as a .</w:t>
+            </w:r>
+            <w:proofErr w:type="spellStart"/>
+            <w:r>
+              <w:rPr>
+                <w:rFonts w:ascii="Calibri" w:eastAsia="Times New Roman" w:hAnsi="Calibri" w:cs="Calibri"/>
+                <w:color w:val="000000"/>
+                <w:sz w:val="16"/>
+                <w:szCs w:val="16"/>
+                <w:lang w:eastAsia="en-CA"/>
+              </w:rPr>
+              <w:t>png</w:t>
+            </w:r>
+            <w:proofErr w:type="spellEnd"/>
+            <w:r>
+              <w:rPr>
+                <w:rFonts w:ascii="Calibri" w:eastAsia="Times New Roman" w:hAnsi="Calibri" w:cs="Calibri"/>
+                <w:color w:val="000000"/>
+                <w:sz w:val="16"/>
+                <w:szCs w:val="16"/>
+                <w:lang w:eastAsia="en-CA"/>
+              </w:rPr>
+              <w:t xml:space="preserve"> file and upload to the repository.</w:t>
+            </w:r>
+          </w:p>
+        </w:tc>
+        <w:tc>
+          <w:tcPr>
+            <w:tcW w:w="5387" w:type="dxa"/>
+            <w:tcBorders>
+              <w:top w:val="nil"/>
+              <w:left w:val="nil"/>
+              <w:bottom w:val="single" w:sz="4" w:space="0" w:color="auto"/>
+              <w:right w:val="single" w:sz="4" w:space="0" w:color="auto"/>
+            </w:tcBorders>
+            <w:shd w:val="clear" w:color="auto" w:fill="auto"/>
+            <w:vAlign w:val="center"/>
+            <w:hideMark/>
+          </w:tcPr>
+          <w:p>
+            <w:pPr>
+              <w:spacing w:after="0" w:line="240" w:lineRule="auto"/>
+              <w:rPr>
+                <w:rFonts w:ascii="Calibri" w:eastAsia="Times New Roman" w:hAnsi="Calibri" w:cs="Calibri"/>
+                <w:color w:val="000000"/>
+                <w:sz w:val="16"/>
+                <w:szCs w:val="16"/>
+                <w:lang w:eastAsia="en-CA"/>
+              </w:rPr>
+            </w:pPr>
+            <w:r>
+              <w:rPr>
+                <w:rFonts w:ascii="Calibri" w:eastAsia="Times New Roman" w:hAnsi="Calibri" w:cs="Calibri"/>
+                <w:color w:val="000000"/>
+                <w:sz w:val="16"/>
+                <w:szCs w:val="16"/>
+                <w:lang w:eastAsia="en-CA"/>
+              </w:rPr>
+              <w:t xml:space="preserve">Plots are created using Matplotlib in the method </w:t>
+            </w:r>
+            <w:proofErr w:type="spellStart"/>
+            <w:r>
+              <w:rPr>
+                <w:rFonts w:ascii="Consolas" w:eastAsia="Times New Roman" w:hAnsi="Consolas" w:cs="Calibri"/>
+                <w:color w:val="ED7D31"/>
+                <w:sz w:val="16"/>
+                <w:szCs w:val="16"/>
+                <w:lang w:eastAsia="en-CA"/>
+              </w:rPr>
+              <w:t>pivot_plot</w:t>
+            </w:r>
+            <w:proofErr w:type="spellEnd"/>
+            <w:r>
+              <w:rPr>
+                <w:rFonts w:ascii="Calibri" w:eastAsia="Times New Roman" w:hAnsi="Calibri" w:cs="Calibri"/>
+                <w:color w:val="000000"/>
+                <w:sz w:val="16"/>
+                <w:szCs w:val="16"/>
+                <w:lang w:eastAsia="en-CA"/>
+              </w:rPr>
+              <w:t xml:space="preserve"> method (line 570 onwards) of the class </w:t>
+            </w:r>
+            <w:proofErr w:type="spellStart"/>
+            <w:r>
+              <w:rPr>
+                <w:rFonts w:ascii="Calibri" w:eastAsia="Times New Roman" w:hAnsi="Calibri" w:cs="Calibri"/>
+                <w:color w:val="000000"/>
+                <w:sz w:val="16"/>
+                <w:szCs w:val="16"/>
+                <w:lang w:eastAsia="en-CA"/>
+              </w:rPr>
+              <w:t>DataAnalysis</w:t>
+            </w:r>
+            <w:proofErr w:type="spellEnd"/>
+            <w:r>
+              <w:rPr>
+                <w:rFonts w:ascii="Calibri" w:eastAsia="Times New Roman" w:hAnsi="Calibri" w:cs="Calibri"/>
+                <w:color w:val="000000"/>
+                <w:sz w:val="16"/>
+                <w:szCs w:val="16"/>
+                <w:lang w:eastAsia="en-CA"/>
+              </w:rPr>
+              <w:t>. Plots.png file is available in the repository</w:t>
+            </w:r>
+          </w:p>
+        </w:tc>
+      </w:tr>
+    </w:tbl>
+    <w:p>
+      <w:pPr>
+        <w:pStyle w:val="NoSpacing"/>
         <w:rPr>
           <w:lang w:val="en-US"/>
         </w:rPr>
@@ -2905,6 +7840,7 @@
   <w:style w:type="paragraph" w:default="1" w:styleId="Normal">
     <w:name w:val="Normal"/>
     <w:qFormat/>
+    <w:rsid w:val="00F2702C"/>
   </w:style>
   <w:style w:type="paragraph" w:styleId="Heading1">
     <w:name w:val="heading 1"/>

</xml_diff>